<commit_message>
Tenth commit. Commiting file 33 and exercise 03. Adding minor changes to files 03 and 05.
</commit_message>
<xml_diff>
--- a/Questions.docx
+++ b/Questions.docx
@@ -22,7 +22,29 @@
           <w:szCs w:val="28"/>
           <w:highlight w:val="blue"/>
         </w:rPr>
-        <w:t>30_nested_loops</w:t>
+        <w:t>04</w:t>
+      </w:r>
+      <w:r>
+        <w:rPr>
+          <w:rFonts w:ascii="Times New Roman" w:hAnsi="Times New Roman" w:cs="Times New Roman"/>
+          <w:b/>
+          <w:bCs/>
+          <w:sz w:val="28"/>
+          <w:szCs w:val="28"/>
+          <w:highlight w:val="blue"/>
+        </w:rPr>
+        <w:t>_</w:t>
+      </w:r>
+      <w:r>
+        <w:rPr>
+          <w:rFonts w:ascii="Times New Roman" w:hAnsi="Times New Roman" w:cs="Times New Roman"/>
+          <w:b/>
+          <w:bCs/>
+          <w:sz w:val="28"/>
+          <w:szCs w:val="28"/>
+          <w:highlight w:val="blue"/>
+        </w:rPr>
+        <w:t>variables</w:t>
       </w:r>
     </w:p>
     <w:p>
@@ -31,12 +53,969 @@
           <w:rFonts w:ascii="Times New Roman" w:hAnsi="Times New Roman" w:cs="Times New Roman"/>
           <w:b/>
           <w:bCs/>
-          <w:sz w:val="28"/>
-          <w:szCs w:val="28"/>
+          <w:sz w:val="24"/>
+          <w:szCs w:val="24"/>
         </w:rPr>
       </w:pPr>
       <w:proofErr w:type="spellStart"/>
       <w:r>
+        <w:rPr>
+          <w:rFonts w:ascii="Times New Roman" w:hAnsi="Times New Roman" w:cs="Times New Roman"/>
+          <w:b/>
+          <w:bCs/>
+          <w:sz w:val="24"/>
+          <w:szCs w:val="24"/>
+        </w:rPr>
+        <w:t>W</w:t>
+      </w:r>
+      <w:r>
+        <w:rPr>
+          <w:rFonts w:ascii="Times New Roman" w:hAnsi="Times New Roman" w:cs="Times New Roman"/>
+          <w:b/>
+          <w:bCs/>
+          <w:sz w:val="24"/>
+          <w:szCs w:val="24"/>
+        </w:rPr>
+        <w:t>hat's</w:t>
+      </w:r>
+      <w:proofErr w:type="spellEnd"/>
+      <w:r>
+        <w:rPr>
+          <w:rFonts w:ascii="Times New Roman" w:hAnsi="Times New Roman" w:cs="Times New Roman"/>
+          <w:b/>
+          <w:bCs/>
+          <w:sz w:val="24"/>
+          <w:szCs w:val="24"/>
+        </w:rPr>
+        <w:t xml:space="preserve"> </w:t>
+      </w:r>
+      <w:proofErr w:type="spellStart"/>
+      <w:r>
+        <w:rPr>
+          <w:rFonts w:ascii="Times New Roman" w:hAnsi="Times New Roman" w:cs="Times New Roman"/>
+          <w:b/>
+          <w:bCs/>
+          <w:sz w:val="24"/>
+          <w:szCs w:val="24"/>
+        </w:rPr>
+        <w:t>the</w:t>
+      </w:r>
+      <w:proofErr w:type="spellEnd"/>
+      <w:r>
+        <w:rPr>
+          <w:rFonts w:ascii="Times New Roman" w:hAnsi="Times New Roman" w:cs="Times New Roman"/>
+          <w:b/>
+          <w:bCs/>
+          <w:sz w:val="24"/>
+          <w:szCs w:val="24"/>
+        </w:rPr>
+        <w:t xml:space="preserve"> </w:t>
+      </w:r>
+      <w:proofErr w:type="spellStart"/>
+      <w:r>
+        <w:rPr>
+          <w:rFonts w:ascii="Times New Roman" w:hAnsi="Times New Roman" w:cs="Times New Roman"/>
+          <w:b/>
+          <w:bCs/>
+          <w:sz w:val="24"/>
+          <w:szCs w:val="24"/>
+        </w:rPr>
+        <w:t>difference</w:t>
+      </w:r>
+      <w:proofErr w:type="spellEnd"/>
+      <w:r>
+        <w:rPr>
+          <w:rFonts w:ascii="Times New Roman" w:hAnsi="Times New Roman" w:cs="Times New Roman"/>
+          <w:b/>
+          <w:bCs/>
+          <w:sz w:val="24"/>
+          <w:szCs w:val="24"/>
+        </w:rPr>
+        <w:t xml:space="preserve"> </w:t>
+      </w:r>
+      <w:proofErr w:type="spellStart"/>
+      <w:r>
+        <w:rPr>
+          <w:rFonts w:ascii="Times New Roman" w:hAnsi="Times New Roman" w:cs="Times New Roman"/>
+          <w:b/>
+          <w:bCs/>
+          <w:sz w:val="24"/>
+          <w:szCs w:val="24"/>
+        </w:rPr>
+        <w:t>between</w:t>
+      </w:r>
+      <w:proofErr w:type="spellEnd"/>
+      <w:r>
+        <w:rPr>
+          <w:rFonts w:ascii="Times New Roman" w:hAnsi="Times New Roman" w:cs="Times New Roman"/>
+          <w:b/>
+          <w:bCs/>
+          <w:sz w:val="24"/>
+          <w:szCs w:val="24"/>
+        </w:rPr>
+        <w:t xml:space="preserve">: </w:t>
+      </w:r>
+    </w:p>
+    <w:p>
+      <w:pPr>
+        <w:rPr>
+          <w:rFonts w:ascii="Times New Roman" w:hAnsi="Times New Roman" w:cs="Times New Roman"/>
+          <w:sz w:val="24"/>
+          <w:szCs w:val="24"/>
+          <w:highlight w:val="green"/>
+        </w:rPr>
+      </w:pPr>
+      <w:r>
+        <w:rPr>
+          <w:rFonts w:ascii="Times New Roman" w:hAnsi="Times New Roman" w:cs="Times New Roman"/>
+          <w:sz w:val="24"/>
+          <w:szCs w:val="24"/>
+          <w:highlight w:val="green"/>
+        </w:rPr>
+        <w:t>1. p</w:t>
+      </w:r>
+      <w:proofErr w:type="spellStart"/>
+      <w:r>
+        <w:rPr>
+          <w:rFonts w:ascii="Times New Roman" w:hAnsi="Times New Roman" w:cs="Times New Roman"/>
+          <w:sz w:val="24"/>
+          <w:szCs w:val="24"/>
+          <w:highlight w:val="green"/>
+        </w:rPr>
+        <w:t>rintf</w:t>
+      </w:r>
+      <w:proofErr w:type="spellEnd"/>
+      <w:r>
+        <w:rPr>
+          <w:rFonts w:ascii="Times New Roman" w:hAnsi="Times New Roman" w:cs="Times New Roman"/>
+          <w:sz w:val="24"/>
+          <w:szCs w:val="24"/>
+          <w:highlight w:val="green"/>
+        </w:rPr>
+        <w:t>("</w:t>
+      </w:r>
+      <w:proofErr w:type="spellStart"/>
+      <w:r>
+        <w:rPr>
+          <w:rFonts w:ascii="Times New Roman" w:hAnsi="Times New Roman" w:cs="Times New Roman"/>
+          <w:sz w:val="24"/>
+          <w:szCs w:val="24"/>
+          <w:highlight w:val="green"/>
+        </w:rPr>
+        <w:t>You</w:t>
+      </w:r>
+      <w:proofErr w:type="spellEnd"/>
+      <w:r>
+        <w:rPr>
+          <w:rFonts w:ascii="Times New Roman" w:hAnsi="Times New Roman" w:cs="Times New Roman"/>
+          <w:sz w:val="24"/>
+          <w:szCs w:val="24"/>
+          <w:highlight w:val="green"/>
+        </w:rPr>
+        <w:t xml:space="preserve"> are %d </w:t>
+      </w:r>
+      <w:proofErr w:type="spellStart"/>
+      <w:r>
+        <w:rPr>
+          <w:rFonts w:ascii="Times New Roman" w:hAnsi="Times New Roman" w:cs="Times New Roman"/>
+          <w:sz w:val="24"/>
+          <w:szCs w:val="24"/>
+          <w:highlight w:val="green"/>
+        </w:rPr>
+        <w:t>years</w:t>
+      </w:r>
+      <w:proofErr w:type="spellEnd"/>
+      <w:r>
+        <w:rPr>
+          <w:rFonts w:ascii="Times New Roman" w:hAnsi="Times New Roman" w:cs="Times New Roman"/>
+          <w:sz w:val="24"/>
+          <w:szCs w:val="24"/>
+          <w:highlight w:val="green"/>
+        </w:rPr>
+        <w:t xml:space="preserve"> </w:t>
+      </w:r>
+      <w:proofErr w:type="spellStart"/>
+      <w:r>
+        <w:rPr>
+          <w:rFonts w:ascii="Times New Roman" w:hAnsi="Times New Roman" w:cs="Times New Roman"/>
+          <w:sz w:val="24"/>
+          <w:szCs w:val="24"/>
+          <w:highlight w:val="green"/>
+        </w:rPr>
+        <w:t>old</w:t>
+      </w:r>
+      <w:proofErr w:type="spellEnd"/>
+      <w:r>
+        <w:rPr>
+          <w:rFonts w:ascii="Times New Roman" w:hAnsi="Times New Roman" w:cs="Times New Roman"/>
+          <w:sz w:val="24"/>
+          <w:szCs w:val="24"/>
+          <w:highlight w:val="green"/>
+        </w:rPr>
+        <w:t xml:space="preserve">.", </w:t>
+      </w:r>
+      <w:proofErr w:type="spellStart"/>
+      <w:r>
+        <w:rPr>
+          <w:rFonts w:ascii="Times New Roman" w:hAnsi="Times New Roman" w:cs="Times New Roman"/>
+          <w:sz w:val="24"/>
+          <w:szCs w:val="24"/>
+          <w:highlight w:val="green"/>
+        </w:rPr>
+        <w:t>age</w:t>
+      </w:r>
+      <w:proofErr w:type="spellEnd"/>
+      <w:r>
+        <w:rPr>
+          <w:rFonts w:ascii="Times New Roman" w:hAnsi="Times New Roman" w:cs="Times New Roman"/>
+          <w:sz w:val="24"/>
+          <w:szCs w:val="24"/>
+          <w:highlight w:val="green"/>
+        </w:rPr>
+        <w:t xml:space="preserve">); </w:t>
+      </w:r>
+    </w:p>
+    <w:p>
+      <w:pPr>
+        <w:rPr>
+          <w:rFonts w:ascii="Times New Roman" w:hAnsi="Times New Roman" w:cs="Times New Roman"/>
+          <w:sz w:val="24"/>
+          <w:szCs w:val="24"/>
+        </w:rPr>
+      </w:pPr>
+      <w:r>
+        <w:rPr>
+          <w:rFonts w:ascii="Times New Roman" w:hAnsi="Times New Roman" w:cs="Times New Roman"/>
+          <w:sz w:val="24"/>
+          <w:szCs w:val="24"/>
+          <w:highlight w:val="green"/>
+        </w:rPr>
+        <w:t>2. p</w:t>
+      </w:r>
+      <w:proofErr w:type="spellStart"/>
+      <w:r>
+        <w:rPr>
+          <w:rFonts w:ascii="Times New Roman" w:hAnsi="Times New Roman" w:cs="Times New Roman"/>
+          <w:sz w:val="24"/>
+          <w:szCs w:val="24"/>
+          <w:highlight w:val="green"/>
+        </w:rPr>
+        <w:t>rintf</w:t>
+      </w:r>
+      <w:proofErr w:type="spellEnd"/>
+      <w:r>
+        <w:rPr>
+          <w:rFonts w:ascii="Times New Roman" w:hAnsi="Times New Roman" w:cs="Times New Roman"/>
+          <w:sz w:val="24"/>
+          <w:szCs w:val="24"/>
+          <w:highlight w:val="green"/>
+        </w:rPr>
+        <w:t>("</w:t>
+      </w:r>
+      <w:proofErr w:type="spellStart"/>
+      <w:r>
+        <w:rPr>
+          <w:rFonts w:ascii="Times New Roman" w:hAnsi="Times New Roman" w:cs="Times New Roman"/>
+          <w:sz w:val="24"/>
+          <w:szCs w:val="24"/>
+          <w:highlight w:val="green"/>
+        </w:rPr>
+        <w:t>You</w:t>
+      </w:r>
+      <w:proofErr w:type="spellEnd"/>
+      <w:r>
+        <w:rPr>
+          <w:rFonts w:ascii="Times New Roman" w:hAnsi="Times New Roman" w:cs="Times New Roman"/>
+          <w:sz w:val="24"/>
+          <w:szCs w:val="24"/>
+          <w:highlight w:val="green"/>
+        </w:rPr>
+        <w:t xml:space="preserve"> are %i </w:t>
+      </w:r>
+      <w:proofErr w:type="spellStart"/>
+      <w:r>
+        <w:rPr>
+          <w:rFonts w:ascii="Times New Roman" w:hAnsi="Times New Roman" w:cs="Times New Roman"/>
+          <w:sz w:val="24"/>
+          <w:szCs w:val="24"/>
+          <w:highlight w:val="green"/>
+        </w:rPr>
+        <w:t>years</w:t>
+      </w:r>
+      <w:proofErr w:type="spellEnd"/>
+      <w:r>
+        <w:rPr>
+          <w:rFonts w:ascii="Times New Roman" w:hAnsi="Times New Roman" w:cs="Times New Roman"/>
+          <w:sz w:val="24"/>
+          <w:szCs w:val="24"/>
+          <w:highlight w:val="green"/>
+        </w:rPr>
+        <w:t xml:space="preserve"> </w:t>
+      </w:r>
+      <w:proofErr w:type="spellStart"/>
+      <w:r>
+        <w:rPr>
+          <w:rFonts w:ascii="Times New Roman" w:hAnsi="Times New Roman" w:cs="Times New Roman"/>
+          <w:sz w:val="24"/>
+          <w:szCs w:val="24"/>
+          <w:highlight w:val="green"/>
+        </w:rPr>
+        <w:t>old</w:t>
+      </w:r>
+      <w:proofErr w:type="spellEnd"/>
+      <w:r>
+        <w:rPr>
+          <w:rFonts w:ascii="Times New Roman" w:hAnsi="Times New Roman" w:cs="Times New Roman"/>
+          <w:sz w:val="24"/>
+          <w:szCs w:val="24"/>
+          <w:highlight w:val="green"/>
+        </w:rPr>
+        <w:t xml:space="preserve">.", </w:t>
+      </w:r>
+      <w:proofErr w:type="spellStart"/>
+      <w:r>
+        <w:rPr>
+          <w:rFonts w:ascii="Times New Roman" w:hAnsi="Times New Roman" w:cs="Times New Roman"/>
+          <w:sz w:val="24"/>
+          <w:szCs w:val="24"/>
+          <w:highlight w:val="green"/>
+        </w:rPr>
+        <w:t>age</w:t>
+      </w:r>
+      <w:proofErr w:type="spellEnd"/>
+      <w:r>
+        <w:rPr>
+          <w:rFonts w:ascii="Times New Roman" w:hAnsi="Times New Roman" w:cs="Times New Roman"/>
+          <w:sz w:val="24"/>
+          <w:szCs w:val="24"/>
+          <w:highlight w:val="green"/>
+        </w:rPr>
+        <w:t>);</w:t>
+      </w:r>
+    </w:p>
+    <w:p>
+      <w:pPr>
+        <w:rPr>
+          <w:rFonts w:ascii="Times New Roman" w:hAnsi="Times New Roman" w:cs="Times New Roman"/>
+          <w:sz w:val="24"/>
+          <w:szCs w:val="24"/>
+        </w:rPr>
+      </w:pPr>
+      <w:proofErr w:type="spellStart"/>
+      <w:r>
+        <w:rPr>
+          <w:rFonts w:ascii="Times New Roman" w:hAnsi="Times New Roman" w:cs="Times New Roman"/>
+          <w:sz w:val="24"/>
+          <w:szCs w:val="24"/>
+        </w:rPr>
+        <w:t>The</w:t>
+      </w:r>
+      <w:proofErr w:type="spellEnd"/>
+      <w:r>
+        <w:rPr>
+          <w:rFonts w:ascii="Times New Roman" w:hAnsi="Times New Roman" w:cs="Times New Roman"/>
+          <w:sz w:val="24"/>
+          <w:szCs w:val="24"/>
+        </w:rPr>
+        <w:t xml:space="preserve"> %d and %i </w:t>
+      </w:r>
+      <w:proofErr w:type="spellStart"/>
+      <w:r>
+        <w:rPr>
+          <w:rFonts w:ascii="Times New Roman" w:hAnsi="Times New Roman" w:cs="Times New Roman"/>
+          <w:sz w:val="24"/>
+          <w:szCs w:val="24"/>
+        </w:rPr>
+        <w:t>format</w:t>
+      </w:r>
+      <w:proofErr w:type="spellEnd"/>
+      <w:r>
+        <w:rPr>
+          <w:rFonts w:ascii="Times New Roman" w:hAnsi="Times New Roman" w:cs="Times New Roman"/>
+          <w:sz w:val="24"/>
+          <w:szCs w:val="24"/>
+        </w:rPr>
+        <w:t xml:space="preserve"> </w:t>
+      </w:r>
+      <w:proofErr w:type="spellStart"/>
+      <w:r>
+        <w:rPr>
+          <w:rFonts w:ascii="Times New Roman" w:hAnsi="Times New Roman" w:cs="Times New Roman"/>
+          <w:sz w:val="24"/>
+          <w:szCs w:val="24"/>
+        </w:rPr>
+        <w:t>specifiers</w:t>
+      </w:r>
+      <w:proofErr w:type="spellEnd"/>
+      <w:r>
+        <w:rPr>
+          <w:rFonts w:ascii="Times New Roman" w:hAnsi="Times New Roman" w:cs="Times New Roman"/>
+          <w:sz w:val="24"/>
+          <w:szCs w:val="24"/>
+        </w:rPr>
+        <w:t xml:space="preserve"> are </w:t>
+      </w:r>
+      <w:proofErr w:type="spellStart"/>
+      <w:r>
+        <w:rPr>
+          <w:rFonts w:ascii="Times New Roman" w:hAnsi="Times New Roman" w:cs="Times New Roman"/>
+          <w:sz w:val="24"/>
+          <w:szCs w:val="24"/>
+        </w:rPr>
+        <w:t>interchangeable</w:t>
+      </w:r>
+      <w:proofErr w:type="spellEnd"/>
+      <w:r>
+        <w:rPr>
+          <w:rFonts w:ascii="Times New Roman" w:hAnsi="Times New Roman" w:cs="Times New Roman"/>
+          <w:sz w:val="24"/>
+          <w:szCs w:val="24"/>
+        </w:rPr>
+        <w:t xml:space="preserve"> </w:t>
+      </w:r>
+      <w:proofErr w:type="spellStart"/>
+      <w:r>
+        <w:rPr>
+          <w:rFonts w:ascii="Times New Roman" w:hAnsi="Times New Roman" w:cs="Times New Roman"/>
+          <w:sz w:val="24"/>
+          <w:szCs w:val="24"/>
+        </w:rPr>
+        <w:t>when</w:t>
+      </w:r>
+      <w:proofErr w:type="spellEnd"/>
+      <w:r>
+        <w:rPr>
+          <w:rFonts w:ascii="Times New Roman" w:hAnsi="Times New Roman" w:cs="Times New Roman"/>
+          <w:sz w:val="24"/>
+          <w:szCs w:val="24"/>
+        </w:rPr>
+        <w:t xml:space="preserve"> </w:t>
+      </w:r>
+      <w:proofErr w:type="spellStart"/>
+      <w:r>
+        <w:rPr>
+          <w:rFonts w:ascii="Times New Roman" w:hAnsi="Times New Roman" w:cs="Times New Roman"/>
+          <w:sz w:val="24"/>
+          <w:szCs w:val="24"/>
+        </w:rPr>
+        <w:t>dealing</w:t>
+      </w:r>
+      <w:proofErr w:type="spellEnd"/>
+      <w:r>
+        <w:rPr>
+          <w:rFonts w:ascii="Times New Roman" w:hAnsi="Times New Roman" w:cs="Times New Roman"/>
+          <w:sz w:val="24"/>
+          <w:szCs w:val="24"/>
+        </w:rPr>
+        <w:t xml:space="preserve"> </w:t>
+      </w:r>
+      <w:proofErr w:type="spellStart"/>
+      <w:r>
+        <w:rPr>
+          <w:rFonts w:ascii="Times New Roman" w:hAnsi="Times New Roman" w:cs="Times New Roman"/>
+          <w:sz w:val="24"/>
+          <w:szCs w:val="24"/>
+        </w:rPr>
+        <w:t>with</w:t>
+      </w:r>
+      <w:proofErr w:type="spellEnd"/>
+      <w:r>
+        <w:rPr>
+          <w:rFonts w:ascii="Times New Roman" w:hAnsi="Times New Roman" w:cs="Times New Roman"/>
+          <w:sz w:val="24"/>
+          <w:szCs w:val="24"/>
+        </w:rPr>
+        <w:t xml:space="preserve"> </w:t>
+      </w:r>
+      <w:proofErr w:type="spellStart"/>
+      <w:r>
+        <w:rPr>
+          <w:rFonts w:ascii="Times New Roman" w:hAnsi="Times New Roman" w:cs="Times New Roman"/>
+          <w:sz w:val="24"/>
+          <w:szCs w:val="24"/>
+        </w:rPr>
+        <w:t>integers</w:t>
+      </w:r>
+      <w:proofErr w:type="spellEnd"/>
+      <w:r>
+        <w:rPr>
+          <w:rFonts w:ascii="Times New Roman" w:hAnsi="Times New Roman" w:cs="Times New Roman"/>
+          <w:sz w:val="24"/>
+          <w:szCs w:val="24"/>
+        </w:rPr>
+        <w:t xml:space="preserve"> in </w:t>
+      </w:r>
+      <w:proofErr w:type="spellStart"/>
+      <w:r>
+        <w:rPr>
+          <w:rFonts w:ascii="Times New Roman" w:hAnsi="Times New Roman" w:cs="Times New Roman"/>
+          <w:sz w:val="24"/>
+          <w:szCs w:val="24"/>
+        </w:rPr>
+        <w:t>printf</w:t>
+      </w:r>
+      <w:proofErr w:type="spellEnd"/>
+      <w:r>
+        <w:rPr>
+          <w:rFonts w:ascii="Times New Roman" w:hAnsi="Times New Roman" w:cs="Times New Roman"/>
+          <w:sz w:val="24"/>
+          <w:szCs w:val="24"/>
+        </w:rPr>
+        <w:t xml:space="preserve">. </w:t>
+      </w:r>
+      <w:proofErr w:type="spellStart"/>
+      <w:r>
+        <w:rPr>
+          <w:rFonts w:ascii="Times New Roman" w:hAnsi="Times New Roman" w:cs="Times New Roman"/>
+          <w:sz w:val="24"/>
+          <w:szCs w:val="24"/>
+        </w:rPr>
+        <w:t>However</w:t>
+      </w:r>
+      <w:proofErr w:type="spellEnd"/>
+      <w:r>
+        <w:rPr>
+          <w:rFonts w:ascii="Times New Roman" w:hAnsi="Times New Roman" w:cs="Times New Roman"/>
+          <w:sz w:val="24"/>
+          <w:szCs w:val="24"/>
+        </w:rPr>
+        <w:t xml:space="preserve">, </w:t>
+      </w:r>
+      <w:proofErr w:type="spellStart"/>
+      <w:r>
+        <w:rPr>
+          <w:rFonts w:ascii="Times New Roman" w:hAnsi="Times New Roman" w:cs="Times New Roman"/>
+          <w:sz w:val="24"/>
+          <w:szCs w:val="24"/>
+        </w:rPr>
+        <w:t>there</w:t>
+      </w:r>
+      <w:proofErr w:type="spellEnd"/>
+      <w:r>
+        <w:rPr>
+          <w:rFonts w:ascii="Times New Roman" w:hAnsi="Times New Roman" w:cs="Times New Roman"/>
+          <w:sz w:val="24"/>
+          <w:szCs w:val="24"/>
+        </w:rPr>
+        <w:t xml:space="preserve"> </w:t>
+      </w:r>
+      <w:proofErr w:type="spellStart"/>
+      <w:r>
+        <w:rPr>
+          <w:rFonts w:ascii="Times New Roman" w:hAnsi="Times New Roman" w:cs="Times New Roman"/>
+          <w:sz w:val="24"/>
+          <w:szCs w:val="24"/>
+        </w:rPr>
+        <w:t>is</w:t>
+      </w:r>
+      <w:proofErr w:type="spellEnd"/>
+      <w:r>
+        <w:rPr>
+          <w:rFonts w:ascii="Times New Roman" w:hAnsi="Times New Roman" w:cs="Times New Roman"/>
+          <w:sz w:val="24"/>
+          <w:szCs w:val="24"/>
+        </w:rPr>
+        <w:t xml:space="preserve"> a </w:t>
+      </w:r>
+      <w:proofErr w:type="spellStart"/>
+      <w:r>
+        <w:rPr>
+          <w:rFonts w:ascii="Times New Roman" w:hAnsi="Times New Roman" w:cs="Times New Roman"/>
+          <w:sz w:val="24"/>
+          <w:szCs w:val="24"/>
+        </w:rPr>
+        <w:t>difference</w:t>
+      </w:r>
+      <w:proofErr w:type="spellEnd"/>
+      <w:r>
+        <w:rPr>
+          <w:rFonts w:ascii="Times New Roman" w:hAnsi="Times New Roman" w:cs="Times New Roman"/>
+          <w:sz w:val="24"/>
+          <w:szCs w:val="24"/>
+        </w:rPr>
+        <w:t xml:space="preserve"> </w:t>
+      </w:r>
+      <w:proofErr w:type="spellStart"/>
+      <w:r>
+        <w:rPr>
+          <w:rFonts w:ascii="Times New Roman" w:hAnsi="Times New Roman" w:cs="Times New Roman"/>
+          <w:sz w:val="24"/>
+          <w:szCs w:val="24"/>
+        </w:rPr>
+        <w:t>between</w:t>
+      </w:r>
+      <w:proofErr w:type="spellEnd"/>
+      <w:r>
+        <w:rPr>
+          <w:rFonts w:ascii="Times New Roman" w:hAnsi="Times New Roman" w:cs="Times New Roman"/>
+          <w:sz w:val="24"/>
+          <w:szCs w:val="24"/>
+        </w:rPr>
+        <w:t xml:space="preserve"> %d and %i </w:t>
+      </w:r>
+      <w:proofErr w:type="spellStart"/>
+      <w:r>
+        <w:rPr>
+          <w:rFonts w:ascii="Times New Roman" w:hAnsi="Times New Roman" w:cs="Times New Roman"/>
+          <w:sz w:val="24"/>
+          <w:szCs w:val="24"/>
+        </w:rPr>
+        <w:t>when</w:t>
+      </w:r>
+      <w:proofErr w:type="spellEnd"/>
+      <w:r>
+        <w:rPr>
+          <w:rFonts w:ascii="Times New Roman" w:hAnsi="Times New Roman" w:cs="Times New Roman"/>
+          <w:sz w:val="24"/>
+          <w:szCs w:val="24"/>
+        </w:rPr>
+        <w:t xml:space="preserve"> </w:t>
+      </w:r>
+      <w:proofErr w:type="spellStart"/>
+      <w:r>
+        <w:rPr>
+          <w:rFonts w:ascii="Times New Roman" w:hAnsi="Times New Roman" w:cs="Times New Roman"/>
+          <w:sz w:val="24"/>
+          <w:szCs w:val="24"/>
+        </w:rPr>
+        <w:t>used</w:t>
+      </w:r>
+      <w:proofErr w:type="spellEnd"/>
+      <w:r>
+        <w:rPr>
+          <w:rFonts w:ascii="Times New Roman" w:hAnsi="Times New Roman" w:cs="Times New Roman"/>
+          <w:sz w:val="24"/>
+          <w:szCs w:val="24"/>
+        </w:rPr>
+        <w:t xml:space="preserve"> </w:t>
+      </w:r>
+      <w:proofErr w:type="spellStart"/>
+      <w:r>
+        <w:rPr>
+          <w:rFonts w:ascii="Times New Roman" w:hAnsi="Times New Roman" w:cs="Times New Roman"/>
+          <w:sz w:val="24"/>
+          <w:szCs w:val="24"/>
+        </w:rPr>
+        <w:t>with</w:t>
+      </w:r>
+      <w:proofErr w:type="spellEnd"/>
+      <w:r>
+        <w:rPr>
+          <w:rFonts w:ascii="Times New Roman" w:hAnsi="Times New Roman" w:cs="Times New Roman"/>
+          <w:sz w:val="24"/>
+          <w:szCs w:val="24"/>
+        </w:rPr>
+        <w:t xml:space="preserve"> </w:t>
+      </w:r>
+      <w:proofErr w:type="spellStart"/>
+      <w:r>
+        <w:rPr>
+          <w:rFonts w:ascii="Times New Roman" w:hAnsi="Times New Roman" w:cs="Times New Roman"/>
+          <w:sz w:val="24"/>
+          <w:szCs w:val="24"/>
+        </w:rPr>
+        <w:t>scanf</w:t>
+      </w:r>
+      <w:proofErr w:type="spellEnd"/>
+      <w:r>
+        <w:rPr>
+          <w:rFonts w:ascii="Times New Roman" w:hAnsi="Times New Roman" w:cs="Times New Roman"/>
+          <w:sz w:val="24"/>
+          <w:szCs w:val="24"/>
+        </w:rPr>
+        <w:t xml:space="preserve"> </w:t>
+      </w:r>
+      <w:proofErr w:type="spellStart"/>
+      <w:r>
+        <w:rPr>
+          <w:rFonts w:ascii="Times New Roman" w:hAnsi="Times New Roman" w:cs="Times New Roman"/>
+          <w:sz w:val="24"/>
+          <w:szCs w:val="24"/>
+        </w:rPr>
+        <w:t>for</w:t>
+      </w:r>
+      <w:proofErr w:type="spellEnd"/>
+      <w:r>
+        <w:rPr>
+          <w:rFonts w:ascii="Times New Roman" w:hAnsi="Times New Roman" w:cs="Times New Roman"/>
+          <w:sz w:val="24"/>
+          <w:szCs w:val="24"/>
+        </w:rPr>
+        <w:t xml:space="preserve"> input. %d </w:t>
+      </w:r>
+      <w:proofErr w:type="spellStart"/>
+      <w:r>
+        <w:rPr>
+          <w:rFonts w:ascii="Times New Roman" w:hAnsi="Times New Roman" w:cs="Times New Roman"/>
+          <w:sz w:val="24"/>
+          <w:szCs w:val="24"/>
+        </w:rPr>
+        <w:t>expects</w:t>
+      </w:r>
+      <w:proofErr w:type="spellEnd"/>
+      <w:r>
+        <w:rPr>
+          <w:rFonts w:ascii="Times New Roman" w:hAnsi="Times New Roman" w:cs="Times New Roman"/>
+          <w:sz w:val="24"/>
+          <w:szCs w:val="24"/>
+        </w:rPr>
+        <w:t xml:space="preserve"> </w:t>
+      </w:r>
+      <w:proofErr w:type="spellStart"/>
+      <w:r>
+        <w:rPr>
+          <w:rFonts w:ascii="Times New Roman" w:hAnsi="Times New Roman" w:cs="Times New Roman"/>
+          <w:sz w:val="24"/>
+          <w:szCs w:val="24"/>
+        </w:rPr>
+        <w:t>the</w:t>
+      </w:r>
+      <w:proofErr w:type="spellEnd"/>
+      <w:r>
+        <w:rPr>
+          <w:rFonts w:ascii="Times New Roman" w:hAnsi="Times New Roman" w:cs="Times New Roman"/>
+          <w:sz w:val="24"/>
+          <w:szCs w:val="24"/>
+        </w:rPr>
+        <w:t xml:space="preserve"> input </w:t>
+      </w:r>
+      <w:proofErr w:type="spellStart"/>
+      <w:r>
+        <w:rPr>
+          <w:rFonts w:ascii="Times New Roman" w:hAnsi="Times New Roman" w:cs="Times New Roman"/>
+          <w:sz w:val="24"/>
+          <w:szCs w:val="24"/>
+        </w:rPr>
+        <w:t>to</w:t>
+      </w:r>
+      <w:proofErr w:type="spellEnd"/>
+      <w:r>
+        <w:rPr>
+          <w:rFonts w:ascii="Times New Roman" w:hAnsi="Times New Roman" w:cs="Times New Roman"/>
+          <w:sz w:val="24"/>
+          <w:szCs w:val="24"/>
+        </w:rPr>
+        <w:t xml:space="preserve"> be in decimal </w:t>
+      </w:r>
+      <w:proofErr w:type="spellStart"/>
+      <w:r>
+        <w:rPr>
+          <w:rFonts w:ascii="Times New Roman" w:hAnsi="Times New Roman" w:cs="Times New Roman"/>
+          <w:sz w:val="24"/>
+          <w:szCs w:val="24"/>
+        </w:rPr>
+        <w:t>format</w:t>
+      </w:r>
+      <w:proofErr w:type="spellEnd"/>
+      <w:r>
+        <w:rPr>
+          <w:rFonts w:ascii="Times New Roman" w:hAnsi="Times New Roman" w:cs="Times New Roman"/>
+          <w:sz w:val="24"/>
+          <w:szCs w:val="24"/>
+        </w:rPr>
+        <w:t xml:space="preserve">, </w:t>
+      </w:r>
+      <w:proofErr w:type="spellStart"/>
+      <w:r>
+        <w:rPr>
+          <w:rFonts w:ascii="Times New Roman" w:hAnsi="Times New Roman" w:cs="Times New Roman"/>
+          <w:sz w:val="24"/>
+          <w:szCs w:val="24"/>
+        </w:rPr>
+        <w:t>while</w:t>
+      </w:r>
+      <w:proofErr w:type="spellEnd"/>
+      <w:r>
+        <w:rPr>
+          <w:rFonts w:ascii="Times New Roman" w:hAnsi="Times New Roman" w:cs="Times New Roman"/>
+          <w:sz w:val="24"/>
+          <w:szCs w:val="24"/>
+        </w:rPr>
+        <w:t xml:space="preserve"> %i </w:t>
+      </w:r>
+      <w:proofErr w:type="spellStart"/>
+      <w:r>
+        <w:rPr>
+          <w:rFonts w:ascii="Times New Roman" w:hAnsi="Times New Roman" w:cs="Times New Roman"/>
+          <w:sz w:val="24"/>
+          <w:szCs w:val="24"/>
+        </w:rPr>
+        <w:t>allows</w:t>
+      </w:r>
+      <w:proofErr w:type="spellEnd"/>
+      <w:r>
+        <w:rPr>
+          <w:rFonts w:ascii="Times New Roman" w:hAnsi="Times New Roman" w:cs="Times New Roman"/>
+          <w:sz w:val="24"/>
+          <w:szCs w:val="24"/>
+        </w:rPr>
+        <w:t xml:space="preserve"> </w:t>
+      </w:r>
+      <w:proofErr w:type="spellStart"/>
+      <w:r>
+        <w:rPr>
+          <w:rFonts w:ascii="Times New Roman" w:hAnsi="Times New Roman" w:cs="Times New Roman"/>
+          <w:sz w:val="24"/>
+          <w:szCs w:val="24"/>
+        </w:rPr>
+        <w:t>for</w:t>
+      </w:r>
+      <w:proofErr w:type="spellEnd"/>
+      <w:r>
+        <w:rPr>
+          <w:rFonts w:ascii="Times New Roman" w:hAnsi="Times New Roman" w:cs="Times New Roman"/>
+          <w:sz w:val="24"/>
+          <w:szCs w:val="24"/>
+        </w:rPr>
+        <w:t xml:space="preserve"> input in decimal, octal, </w:t>
+      </w:r>
+      <w:proofErr w:type="spellStart"/>
+      <w:r>
+        <w:rPr>
+          <w:rFonts w:ascii="Times New Roman" w:hAnsi="Times New Roman" w:cs="Times New Roman"/>
+          <w:sz w:val="24"/>
+          <w:szCs w:val="24"/>
+        </w:rPr>
+        <w:t>or</w:t>
+      </w:r>
+      <w:proofErr w:type="spellEnd"/>
+      <w:r>
+        <w:rPr>
+          <w:rFonts w:ascii="Times New Roman" w:hAnsi="Times New Roman" w:cs="Times New Roman"/>
+          <w:sz w:val="24"/>
+          <w:szCs w:val="24"/>
+        </w:rPr>
+        <w:t xml:space="preserve"> hexadecimal </w:t>
+      </w:r>
+      <w:proofErr w:type="spellStart"/>
+      <w:r>
+        <w:rPr>
+          <w:rFonts w:ascii="Times New Roman" w:hAnsi="Times New Roman" w:cs="Times New Roman"/>
+          <w:sz w:val="24"/>
+          <w:szCs w:val="24"/>
+        </w:rPr>
+        <w:t>format</w:t>
+      </w:r>
+      <w:proofErr w:type="spellEnd"/>
+      <w:r>
+        <w:rPr>
+          <w:rFonts w:ascii="Times New Roman" w:hAnsi="Times New Roman" w:cs="Times New Roman"/>
+          <w:sz w:val="24"/>
+          <w:szCs w:val="24"/>
+        </w:rPr>
+        <w:t xml:space="preserve">, </w:t>
+      </w:r>
+      <w:proofErr w:type="spellStart"/>
+      <w:r>
+        <w:rPr>
+          <w:rFonts w:ascii="Times New Roman" w:hAnsi="Times New Roman" w:cs="Times New Roman"/>
+          <w:sz w:val="24"/>
+          <w:szCs w:val="24"/>
+        </w:rPr>
+        <w:t>based</w:t>
+      </w:r>
+      <w:proofErr w:type="spellEnd"/>
+      <w:r>
+        <w:rPr>
+          <w:rFonts w:ascii="Times New Roman" w:hAnsi="Times New Roman" w:cs="Times New Roman"/>
+          <w:sz w:val="24"/>
+          <w:szCs w:val="24"/>
+        </w:rPr>
+        <w:t xml:space="preserve"> </w:t>
+      </w:r>
+      <w:proofErr w:type="spellStart"/>
+      <w:r>
+        <w:rPr>
+          <w:rFonts w:ascii="Times New Roman" w:hAnsi="Times New Roman" w:cs="Times New Roman"/>
+          <w:sz w:val="24"/>
+          <w:szCs w:val="24"/>
+        </w:rPr>
+        <w:t>on</w:t>
+      </w:r>
+      <w:proofErr w:type="spellEnd"/>
+      <w:r>
+        <w:rPr>
+          <w:rFonts w:ascii="Times New Roman" w:hAnsi="Times New Roman" w:cs="Times New Roman"/>
+          <w:sz w:val="24"/>
+          <w:szCs w:val="24"/>
+        </w:rPr>
+        <w:t xml:space="preserve"> </w:t>
+      </w:r>
+      <w:proofErr w:type="spellStart"/>
+      <w:r>
+        <w:rPr>
+          <w:rFonts w:ascii="Times New Roman" w:hAnsi="Times New Roman" w:cs="Times New Roman"/>
+          <w:sz w:val="24"/>
+          <w:szCs w:val="24"/>
+        </w:rPr>
+        <w:t>prefixes</w:t>
+      </w:r>
+      <w:proofErr w:type="spellEnd"/>
+      <w:r>
+        <w:rPr>
+          <w:rFonts w:ascii="Times New Roman" w:hAnsi="Times New Roman" w:cs="Times New Roman"/>
+          <w:sz w:val="24"/>
+          <w:szCs w:val="24"/>
+        </w:rPr>
+        <w:t xml:space="preserve"> </w:t>
+      </w:r>
+      <w:proofErr w:type="spellStart"/>
+      <w:r>
+        <w:rPr>
+          <w:rFonts w:ascii="Times New Roman" w:hAnsi="Times New Roman" w:cs="Times New Roman"/>
+          <w:sz w:val="24"/>
+          <w:szCs w:val="24"/>
+        </w:rPr>
+        <w:t>like</w:t>
+      </w:r>
+      <w:proofErr w:type="spellEnd"/>
+      <w:r>
+        <w:rPr>
+          <w:rFonts w:ascii="Times New Roman" w:hAnsi="Times New Roman" w:cs="Times New Roman"/>
+          <w:sz w:val="24"/>
+          <w:szCs w:val="24"/>
+        </w:rPr>
+        <w:t xml:space="preserve"> 0x </w:t>
+      </w:r>
+      <w:proofErr w:type="spellStart"/>
+      <w:r>
+        <w:rPr>
+          <w:rFonts w:ascii="Times New Roman" w:hAnsi="Times New Roman" w:cs="Times New Roman"/>
+          <w:sz w:val="24"/>
+          <w:szCs w:val="24"/>
+        </w:rPr>
+        <w:t>for</w:t>
+      </w:r>
+      <w:proofErr w:type="spellEnd"/>
+      <w:r>
+        <w:rPr>
+          <w:rFonts w:ascii="Times New Roman" w:hAnsi="Times New Roman" w:cs="Times New Roman"/>
+          <w:sz w:val="24"/>
+          <w:szCs w:val="24"/>
+        </w:rPr>
+        <w:t xml:space="preserve"> hexadecimal and 0 </w:t>
+      </w:r>
+      <w:proofErr w:type="spellStart"/>
+      <w:r>
+        <w:rPr>
+          <w:rFonts w:ascii="Times New Roman" w:hAnsi="Times New Roman" w:cs="Times New Roman"/>
+          <w:sz w:val="24"/>
+          <w:szCs w:val="24"/>
+        </w:rPr>
+        <w:t>for</w:t>
+      </w:r>
+      <w:proofErr w:type="spellEnd"/>
+      <w:r>
+        <w:rPr>
+          <w:rFonts w:ascii="Times New Roman" w:hAnsi="Times New Roman" w:cs="Times New Roman"/>
+          <w:sz w:val="24"/>
+          <w:szCs w:val="24"/>
+        </w:rPr>
+        <w:t xml:space="preserve"> octal.</w:t>
+      </w:r>
+    </w:p>
+    <w:p>
+      <w:pPr>
         <w:rPr>
           <w:rFonts w:ascii="Times New Roman" w:hAnsi="Times New Roman" w:cs="Times New Roman"/>
           <w:b/>
@@ -45,10 +1024,10 @@
           <w:szCs w:val="28"/>
           <w:highlight w:val="blue"/>
         </w:rPr>
-        <w:t>If</w:t>
-      </w:r>
-      <w:proofErr w:type="spellEnd"/>
-      <w:r>
+      </w:pPr>
+    </w:p>
+    <w:p>
+      <w:pPr>
         <w:rPr>
           <w:rFonts w:ascii="Times New Roman" w:hAnsi="Times New Roman" w:cs="Times New Roman"/>
           <w:b/>
@@ -57,9 +1036,7 @@
           <w:szCs w:val="28"/>
           <w:highlight w:val="blue"/>
         </w:rPr>
-        <w:t xml:space="preserve"> I try </w:t>
-      </w:r>
-      <w:proofErr w:type="spellStart"/>
+      </w:pPr>
       <w:r>
         <w:rPr>
           <w:rFonts w:ascii="Times New Roman" w:hAnsi="Times New Roman" w:cs="Times New Roman"/>
@@ -69,6 +1046,50 @@
           <w:szCs w:val="28"/>
           <w:highlight w:val="blue"/>
         </w:rPr>
+        <w:t>30_nested_loops</w:t>
+      </w:r>
+    </w:p>
+    <w:p>
+      <w:pPr>
+        <w:rPr>
+          <w:rFonts w:ascii="Times New Roman" w:hAnsi="Times New Roman" w:cs="Times New Roman"/>
+          <w:b/>
+          <w:bCs/>
+          <w:sz w:val="24"/>
+          <w:szCs w:val="24"/>
+        </w:rPr>
+      </w:pPr>
+      <w:proofErr w:type="spellStart"/>
+      <w:r>
+        <w:rPr>
+          <w:rFonts w:ascii="Times New Roman" w:hAnsi="Times New Roman" w:cs="Times New Roman"/>
+          <w:b/>
+          <w:bCs/>
+          <w:sz w:val="24"/>
+          <w:szCs w:val="24"/>
+        </w:rPr>
+        <w:t>If</w:t>
+      </w:r>
+      <w:proofErr w:type="spellEnd"/>
+      <w:r>
+        <w:rPr>
+          <w:rFonts w:ascii="Times New Roman" w:hAnsi="Times New Roman" w:cs="Times New Roman"/>
+          <w:b/>
+          <w:bCs/>
+          <w:sz w:val="24"/>
+          <w:szCs w:val="24"/>
+        </w:rPr>
+        <w:t xml:space="preserve"> I try </w:t>
+      </w:r>
+      <w:proofErr w:type="spellStart"/>
+      <w:r>
+        <w:rPr>
+          <w:rFonts w:ascii="Times New Roman" w:hAnsi="Times New Roman" w:cs="Times New Roman"/>
+          <w:b/>
+          <w:bCs/>
+          <w:sz w:val="24"/>
+          <w:szCs w:val="24"/>
+        </w:rPr>
         <w:t>to</w:t>
       </w:r>
       <w:proofErr w:type="spellEnd"/>
@@ -77,9 +1098,8 @@
           <w:rFonts w:ascii="Times New Roman" w:hAnsi="Times New Roman" w:cs="Times New Roman"/>
           <w:b/>
           <w:bCs/>
-          <w:sz w:val="28"/>
-          <w:szCs w:val="28"/>
-          <w:highlight w:val="blue"/>
+          <w:sz w:val="24"/>
+          <w:szCs w:val="24"/>
         </w:rPr>
         <w:t xml:space="preserve"> use </w:t>
       </w:r>
@@ -89,9 +1109,8 @@
           <w:rFonts w:ascii="Times New Roman" w:hAnsi="Times New Roman" w:cs="Times New Roman"/>
           <w:b/>
           <w:bCs/>
-          <w:sz w:val="28"/>
-          <w:szCs w:val="28"/>
-          <w:highlight w:val="blue"/>
+          <w:sz w:val="24"/>
+          <w:szCs w:val="24"/>
         </w:rPr>
         <w:t>scanf</w:t>
       </w:r>
@@ -101,21 +1120,19 @@
           <w:rFonts w:ascii="Times New Roman" w:hAnsi="Times New Roman" w:cs="Times New Roman"/>
           <w:b/>
           <w:bCs/>
-          <w:sz w:val="28"/>
-          <w:szCs w:val="28"/>
-          <w:highlight w:val="blue"/>
-        </w:rPr>
-        <w:t xml:space="preserve"> </w:t>
-      </w:r>
-      <w:proofErr w:type="spellStart"/>
-      <w:r>
-        <w:rPr>
-          <w:rFonts w:ascii="Times New Roman" w:hAnsi="Times New Roman" w:cs="Times New Roman"/>
-          <w:b/>
-          <w:bCs/>
-          <w:sz w:val="28"/>
-          <w:szCs w:val="28"/>
-          <w:highlight w:val="blue"/>
+          <w:sz w:val="24"/>
+          <w:szCs w:val="24"/>
+        </w:rPr>
+        <w:t xml:space="preserve"> </w:t>
+      </w:r>
+      <w:proofErr w:type="spellStart"/>
+      <w:r>
+        <w:rPr>
+          <w:rFonts w:ascii="Times New Roman" w:hAnsi="Times New Roman" w:cs="Times New Roman"/>
+          <w:b/>
+          <w:bCs/>
+          <w:sz w:val="24"/>
+          <w:szCs w:val="24"/>
         </w:rPr>
         <w:t>to</w:t>
       </w:r>
@@ -125,21 +1142,19 @@
           <w:rFonts w:ascii="Times New Roman" w:hAnsi="Times New Roman" w:cs="Times New Roman"/>
           <w:b/>
           <w:bCs/>
-          <w:sz w:val="28"/>
-          <w:szCs w:val="28"/>
-          <w:highlight w:val="blue"/>
-        </w:rPr>
-        <w:t xml:space="preserve"> </w:t>
-      </w:r>
-      <w:proofErr w:type="spellStart"/>
-      <w:r>
-        <w:rPr>
-          <w:rFonts w:ascii="Times New Roman" w:hAnsi="Times New Roman" w:cs="Times New Roman"/>
-          <w:b/>
-          <w:bCs/>
-          <w:sz w:val="28"/>
-          <w:szCs w:val="28"/>
-          <w:highlight w:val="blue"/>
+          <w:sz w:val="24"/>
+          <w:szCs w:val="24"/>
+        </w:rPr>
+        <w:t xml:space="preserve"> </w:t>
+      </w:r>
+      <w:proofErr w:type="spellStart"/>
+      <w:r>
+        <w:rPr>
+          <w:rFonts w:ascii="Times New Roman" w:hAnsi="Times New Roman" w:cs="Times New Roman"/>
+          <w:b/>
+          <w:bCs/>
+          <w:sz w:val="24"/>
+          <w:szCs w:val="24"/>
         </w:rPr>
         <w:t>read</w:t>
       </w:r>
@@ -149,9 +1164,8 @@
           <w:rFonts w:ascii="Times New Roman" w:hAnsi="Times New Roman" w:cs="Times New Roman"/>
           <w:b/>
           <w:bCs/>
-          <w:sz w:val="28"/>
-          <w:szCs w:val="28"/>
-          <w:highlight w:val="blue"/>
+          <w:sz w:val="24"/>
+          <w:szCs w:val="24"/>
         </w:rPr>
         <w:t xml:space="preserve"> a </w:t>
       </w:r>
@@ -161,9 +1175,8 @@
           <w:rFonts w:ascii="Times New Roman" w:hAnsi="Times New Roman" w:cs="Times New Roman"/>
           <w:b/>
           <w:bCs/>
-          <w:sz w:val="28"/>
-          <w:szCs w:val="28"/>
-          <w:highlight w:val="blue"/>
+          <w:sz w:val="24"/>
+          <w:szCs w:val="24"/>
         </w:rPr>
         <w:t>character</w:t>
       </w:r>
@@ -173,9 +1186,8 @@
           <w:rFonts w:ascii="Times New Roman" w:hAnsi="Times New Roman" w:cs="Times New Roman"/>
           <w:b/>
           <w:bCs/>
-          <w:sz w:val="28"/>
-          <w:szCs w:val="28"/>
-          <w:highlight w:val="blue"/>
+          <w:sz w:val="24"/>
+          <w:szCs w:val="24"/>
         </w:rPr>
         <w:t xml:space="preserve"> after </w:t>
       </w:r>
@@ -185,9 +1197,8 @@
           <w:rFonts w:ascii="Times New Roman" w:hAnsi="Times New Roman" w:cs="Times New Roman"/>
           <w:b/>
           <w:bCs/>
-          <w:sz w:val="28"/>
-          <w:szCs w:val="28"/>
-          <w:highlight w:val="blue"/>
+          <w:sz w:val="24"/>
+          <w:szCs w:val="24"/>
         </w:rPr>
         <w:t>having</w:t>
       </w:r>
@@ -197,21 +1208,19 @@
           <w:rFonts w:ascii="Times New Roman" w:hAnsi="Times New Roman" w:cs="Times New Roman"/>
           <w:b/>
           <w:bCs/>
-          <w:sz w:val="28"/>
-          <w:szCs w:val="28"/>
-          <w:highlight w:val="blue"/>
-        </w:rPr>
-        <w:t xml:space="preserve"> </w:t>
-      </w:r>
-      <w:proofErr w:type="spellStart"/>
-      <w:r>
-        <w:rPr>
-          <w:rFonts w:ascii="Times New Roman" w:hAnsi="Times New Roman" w:cs="Times New Roman"/>
-          <w:b/>
-          <w:bCs/>
-          <w:sz w:val="28"/>
-          <w:szCs w:val="28"/>
-          <w:highlight w:val="blue"/>
+          <w:sz w:val="24"/>
+          <w:szCs w:val="24"/>
+        </w:rPr>
+        <w:t xml:space="preserve"> </w:t>
+      </w:r>
+      <w:proofErr w:type="spellStart"/>
+      <w:r>
+        <w:rPr>
+          <w:rFonts w:ascii="Times New Roman" w:hAnsi="Times New Roman" w:cs="Times New Roman"/>
+          <w:b/>
+          <w:bCs/>
+          <w:sz w:val="24"/>
+          <w:szCs w:val="24"/>
         </w:rPr>
         <w:t>read</w:t>
       </w:r>
@@ -221,9 +1230,8 @@
           <w:rFonts w:ascii="Times New Roman" w:hAnsi="Times New Roman" w:cs="Times New Roman"/>
           <w:b/>
           <w:bCs/>
-          <w:sz w:val="28"/>
-          <w:szCs w:val="28"/>
-          <w:highlight w:val="blue"/>
+          <w:sz w:val="24"/>
+          <w:szCs w:val="24"/>
         </w:rPr>
         <w:t xml:space="preserve"> a </w:t>
       </w:r>
@@ -233,9 +1241,8 @@
           <w:rFonts w:ascii="Times New Roman" w:hAnsi="Times New Roman" w:cs="Times New Roman"/>
           <w:b/>
           <w:bCs/>
-          <w:sz w:val="28"/>
-          <w:szCs w:val="28"/>
-          <w:highlight w:val="blue"/>
+          <w:sz w:val="24"/>
+          <w:szCs w:val="24"/>
         </w:rPr>
         <w:t>numeric</w:t>
       </w:r>
@@ -245,21 +1252,19 @@
           <w:rFonts w:ascii="Times New Roman" w:hAnsi="Times New Roman" w:cs="Times New Roman"/>
           <w:b/>
           <w:bCs/>
-          <w:sz w:val="28"/>
-          <w:szCs w:val="28"/>
-          <w:highlight w:val="blue"/>
-        </w:rPr>
-        <w:t xml:space="preserve"> </w:t>
-      </w:r>
-      <w:proofErr w:type="spellStart"/>
-      <w:r>
-        <w:rPr>
-          <w:rFonts w:ascii="Times New Roman" w:hAnsi="Times New Roman" w:cs="Times New Roman"/>
-          <w:b/>
-          <w:bCs/>
-          <w:sz w:val="28"/>
-          <w:szCs w:val="28"/>
-          <w:highlight w:val="blue"/>
+          <w:sz w:val="24"/>
+          <w:szCs w:val="24"/>
+        </w:rPr>
+        <w:t xml:space="preserve"> </w:t>
+      </w:r>
+      <w:proofErr w:type="spellStart"/>
+      <w:r>
+        <w:rPr>
+          <w:rFonts w:ascii="Times New Roman" w:hAnsi="Times New Roman" w:cs="Times New Roman"/>
+          <w:b/>
+          <w:bCs/>
+          <w:sz w:val="24"/>
+          <w:szCs w:val="24"/>
         </w:rPr>
         <w:t>value</w:t>
       </w:r>
@@ -269,9 +1274,8 @@
           <w:rFonts w:ascii="Times New Roman" w:hAnsi="Times New Roman" w:cs="Times New Roman"/>
           <w:b/>
           <w:bCs/>
-          <w:sz w:val="28"/>
-          <w:szCs w:val="28"/>
-          <w:highlight w:val="blue"/>
+          <w:sz w:val="24"/>
+          <w:szCs w:val="24"/>
         </w:rPr>
         <w:t xml:space="preserve">, </w:t>
       </w:r>
@@ -281,9 +1285,8 @@
           <w:rFonts w:ascii="Times New Roman" w:hAnsi="Times New Roman" w:cs="Times New Roman"/>
           <w:b/>
           <w:bCs/>
-          <w:sz w:val="28"/>
-          <w:szCs w:val="28"/>
-          <w:highlight w:val="blue"/>
+          <w:sz w:val="24"/>
+          <w:szCs w:val="24"/>
         </w:rPr>
         <w:t>it</w:t>
       </w:r>
@@ -293,21 +1296,19 @@
           <w:rFonts w:ascii="Times New Roman" w:hAnsi="Times New Roman" w:cs="Times New Roman"/>
           <w:b/>
           <w:bCs/>
-          <w:sz w:val="28"/>
-          <w:szCs w:val="28"/>
-          <w:highlight w:val="blue"/>
-        </w:rPr>
-        <w:t xml:space="preserve"> </w:t>
-      </w:r>
-      <w:proofErr w:type="spellStart"/>
-      <w:r>
-        <w:rPr>
-          <w:rFonts w:ascii="Times New Roman" w:hAnsi="Times New Roman" w:cs="Times New Roman"/>
-          <w:b/>
-          <w:bCs/>
-          <w:sz w:val="28"/>
-          <w:szCs w:val="28"/>
-          <w:highlight w:val="blue"/>
+          <w:sz w:val="24"/>
+          <w:szCs w:val="24"/>
+        </w:rPr>
+        <w:t xml:space="preserve"> </w:t>
+      </w:r>
+      <w:proofErr w:type="spellStart"/>
+      <w:r>
+        <w:rPr>
+          <w:rFonts w:ascii="Times New Roman" w:hAnsi="Times New Roman" w:cs="Times New Roman"/>
+          <w:b/>
+          <w:bCs/>
+          <w:sz w:val="24"/>
+          <w:szCs w:val="24"/>
         </w:rPr>
         <w:t>fails</w:t>
       </w:r>
@@ -317,9 +1318,8 @@
           <w:rFonts w:ascii="Times New Roman" w:hAnsi="Times New Roman" w:cs="Times New Roman"/>
           <w:b/>
           <w:bCs/>
-          <w:sz w:val="28"/>
-          <w:szCs w:val="28"/>
-          <w:highlight w:val="blue"/>
+          <w:sz w:val="24"/>
+          <w:szCs w:val="24"/>
         </w:rPr>
         <w:t>.</w:t>
       </w:r>
@@ -1142,7 +2142,6 @@
         </w:rPr>
       </w:pPr>
       <w:proofErr w:type="spellStart"/>
-      <w:proofErr w:type="gramStart"/>
       <w:r>
         <w:rPr>
           <w:rFonts w:ascii="Courier New" w:eastAsia="Times New Roman" w:hAnsi="Courier New" w:cs="Courier New"/>
@@ -1166,20 +2165,7 @@
           <w:lang w:eastAsia="es-ES"/>
           <w14:ligatures w14:val="none"/>
         </w:rPr>
-        <w:t>(</w:t>
-      </w:r>
-      <w:proofErr w:type="gramEnd"/>
-      <w:r>
-        <w:rPr>
-          <w:rFonts w:ascii="Courier New" w:eastAsia="Times New Roman" w:hAnsi="Courier New" w:cs="Courier New"/>
-          <w:kern w:val="0"/>
-          <w:sz w:val="20"/>
-          <w:szCs w:val="20"/>
-          <w:highlight w:val="green"/>
-          <w:lang w:eastAsia="es-ES"/>
-          <w14:ligatures w14:val="none"/>
-        </w:rPr>
-        <w:t xml:space="preserve">" %c", &amp;symbol); // Note </w:t>
+        <w:t xml:space="preserve">(" %c", &amp;symbol); // Note </w:t>
       </w:r>
       <w:proofErr w:type="spellStart"/>
       <w:r>
@@ -2145,7 +3131,6 @@
   <w:style w:type="character" w:default="1" w:styleId="Fuentedeprrafopredeter">
     <w:name w:val="Default Paragraph Font"/>
     <w:uiPriority w:val="1"/>
-    <w:semiHidden/>
     <w:unhideWhenUsed/>
   </w:style>
   <w:style w:type="table" w:default="1" w:styleId="Tablanormal">

</xml_diff>

<commit_message>
Eleventh commit. Commiting files 34 to 36 and updating Questions doc.
</commit_message>
<xml_diff>
--- a/Questions.docx
+++ b/Questions.docx
@@ -66,17 +66,7 @@
           <w:sz w:val="24"/>
           <w:szCs w:val="24"/>
         </w:rPr>
-        <w:t>W</w:t>
-      </w:r>
-      <w:r>
-        <w:rPr>
-          <w:rFonts w:ascii="Times New Roman" w:hAnsi="Times New Roman" w:cs="Times New Roman"/>
-          <w:b/>
-          <w:bCs/>
-          <w:sz w:val="24"/>
-          <w:szCs w:val="24"/>
-        </w:rPr>
-        <w:t>hat's</w:t>
+        <w:t>What's</w:t>
       </w:r>
       <w:proofErr w:type="spellEnd"/>
       <w:r>
@@ -172,7 +162,7 @@
           <w:szCs w:val="24"/>
           <w:highlight w:val="green"/>
         </w:rPr>
-        <w:t>1. p</w:t>
+        <w:t xml:space="preserve">1. </w:t>
       </w:r>
       <w:proofErr w:type="spellStart"/>
       <w:r>
@@ -182,7 +172,7 @@
           <w:szCs w:val="24"/>
           <w:highlight w:val="green"/>
         </w:rPr>
-        <w:t>rintf</w:t>
+        <w:t>printf</w:t>
       </w:r>
       <w:proofErr w:type="spellEnd"/>
       <w:r>
@@ -290,7 +280,7 @@
           <w:szCs w:val="24"/>
           <w:highlight w:val="green"/>
         </w:rPr>
-        <w:t>2. p</w:t>
+        <w:t xml:space="preserve">2. </w:t>
       </w:r>
       <w:proofErr w:type="spellStart"/>
       <w:r>
@@ -300,7 +290,7 @@
           <w:szCs w:val="24"/>
           <w:highlight w:val="green"/>
         </w:rPr>
-        <w:t>rintf</w:t>
+        <w:t>printf</w:t>
       </w:r>
       <w:proofErr w:type="spellEnd"/>
       <w:r>
@@ -2516,6 +2506,613 @@
       <w:r>
         <w:t>.</w:t>
       </w:r>
+    </w:p>
+    <w:p>
+      <w:pPr>
+        <w:rPr>
+          <w:rFonts w:ascii="Times New Roman" w:hAnsi="Times New Roman" w:cs="Times New Roman"/>
+          <w:b/>
+          <w:bCs/>
+          <w:sz w:val="28"/>
+          <w:szCs w:val="28"/>
+          <w:highlight w:val="blue"/>
+        </w:rPr>
+      </w:pPr>
+      <w:r>
+        <w:rPr>
+          <w:rFonts w:ascii="Times New Roman" w:hAnsi="Times New Roman" w:cs="Times New Roman"/>
+          <w:b/>
+          <w:bCs/>
+          <w:sz w:val="28"/>
+          <w:szCs w:val="28"/>
+          <w:highlight w:val="blue"/>
+        </w:rPr>
+        <w:t>3</w:t>
+      </w:r>
+      <w:r>
+        <w:rPr>
+          <w:rFonts w:ascii="Times New Roman" w:hAnsi="Times New Roman" w:cs="Times New Roman"/>
+          <w:b/>
+          <w:bCs/>
+          <w:sz w:val="28"/>
+          <w:szCs w:val="28"/>
+          <w:highlight w:val="blue"/>
+        </w:rPr>
+        <w:t>3</w:t>
+      </w:r>
+      <w:r>
+        <w:rPr>
+          <w:rFonts w:ascii="Times New Roman" w:hAnsi="Times New Roman" w:cs="Times New Roman"/>
+          <w:b/>
+          <w:bCs/>
+          <w:sz w:val="28"/>
+          <w:szCs w:val="28"/>
+          <w:highlight w:val="blue"/>
+        </w:rPr>
+        <w:t>_</w:t>
+      </w:r>
+      <w:r>
+        <w:rPr>
+          <w:rFonts w:ascii="Times New Roman" w:hAnsi="Times New Roman" w:cs="Times New Roman"/>
+          <w:b/>
+          <w:bCs/>
+          <w:sz w:val="28"/>
+          <w:szCs w:val="28"/>
+          <w:highlight w:val="blue"/>
+        </w:rPr>
+        <w:t>print_an_array_with_a_loop</w:t>
+      </w:r>
+    </w:p>
+    <w:p>
+      <w:pPr>
+        <w:rPr>
+          <w:rFonts w:ascii="Times New Roman" w:hAnsi="Times New Roman" w:cs="Times New Roman"/>
+          <w:b/>
+          <w:bCs/>
+          <w:sz w:val="24"/>
+          <w:szCs w:val="24"/>
+        </w:rPr>
+      </w:pPr>
+      <w:proofErr w:type="spellStart"/>
+      <w:r>
+        <w:rPr>
+          <w:rFonts w:ascii="Times New Roman" w:hAnsi="Times New Roman" w:cs="Times New Roman"/>
+          <w:b/>
+          <w:bCs/>
+          <w:sz w:val="24"/>
+          <w:szCs w:val="24"/>
+        </w:rPr>
+        <w:t>What’s</w:t>
+      </w:r>
+      <w:proofErr w:type="spellEnd"/>
+      <w:r>
+        <w:rPr>
+          <w:rFonts w:ascii="Times New Roman" w:hAnsi="Times New Roman" w:cs="Times New Roman"/>
+          <w:b/>
+          <w:bCs/>
+          <w:sz w:val="24"/>
+          <w:szCs w:val="24"/>
+        </w:rPr>
+        <w:t xml:space="preserve"> </w:t>
+      </w:r>
+      <w:proofErr w:type="spellStart"/>
+      <w:r>
+        <w:rPr>
+          <w:rFonts w:ascii="Times New Roman" w:hAnsi="Times New Roman" w:cs="Times New Roman"/>
+          <w:b/>
+          <w:bCs/>
+          <w:sz w:val="24"/>
+          <w:szCs w:val="24"/>
+        </w:rPr>
+        <w:t>the</w:t>
+      </w:r>
+      <w:proofErr w:type="spellEnd"/>
+      <w:r>
+        <w:rPr>
+          <w:rFonts w:ascii="Times New Roman" w:hAnsi="Times New Roman" w:cs="Times New Roman"/>
+          <w:b/>
+          <w:bCs/>
+          <w:sz w:val="24"/>
+          <w:szCs w:val="24"/>
+        </w:rPr>
+        <w:t xml:space="preserve"> </w:t>
+      </w:r>
+      <w:proofErr w:type="spellStart"/>
+      <w:r>
+        <w:rPr>
+          <w:rFonts w:ascii="Times New Roman" w:hAnsi="Times New Roman" w:cs="Times New Roman"/>
+          <w:b/>
+          <w:bCs/>
+          <w:sz w:val="24"/>
+          <w:szCs w:val="24"/>
+        </w:rPr>
+        <w:t>size</w:t>
+      </w:r>
+      <w:proofErr w:type="spellEnd"/>
+      <w:r>
+        <w:rPr>
+          <w:rFonts w:ascii="Times New Roman" w:hAnsi="Times New Roman" w:cs="Times New Roman"/>
+          <w:b/>
+          <w:bCs/>
+          <w:sz w:val="24"/>
+          <w:szCs w:val="24"/>
+        </w:rPr>
+        <w:t xml:space="preserve"> </w:t>
+      </w:r>
+      <w:proofErr w:type="spellStart"/>
+      <w:r>
+        <w:rPr>
+          <w:rFonts w:ascii="Times New Roman" w:hAnsi="Times New Roman" w:cs="Times New Roman"/>
+          <w:b/>
+          <w:bCs/>
+          <w:sz w:val="24"/>
+          <w:szCs w:val="24"/>
+        </w:rPr>
+        <w:t>of</w:t>
+      </w:r>
+      <w:proofErr w:type="spellEnd"/>
+      <w:r>
+        <w:rPr>
+          <w:rFonts w:ascii="Times New Roman" w:hAnsi="Times New Roman" w:cs="Times New Roman"/>
+          <w:b/>
+          <w:bCs/>
+          <w:sz w:val="24"/>
+          <w:szCs w:val="24"/>
+        </w:rPr>
+        <w:t xml:space="preserve"> a pointer?</w:t>
+      </w:r>
+    </w:p>
+    <w:p>
+      <w:pPr>
+        <w:pStyle w:val="NormalWeb"/>
+      </w:pPr>
+      <w:proofErr w:type="spellStart"/>
+      <w:r>
+        <w:t>The</w:t>
+      </w:r>
+      <w:proofErr w:type="spellEnd"/>
+      <w:r>
+        <w:t xml:space="preserve"> </w:t>
+      </w:r>
+      <w:proofErr w:type="spellStart"/>
+      <w:r>
+        <w:t>size</w:t>
+      </w:r>
+      <w:proofErr w:type="spellEnd"/>
+      <w:r>
+        <w:t xml:space="preserve"> </w:t>
+      </w:r>
+      <w:proofErr w:type="spellStart"/>
+      <w:r>
+        <w:t>of</w:t>
+      </w:r>
+      <w:proofErr w:type="spellEnd"/>
+      <w:r>
+        <w:t xml:space="preserve"> a pointer </w:t>
+      </w:r>
+      <w:proofErr w:type="spellStart"/>
+      <w:r>
+        <w:t>depends</w:t>
+      </w:r>
+      <w:proofErr w:type="spellEnd"/>
+      <w:r>
+        <w:t xml:space="preserve"> </w:t>
+      </w:r>
+      <w:proofErr w:type="spellStart"/>
+      <w:r>
+        <w:t>on</w:t>
+      </w:r>
+      <w:proofErr w:type="spellEnd"/>
+      <w:r>
+        <w:t xml:space="preserve"> </w:t>
+      </w:r>
+      <w:proofErr w:type="spellStart"/>
+      <w:r>
+        <w:t>the</w:t>
+      </w:r>
+      <w:proofErr w:type="spellEnd"/>
+      <w:r>
+        <w:t xml:space="preserve"> </w:t>
+      </w:r>
+      <w:proofErr w:type="spellStart"/>
+      <w:r>
+        <w:t>architecture</w:t>
+      </w:r>
+      <w:proofErr w:type="spellEnd"/>
+      <w:r>
+        <w:t xml:space="preserve"> and </w:t>
+      </w:r>
+      <w:proofErr w:type="spellStart"/>
+      <w:r>
+        <w:t>the</w:t>
+      </w:r>
+      <w:proofErr w:type="spellEnd"/>
+      <w:r>
+        <w:t xml:space="preserve"> </w:t>
+      </w:r>
+      <w:proofErr w:type="spellStart"/>
+      <w:r>
+        <w:t>compiler</w:t>
+      </w:r>
+      <w:proofErr w:type="spellEnd"/>
+      <w:r>
+        <w:t xml:space="preserve"> </w:t>
+      </w:r>
+      <w:proofErr w:type="spellStart"/>
+      <w:r>
+        <w:t>being</w:t>
+      </w:r>
+      <w:proofErr w:type="spellEnd"/>
+      <w:r>
+        <w:t xml:space="preserve"> </w:t>
+      </w:r>
+      <w:proofErr w:type="spellStart"/>
+      <w:r>
+        <w:t>used</w:t>
+      </w:r>
+      <w:proofErr w:type="spellEnd"/>
+      <w:r>
+        <w:t>.</w:t>
+      </w:r>
+    </w:p>
+    <w:p>
+      <w:pPr>
+        <w:pStyle w:val="NormalWeb"/>
+      </w:pPr>
+      <w:r>
+        <w:t xml:space="preserve">In 32-bit </w:t>
+      </w:r>
+      <w:proofErr w:type="spellStart"/>
+      <w:r>
+        <w:t>systems</w:t>
+      </w:r>
+      <w:proofErr w:type="spellEnd"/>
+      <w:r>
+        <w:t xml:space="preserve">, pointers are </w:t>
+      </w:r>
+      <w:proofErr w:type="spellStart"/>
+      <w:r>
+        <w:t>typically</w:t>
+      </w:r>
+      <w:proofErr w:type="spellEnd"/>
+      <w:r>
+        <w:t xml:space="preserve"> 4 bytes in </w:t>
+      </w:r>
+      <w:proofErr w:type="spellStart"/>
+      <w:r>
+        <w:t>size</w:t>
+      </w:r>
+      <w:proofErr w:type="spellEnd"/>
+      <w:r>
+        <w:t xml:space="preserve"> </w:t>
+      </w:r>
+      <w:proofErr w:type="spellStart"/>
+      <w:r>
+        <w:t>because</w:t>
+      </w:r>
+      <w:proofErr w:type="spellEnd"/>
+      <w:r>
+        <w:t xml:space="preserve"> </w:t>
+      </w:r>
+      <w:proofErr w:type="spellStart"/>
+      <w:r>
+        <w:t>memory</w:t>
+      </w:r>
+      <w:proofErr w:type="spellEnd"/>
+      <w:r>
+        <w:t xml:space="preserve"> </w:t>
+      </w:r>
+      <w:proofErr w:type="spellStart"/>
+      <w:r>
+        <w:t>addresses</w:t>
+      </w:r>
+      <w:proofErr w:type="spellEnd"/>
+      <w:r>
+        <w:t xml:space="preserve"> are </w:t>
+      </w:r>
+      <w:proofErr w:type="spellStart"/>
+      <w:r>
+        <w:t>represented</w:t>
+      </w:r>
+      <w:proofErr w:type="spellEnd"/>
+      <w:r>
+        <w:t xml:space="preserve"> </w:t>
+      </w:r>
+      <w:proofErr w:type="spellStart"/>
+      <w:r>
+        <w:t>using</w:t>
+      </w:r>
+      <w:proofErr w:type="spellEnd"/>
+      <w:r>
+        <w:t xml:space="preserve"> 32 bits.</w:t>
+      </w:r>
+    </w:p>
+    <w:p>
+      <w:pPr>
+        <w:pStyle w:val="NormalWeb"/>
+      </w:pPr>
+      <w:r>
+        <w:t xml:space="preserve">In 64-bit </w:t>
+      </w:r>
+      <w:proofErr w:type="spellStart"/>
+      <w:r>
+        <w:t>systems</w:t>
+      </w:r>
+      <w:proofErr w:type="spellEnd"/>
+      <w:r>
+        <w:t xml:space="preserve">, pointers are </w:t>
+      </w:r>
+      <w:proofErr w:type="spellStart"/>
+      <w:r>
+        <w:t>typically</w:t>
+      </w:r>
+      <w:proofErr w:type="spellEnd"/>
+      <w:r>
+        <w:t xml:space="preserve"> 8 bytes in </w:t>
+      </w:r>
+      <w:proofErr w:type="spellStart"/>
+      <w:r>
+        <w:t>size</w:t>
+      </w:r>
+      <w:proofErr w:type="spellEnd"/>
+      <w:r>
+        <w:t xml:space="preserve"> </w:t>
+      </w:r>
+      <w:proofErr w:type="spellStart"/>
+      <w:r>
+        <w:t>because</w:t>
+      </w:r>
+      <w:proofErr w:type="spellEnd"/>
+      <w:r>
+        <w:t xml:space="preserve"> </w:t>
+      </w:r>
+      <w:proofErr w:type="spellStart"/>
+      <w:r>
+        <w:t>memory</w:t>
+      </w:r>
+      <w:proofErr w:type="spellEnd"/>
+      <w:r>
+        <w:t xml:space="preserve"> </w:t>
+      </w:r>
+      <w:proofErr w:type="spellStart"/>
+      <w:r>
+        <w:t>addresses</w:t>
+      </w:r>
+      <w:proofErr w:type="spellEnd"/>
+      <w:r>
+        <w:t xml:space="preserve"> are </w:t>
+      </w:r>
+      <w:proofErr w:type="spellStart"/>
+      <w:r>
+        <w:t>represented</w:t>
+      </w:r>
+      <w:proofErr w:type="spellEnd"/>
+      <w:r>
+        <w:t xml:space="preserve"> </w:t>
+      </w:r>
+      <w:proofErr w:type="spellStart"/>
+      <w:r>
+        <w:t>using</w:t>
+      </w:r>
+      <w:proofErr w:type="spellEnd"/>
+      <w:r>
+        <w:t xml:space="preserve"> 64 bits.</w:t>
+      </w:r>
+    </w:p>
+    <w:p>
+      <w:pPr>
+        <w:pStyle w:val="NormalWeb"/>
+      </w:pPr>
+      <w:proofErr w:type="spellStart"/>
+      <w:r>
+        <w:lastRenderedPageBreak/>
+        <w:t>However</w:t>
+      </w:r>
+      <w:proofErr w:type="spellEnd"/>
+      <w:r>
+        <w:t xml:space="preserve">, </w:t>
+      </w:r>
+      <w:proofErr w:type="spellStart"/>
+      <w:r>
+        <w:t>the</w:t>
+      </w:r>
+      <w:proofErr w:type="spellEnd"/>
+      <w:r>
+        <w:t xml:space="preserve"> actual </w:t>
+      </w:r>
+      <w:proofErr w:type="spellStart"/>
+      <w:r>
+        <w:t>size</w:t>
+      </w:r>
+      <w:proofErr w:type="spellEnd"/>
+      <w:r>
+        <w:t xml:space="preserve"> </w:t>
+      </w:r>
+      <w:proofErr w:type="spellStart"/>
+      <w:r>
+        <w:t>of</w:t>
+      </w:r>
+      <w:proofErr w:type="spellEnd"/>
+      <w:r>
+        <w:t xml:space="preserve"> a pointer can </w:t>
+      </w:r>
+      <w:proofErr w:type="spellStart"/>
+      <w:r>
+        <w:t>vary</w:t>
+      </w:r>
+      <w:proofErr w:type="spellEnd"/>
+      <w:r>
+        <w:t xml:space="preserve"> </w:t>
+      </w:r>
+      <w:proofErr w:type="spellStart"/>
+      <w:r>
+        <w:t>depending</w:t>
+      </w:r>
+      <w:proofErr w:type="spellEnd"/>
+      <w:r>
+        <w:t xml:space="preserve"> </w:t>
+      </w:r>
+      <w:proofErr w:type="spellStart"/>
+      <w:r>
+        <w:t>on</w:t>
+      </w:r>
+      <w:proofErr w:type="spellEnd"/>
+      <w:r>
+        <w:t xml:space="preserve"> </w:t>
+      </w:r>
+      <w:proofErr w:type="spellStart"/>
+      <w:r>
+        <w:t>the</w:t>
+      </w:r>
+      <w:proofErr w:type="spellEnd"/>
+      <w:r>
+        <w:t xml:space="preserve"> </w:t>
+      </w:r>
+      <w:proofErr w:type="spellStart"/>
+      <w:r>
+        <w:t>specific</w:t>
+      </w:r>
+      <w:proofErr w:type="spellEnd"/>
+      <w:r>
+        <w:t xml:space="preserve"> </w:t>
+      </w:r>
+      <w:proofErr w:type="spellStart"/>
+      <w:r>
+        <w:t>architecture</w:t>
+      </w:r>
+      <w:proofErr w:type="spellEnd"/>
+      <w:r>
+        <w:t xml:space="preserve"> and </w:t>
+      </w:r>
+      <w:proofErr w:type="spellStart"/>
+      <w:r>
+        <w:t>compiler</w:t>
+      </w:r>
+      <w:proofErr w:type="spellEnd"/>
+      <w:r>
+        <w:t xml:space="preserve">. </w:t>
+      </w:r>
+      <w:proofErr w:type="spellStart"/>
+      <w:r>
+        <w:t>For</w:t>
+      </w:r>
+      <w:proofErr w:type="spellEnd"/>
+      <w:r>
+        <w:t xml:space="preserve"> </w:t>
+      </w:r>
+      <w:proofErr w:type="spellStart"/>
+      <w:r>
+        <w:t>example</w:t>
+      </w:r>
+      <w:proofErr w:type="spellEnd"/>
+      <w:r>
+        <w:t xml:space="preserve">, </w:t>
+      </w:r>
+      <w:proofErr w:type="spellStart"/>
+      <w:r>
+        <w:t>on</w:t>
+      </w:r>
+      <w:proofErr w:type="spellEnd"/>
+      <w:r>
+        <w:t xml:space="preserve"> </w:t>
+      </w:r>
+      <w:proofErr w:type="spellStart"/>
+      <w:r>
+        <w:t>some</w:t>
+      </w:r>
+      <w:proofErr w:type="spellEnd"/>
+      <w:r>
+        <w:t xml:space="preserve"> </w:t>
+      </w:r>
+      <w:proofErr w:type="spellStart"/>
+      <w:r>
+        <w:t>embedded</w:t>
+      </w:r>
+      <w:proofErr w:type="spellEnd"/>
+      <w:r>
+        <w:t xml:space="preserve"> </w:t>
+      </w:r>
+      <w:proofErr w:type="spellStart"/>
+      <w:r>
+        <w:t>systems</w:t>
+      </w:r>
+      <w:proofErr w:type="spellEnd"/>
+      <w:r>
+        <w:t xml:space="preserve"> </w:t>
+      </w:r>
+      <w:proofErr w:type="spellStart"/>
+      <w:r>
+        <w:t>or</w:t>
+      </w:r>
+      <w:proofErr w:type="spellEnd"/>
+      <w:r>
+        <w:t xml:space="preserve"> </w:t>
+      </w:r>
+      <w:proofErr w:type="spellStart"/>
+      <w:r>
+        <w:t>specialized</w:t>
+      </w:r>
+      <w:proofErr w:type="spellEnd"/>
+      <w:r>
+        <w:t xml:space="preserve"> </w:t>
+      </w:r>
+      <w:proofErr w:type="spellStart"/>
+      <w:r>
+        <w:t>architectures</w:t>
+      </w:r>
+      <w:proofErr w:type="spellEnd"/>
+      <w:r>
+        <w:t xml:space="preserve">, pointers </w:t>
+      </w:r>
+      <w:proofErr w:type="spellStart"/>
+      <w:r>
+        <w:t>may</w:t>
+      </w:r>
+      <w:proofErr w:type="spellEnd"/>
+      <w:r>
+        <w:t xml:space="preserve"> </w:t>
+      </w:r>
+      <w:proofErr w:type="spellStart"/>
+      <w:r>
+        <w:t>have</w:t>
+      </w:r>
+      <w:proofErr w:type="spellEnd"/>
+      <w:r>
+        <w:t xml:space="preserve"> </w:t>
+      </w:r>
+      <w:proofErr w:type="spellStart"/>
+      <w:r>
+        <w:t>different</w:t>
+      </w:r>
+      <w:proofErr w:type="spellEnd"/>
+      <w:r>
+        <w:t xml:space="preserve"> </w:t>
+      </w:r>
+      <w:proofErr w:type="spellStart"/>
+      <w:r>
+        <w:t>sizes</w:t>
+      </w:r>
+      <w:proofErr w:type="spellEnd"/>
+      <w:r>
+        <w:t>.</w:t>
+      </w:r>
+    </w:p>
+    <w:p>
+      <w:pPr>
+        <w:rPr>
+          <w:rFonts w:ascii="Times New Roman" w:hAnsi="Times New Roman" w:cs="Times New Roman"/>
+          <w:b/>
+          <w:bCs/>
+          <w:sz w:val="28"/>
+          <w:szCs w:val="28"/>
+          <w:highlight w:val="blue"/>
+        </w:rPr>
+      </w:pPr>
+    </w:p>
+    <w:p>
+      <w:pPr>
+        <w:pStyle w:val="NormalWeb"/>
+      </w:pPr>
     </w:p>
     <w:p/>
     <w:sectPr>
@@ -3131,6 +3728,7 @@
   <w:style w:type="character" w:default="1" w:styleId="Fuentedeprrafopredeter">
     <w:name w:val="Default Paragraph Font"/>
     <w:uiPriority w:val="1"/>
+    <w:semiHidden/>
     <w:unhideWhenUsed/>
   </w:style>
   <w:style w:type="table" w:default="1" w:styleId="Tablanormal">

</xml_diff>

<commit_message>
Twelfth commit. Commiting files 37 to 37b and exercise 04.
</commit_message>
<xml_diff>
--- a/Questions.docx
+++ b/Questions.docx
@@ -165,6 +165,7 @@
         <w:t xml:space="preserve">1. </w:t>
       </w:r>
       <w:proofErr w:type="spellStart"/>
+      <w:proofErr w:type="gramStart"/>
       <w:r>
         <w:rPr>
           <w:rFonts w:ascii="Times New Roman" w:hAnsi="Times New Roman" w:cs="Times New Roman"/>
@@ -182,7 +183,17 @@
           <w:szCs w:val="24"/>
           <w:highlight w:val="green"/>
         </w:rPr>
-        <w:t>("</w:t>
+        <w:t>(</w:t>
+      </w:r>
+      <w:proofErr w:type="gramEnd"/>
+      <w:r>
+        <w:rPr>
+          <w:rFonts w:ascii="Times New Roman" w:hAnsi="Times New Roman" w:cs="Times New Roman"/>
+          <w:sz w:val="24"/>
+          <w:szCs w:val="24"/>
+          <w:highlight w:val="green"/>
+        </w:rPr>
+        <w:t>"</w:t>
       </w:r>
       <w:proofErr w:type="spellStart"/>
       <w:r>
@@ -283,6 +294,7 @@
         <w:t xml:space="preserve">2. </w:t>
       </w:r>
       <w:proofErr w:type="spellStart"/>
+      <w:proofErr w:type="gramStart"/>
       <w:r>
         <w:rPr>
           <w:rFonts w:ascii="Times New Roman" w:hAnsi="Times New Roman" w:cs="Times New Roman"/>
@@ -300,7 +312,17 @@
           <w:szCs w:val="24"/>
           <w:highlight w:val="green"/>
         </w:rPr>
-        <w:t>("</w:t>
+        <w:t>(</w:t>
+      </w:r>
+      <w:proofErr w:type="gramEnd"/>
+      <w:r>
+        <w:rPr>
+          <w:rFonts w:ascii="Times New Roman" w:hAnsi="Times New Roman" w:cs="Times New Roman"/>
+          <w:sz w:val="24"/>
+          <w:szCs w:val="24"/>
+          <w:highlight w:val="green"/>
+        </w:rPr>
+        <w:t>"</w:t>
       </w:r>
       <w:proofErr w:type="spellStart"/>
       <w:r>
@@ -2132,6 +2154,7 @@
         </w:rPr>
       </w:pPr>
       <w:proofErr w:type="spellStart"/>
+      <w:proofErr w:type="gramStart"/>
       <w:r>
         <w:rPr>
           <w:rFonts w:ascii="Courier New" w:eastAsia="Times New Roman" w:hAnsi="Courier New" w:cs="Courier New"/>
@@ -2155,7 +2178,20 @@
           <w:lang w:eastAsia="es-ES"/>
           <w14:ligatures w14:val="none"/>
         </w:rPr>
-        <w:t xml:space="preserve">(" %c", &amp;symbol); // Note </w:t>
+        <w:t>(</w:t>
+      </w:r>
+      <w:proofErr w:type="gramEnd"/>
+      <w:r>
+        <w:rPr>
+          <w:rFonts w:ascii="Courier New" w:eastAsia="Times New Roman" w:hAnsi="Courier New" w:cs="Courier New"/>
+          <w:kern w:val="0"/>
+          <w:sz w:val="20"/>
+          <w:szCs w:val="20"/>
+          <w:highlight w:val="green"/>
+          <w:lang w:eastAsia="es-ES"/>
+          <w14:ligatures w14:val="none"/>
+        </w:rPr>
+        <w:t xml:space="preserve">" %c", &amp;symbol); // Note </w:t>
       </w:r>
       <w:proofErr w:type="spellStart"/>
       <w:r>
@@ -2832,7 +2868,11 @@
         <w:pStyle w:val="NormalWeb"/>
       </w:pPr>
       <w:r>
-        <w:t xml:space="preserve">In 64-bit </w:t>
+        <w:t xml:space="preserve">In </w:t>
+      </w:r>
+      <w:bookmarkStart w:id="0" w:name="_Hlk164950472"/>
+      <w:r>
+        <w:t xml:space="preserve">64-bit </w:t>
       </w:r>
       <w:proofErr w:type="spellStart"/>
       <w:r>
@@ -2896,7 +2936,11 @@
       </w:r>
       <w:proofErr w:type="spellEnd"/>
       <w:r>
-        <w:t xml:space="preserve"> 64 bits.</w:t>
+        <w:t xml:space="preserve"> 64 </w:t>
+      </w:r>
+      <w:bookmarkEnd w:id="0"/>
+      <w:r>
+        <w:t>bits.</w:t>
       </w:r>
     </w:p>
     <w:p>
@@ -3095,6 +3139,3771 @@
       <w:proofErr w:type="spellEnd"/>
       <w:r>
         <w:t>.</w:t>
+      </w:r>
+    </w:p>
+    <w:p>
+      <w:pPr>
+        <w:rPr>
+          <w:rFonts w:ascii="Times New Roman" w:hAnsi="Times New Roman" w:cs="Times New Roman"/>
+          <w:b/>
+          <w:bCs/>
+          <w:sz w:val="28"/>
+          <w:szCs w:val="28"/>
+          <w:highlight w:val="blue"/>
+        </w:rPr>
+      </w:pPr>
+      <w:r>
+        <w:rPr>
+          <w:rFonts w:ascii="Times New Roman" w:hAnsi="Times New Roman" w:cs="Times New Roman"/>
+          <w:b/>
+          <w:bCs/>
+          <w:sz w:val="28"/>
+          <w:szCs w:val="28"/>
+          <w:highlight w:val="blue"/>
+        </w:rPr>
+        <w:t>3</w:t>
+      </w:r>
+      <w:r>
+        <w:rPr>
+          <w:rFonts w:ascii="Times New Roman" w:hAnsi="Times New Roman" w:cs="Times New Roman"/>
+          <w:b/>
+          <w:bCs/>
+          <w:sz w:val="28"/>
+          <w:szCs w:val="28"/>
+          <w:highlight w:val="blue"/>
+        </w:rPr>
+        <w:t>7</w:t>
+      </w:r>
+      <w:r>
+        <w:rPr>
+          <w:rFonts w:ascii="Times New Roman" w:hAnsi="Times New Roman" w:cs="Times New Roman"/>
+          <w:b/>
+          <w:bCs/>
+          <w:sz w:val="28"/>
+          <w:szCs w:val="28"/>
+          <w:highlight w:val="blue"/>
+        </w:rPr>
+        <w:t>_</w:t>
+      </w:r>
+      <w:r>
+        <w:rPr>
+          <w:rFonts w:ascii="Times New Roman" w:hAnsi="Times New Roman" w:cs="Times New Roman"/>
+          <w:b/>
+          <w:bCs/>
+          <w:sz w:val="28"/>
+          <w:szCs w:val="28"/>
+          <w:highlight w:val="blue"/>
+        </w:rPr>
+        <w:t>sort_</w:t>
+      </w:r>
+      <w:proofErr w:type="gramStart"/>
+      <w:r>
+        <w:rPr>
+          <w:rFonts w:ascii="Times New Roman" w:hAnsi="Times New Roman" w:cs="Times New Roman"/>
+          <w:b/>
+          <w:bCs/>
+          <w:sz w:val="28"/>
+          <w:szCs w:val="28"/>
+          <w:highlight w:val="blue"/>
+        </w:rPr>
+        <w:t>an array</w:t>
+      </w:r>
+      <w:proofErr w:type="gramEnd"/>
+    </w:p>
+    <w:p>
+      <w:pPr>
+        <w:rPr>
+          <w:rFonts w:ascii="Times New Roman" w:hAnsi="Times New Roman" w:cs="Times New Roman"/>
+          <w:b/>
+          <w:bCs/>
+          <w:sz w:val="24"/>
+          <w:szCs w:val="24"/>
+        </w:rPr>
+      </w:pPr>
+      <w:proofErr w:type="spellStart"/>
+      <w:r>
+        <w:rPr>
+          <w:rFonts w:ascii="Times New Roman" w:hAnsi="Times New Roman" w:cs="Times New Roman"/>
+          <w:b/>
+          <w:bCs/>
+          <w:sz w:val="24"/>
+          <w:szCs w:val="24"/>
+        </w:rPr>
+        <w:t>Why</w:t>
+      </w:r>
+      <w:proofErr w:type="spellEnd"/>
+      <w:r>
+        <w:rPr>
+          <w:rFonts w:ascii="Times New Roman" w:hAnsi="Times New Roman" w:cs="Times New Roman"/>
+          <w:b/>
+          <w:bCs/>
+          <w:sz w:val="24"/>
+          <w:szCs w:val="24"/>
+        </w:rPr>
+        <w:t xml:space="preserve"> </w:t>
+      </w:r>
+      <w:r>
+        <w:rPr>
+          <w:rFonts w:ascii="Times New Roman" w:hAnsi="Times New Roman" w:cs="Times New Roman"/>
+          <w:b/>
+          <w:bCs/>
+          <w:sz w:val="24"/>
+          <w:szCs w:val="24"/>
+        </w:rPr>
+        <w:t xml:space="preserve">passing the pointer </w:t>
+      </w:r>
+      <w:proofErr w:type="spellStart"/>
+      <w:r>
+        <w:rPr>
+          <w:rFonts w:ascii="Times New Roman" w:hAnsi="Times New Roman" w:cs="Times New Roman"/>
+          <w:b/>
+          <w:bCs/>
+          <w:sz w:val="24"/>
+          <w:szCs w:val="24"/>
+        </w:rPr>
+        <w:t>to</w:t>
+      </w:r>
+      <w:proofErr w:type="spellEnd"/>
+      <w:r>
+        <w:rPr>
+          <w:rFonts w:ascii="Times New Roman" w:hAnsi="Times New Roman" w:cs="Times New Roman"/>
+          <w:b/>
+          <w:bCs/>
+          <w:sz w:val="24"/>
+          <w:szCs w:val="24"/>
+        </w:rPr>
+        <w:t xml:space="preserve"> </w:t>
+      </w:r>
+      <w:proofErr w:type="spellStart"/>
+      <w:r>
+        <w:rPr>
+          <w:rFonts w:ascii="Times New Roman" w:hAnsi="Times New Roman" w:cs="Times New Roman"/>
+          <w:b/>
+          <w:bCs/>
+          <w:sz w:val="24"/>
+          <w:szCs w:val="24"/>
+        </w:rPr>
+        <w:t>the</w:t>
+      </w:r>
+      <w:proofErr w:type="spellEnd"/>
+      <w:r>
+        <w:rPr>
+          <w:rFonts w:ascii="Times New Roman" w:hAnsi="Times New Roman" w:cs="Times New Roman"/>
+          <w:b/>
+          <w:bCs/>
+          <w:sz w:val="24"/>
+          <w:szCs w:val="24"/>
+        </w:rPr>
+        <w:t xml:space="preserve"> </w:t>
+      </w:r>
+      <w:proofErr w:type="spellStart"/>
+      <w:r>
+        <w:rPr>
+          <w:rFonts w:ascii="Times New Roman" w:hAnsi="Times New Roman" w:cs="Times New Roman"/>
+          <w:b/>
+          <w:bCs/>
+          <w:sz w:val="24"/>
+          <w:szCs w:val="24"/>
+        </w:rPr>
+        <w:t>first</w:t>
+      </w:r>
+      <w:proofErr w:type="spellEnd"/>
+      <w:r>
+        <w:rPr>
+          <w:rFonts w:ascii="Times New Roman" w:hAnsi="Times New Roman" w:cs="Times New Roman"/>
+          <w:b/>
+          <w:bCs/>
+          <w:sz w:val="24"/>
+          <w:szCs w:val="24"/>
+        </w:rPr>
+        <w:t xml:space="preserve"> </w:t>
+      </w:r>
+      <w:proofErr w:type="spellStart"/>
+      <w:r>
+        <w:rPr>
+          <w:rFonts w:ascii="Times New Roman" w:hAnsi="Times New Roman" w:cs="Times New Roman"/>
+          <w:b/>
+          <w:bCs/>
+          <w:sz w:val="24"/>
+          <w:szCs w:val="24"/>
+        </w:rPr>
+        <w:t>element</w:t>
+      </w:r>
+      <w:proofErr w:type="spellEnd"/>
+      <w:r>
+        <w:rPr>
+          <w:rFonts w:ascii="Times New Roman" w:hAnsi="Times New Roman" w:cs="Times New Roman"/>
+          <w:b/>
+          <w:bCs/>
+          <w:sz w:val="24"/>
+          <w:szCs w:val="24"/>
+        </w:rPr>
+        <w:t xml:space="preserve"> </w:t>
+      </w:r>
+      <w:proofErr w:type="spellStart"/>
+      <w:r>
+        <w:rPr>
+          <w:rFonts w:ascii="Times New Roman" w:hAnsi="Times New Roman" w:cs="Times New Roman"/>
+          <w:b/>
+          <w:bCs/>
+          <w:sz w:val="24"/>
+          <w:szCs w:val="24"/>
+        </w:rPr>
+        <w:t>of</w:t>
+      </w:r>
+      <w:proofErr w:type="spellEnd"/>
+      <w:r>
+        <w:rPr>
+          <w:rFonts w:ascii="Times New Roman" w:hAnsi="Times New Roman" w:cs="Times New Roman"/>
+          <w:b/>
+          <w:bCs/>
+          <w:sz w:val="24"/>
+          <w:szCs w:val="24"/>
+        </w:rPr>
+        <w:t xml:space="preserve"> </w:t>
+      </w:r>
+      <w:proofErr w:type="spellStart"/>
+      <w:r>
+        <w:rPr>
+          <w:rFonts w:ascii="Times New Roman" w:hAnsi="Times New Roman" w:cs="Times New Roman"/>
+          <w:b/>
+          <w:bCs/>
+          <w:sz w:val="24"/>
+          <w:szCs w:val="24"/>
+        </w:rPr>
+        <w:t>the</w:t>
+      </w:r>
+      <w:proofErr w:type="spellEnd"/>
+      <w:r>
+        <w:rPr>
+          <w:rFonts w:ascii="Times New Roman" w:hAnsi="Times New Roman" w:cs="Times New Roman"/>
+          <w:b/>
+          <w:bCs/>
+          <w:sz w:val="24"/>
+          <w:szCs w:val="24"/>
+        </w:rPr>
+        <w:t xml:space="preserve"> array </w:t>
+      </w:r>
+      <w:proofErr w:type="spellStart"/>
+      <w:r>
+        <w:rPr>
+          <w:rFonts w:ascii="Times New Roman" w:hAnsi="Times New Roman" w:cs="Times New Roman"/>
+          <w:b/>
+          <w:bCs/>
+          <w:sz w:val="24"/>
+          <w:szCs w:val="24"/>
+        </w:rPr>
+        <w:t>is</w:t>
+      </w:r>
+      <w:proofErr w:type="spellEnd"/>
+      <w:r>
+        <w:rPr>
+          <w:rFonts w:ascii="Times New Roman" w:hAnsi="Times New Roman" w:cs="Times New Roman"/>
+          <w:b/>
+          <w:bCs/>
+          <w:sz w:val="24"/>
+          <w:szCs w:val="24"/>
+        </w:rPr>
+        <w:t xml:space="preserve"> </w:t>
+      </w:r>
+      <w:proofErr w:type="spellStart"/>
+      <w:r>
+        <w:rPr>
+          <w:rFonts w:ascii="Times New Roman" w:hAnsi="Times New Roman" w:cs="Times New Roman"/>
+          <w:b/>
+          <w:bCs/>
+          <w:sz w:val="24"/>
+          <w:szCs w:val="24"/>
+        </w:rPr>
+        <w:t>enough</w:t>
+      </w:r>
+      <w:proofErr w:type="spellEnd"/>
+      <w:r>
+        <w:rPr>
+          <w:rFonts w:ascii="Times New Roman" w:hAnsi="Times New Roman" w:cs="Times New Roman"/>
+          <w:b/>
+          <w:bCs/>
+          <w:sz w:val="24"/>
+          <w:szCs w:val="24"/>
+        </w:rPr>
+        <w:t xml:space="preserve"> </w:t>
+      </w:r>
+      <w:proofErr w:type="spellStart"/>
+      <w:r>
+        <w:rPr>
+          <w:rFonts w:ascii="Times New Roman" w:hAnsi="Times New Roman" w:cs="Times New Roman"/>
+          <w:b/>
+          <w:bCs/>
+          <w:sz w:val="24"/>
+          <w:szCs w:val="24"/>
+        </w:rPr>
+        <w:t>for</w:t>
+      </w:r>
+      <w:proofErr w:type="spellEnd"/>
+      <w:r>
+        <w:rPr>
+          <w:rFonts w:ascii="Times New Roman" w:hAnsi="Times New Roman" w:cs="Times New Roman"/>
+          <w:b/>
+          <w:bCs/>
+          <w:sz w:val="24"/>
+          <w:szCs w:val="24"/>
+        </w:rPr>
+        <w:t xml:space="preserve"> </w:t>
+      </w:r>
+      <w:proofErr w:type="spellStart"/>
+      <w:r>
+        <w:rPr>
+          <w:rFonts w:ascii="Times New Roman" w:hAnsi="Times New Roman" w:cs="Times New Roman"/>
+          <w:b/>
+          <w:bCs/>
+          <w:sz w:val="24"/>
+          <w:szCs w:val="24"/>
+        </w:rPr>
+        <w:t>the</w:t>
+      </w:r>
+      <w:proofErr w:type="spellEnd"/>
+      <w:r>
+        <w:rPr>
+          <w:rFonts w:ascii="Times New Roman" w:hAnsi="Times New Roman" w:cs="Times New Roman"/>
+          <w:b/>
+          <w:bCs/>
+          <w:sz w:val="24"/>
+          <w:szCs w:val="24"/>
+        </w:rPr>
+        <w:t xml:space="preserve"> </w:t>
+      </w:r>
+      <w:proofErr w:type="spellStart"/>
+      <w:r>
+        <w:rPr>
+          <w:rFonts w:ascii="Times New Roman" w:hAnsi="Times New Roman" w:cs="Times New Roman"/>
+          <w:b/>
+          <w:bCs/>
+          <w:sz w:val="24"/>
+          <w:szCs w:val="24"/>
+        </w:rPr>
+        <w:t>program</w:t>
+      </w:r>
+      <w:proofErr w:type="spellEnd"/>
+      <w:r>
+        <w:rPr>
+          <w:rFonts w:ascii="Times New Roman" w:hAnsi="Times New Roman" w:cs="Times New Roman"/>
+          <w:b/>
+          <w:bCs/>
+          <w:sz w:val="24"/>
+          <w:szCs w:val="24"/>
+        </w:rPr>
+        <w:t xml:space="preserve"> </w:t>
+      </w:r>
+      <w:proofErr w:type="spellStart"/>
+      <w:r>
+        <w:rPr>
+          <w:rFonts w:ascii="Times New Roman" w:hAnsi="Times New Roman" w:cs="Times New Roman"/>
+          <w:b/>
+          <w:bCs/>
+          <w:sz w:val="24"/>
+          <w:szCs w:val="24"/>
+        </w:rPr>
+        <w:t>to</w:t>
+      </w:r>
+      <w:proofErr w:type="spellEnd"/>
+      <w:r>
+        <w:rPr>
+          <w:rFonts w:ascii="Times New Roman" w:hAnsi="Times New Roman" w:cs="Times New Roman"/>
+          <w:b/>
+          <w:bCs/>
+          <w:sz w:val="24"/>
+          <w:szCs w:val="24"/>
+        </w:rPr>
+        <w:t xml:space="preserve"> </w:t>
+      </w:r>
+      <w:proofErr w:type="spellStart"/>
+      <w:r>
+        <w:rPr>
+          <w:rFonts w:ascii="Times New Roman" w:hAnsi="Times New Roman" w:cs="Times New Roman"/>
+          <w:b/>
+          <w:bCs/>
+          <w:sz w:val="24"/>
+          <w:szCs w:val="24"/>
+        </w:rPr>
+        <w:t>access</w:t>
+      </w:r>
+      <w:proofErr w:type="spellEnd"/>
+      <w:r>
+        <w:rPr>
+          <w:rFonts w:ascii="Times New Roman" w:hAnsi="Times New Roman" w:cs="Times New Roman"/>
+          <w:b/>
+          <w:bCs/>
+          <w:sz w:val="24"/>
+          <w:szCs w:val="24"/>
+        </w:rPr>
+        <w:t xml:space="preserve"> </w:t>
+      </w:r>
+      <w:proofErr w:type="spellStart"/>
+      <w:r>
+        <w:rPr>
+          <w:rFonts w:ascii="Times New Roman" w:hAnsi="Times New Roman" w:cs="Times New Roman"/>
+          <w:b/>
+          <w:bCs/>
+          <w:sz w:val="24"/>
+          <w:szCs w:val="24"/>
+        </w:rPr>
+        <w:t>the</w:t>
+      </w:r>
+      <w:proofErr w:type="spellEnd"/>
+      <w:r>
+        <w:rPr>
+          <w:rFonts w:ascii="Times New Roman" w:hAnsi="Times New Roman" w:cs="Times New Roman"/>
+          <w:b/>
+          <w:bCs/>
+          <w:sz w:val="24"/>
+          <w:szCs w:val="24"/>
+        </w:rPr>
+        <w:t xml:space="preserve"> </w:t>
+      </w:r>
+      <w:proofErr w:type="spellStart"/>
+      <w:r>
+        <w:rPr>
+          <w:rFonts w:ascii="Times New Roman" w:hAnsi="Times New Roman" w:cs="Times New Roman"/>
+          <w:b/>
+          <w:bCs/>
+          <w:sz w:val="24"/>
+          <w:szCs w:val="24"/>
+        </w:rPr>
+        <w:t>rest</w:t>
+      </w:r>
+      <w:proofErr w:type="spellEnd"/>
+      <w:r>
+        <w:rPr>
+          <w:rFonts w:ascii="Times New Roman" w:hAnsi="Times New Roman" w:cs="Times New Roman"/>
+          <w:b/>
+          <w:bCs/>
+          <w:sz w:val="24"/>
+          <w:szCs w:val="24"/>
+        </w:rPr>
+        <w:t xml:space="preserve"> </w:t>
+      </w:r>
+      <w:proofErr w:type="spellStart"/>
+      <w:r>
+        <w:rPr>
+          <w:rFonts w:ascii="Times New Roman" w:hAnsi="Times New Roman" w:cs="Times New Roman"/>
+          <w:b/>
+          <w:bCs/>
+          <w:sz w:val="24"/>
+          <w:szCs w:val="24"/>
+        </w:rPr>
+        <w:t>of</w:t>
+      </w:r>
+      <w:proofErr w:type="spellEnd"/>
+      <w:r>
+        <w:rPr>
+          <w:rFonts w:ascii="Times New Roman" w:hAnsi="Times New Roman" w:cs="Times New Roman"/>
+          <w:b/>
+          <w:bCs/>
+          <w:sz w:val="24"/>
+          <w:szCs w:val="24"/>
+        </w:rPr>
+        <w:t xml:space="preserve"> </w:t>
+      </w:r>
+      <w:proofErr w:type="spellStart"/>
+      <w:r>
+        <w:rPr>
+          <w:rFonts w:ascii="Times New Roman" w:hAnsi="Times New Roman" w:cs="Times New Roman"/>
+          <w:b/>
+          <w:bCs/>
+          <w:sz w:val="24"/>
+          <w:szCs w:val="24"/>
+        </w:rPr>
+        <w:t>the</w:t>
+      </w:r>
+      <w:proofErr w:type="spellEnd"/>
+      <w:r>
+        <w:rPr>
+          <w:rFonts w:ascii="Times New Roman" w:hAnsi="Times New Roman" w:cs="Times New Roman"/>
+          <w:b/>
+          <w:bCs/>
+          <w:sz w:val="24"/>
+          <w:szCs w:val="24"/>
+        </w:rPr>
+        <w:t xml:space="preserve"> </w:t>
+      </w:r>
+      <w:proofErr w:type="spellStart"/>
+      <w:r>
+        <w:rPr>
+          <w:rFonts w:ascii="Times New Roman" w:hAnsi="Times New Roman" w:cs="Times New Roman"/>
+          <w:b/>
+          <w:bCs/>
+          <w:sz w:val="24"/>
+          <w:szCs w:val="24"/>
+        </w:rPr>
+        <w:t>elements</w:t>
+      </w:r>
+      <w:proofErr w:type="spellEnd"/>
+      <w:r>
+        <w:rPr>
+          <w:rFonts w:ascii="Times New Roman" w:hAnsi="Times New Roman" w:cs="Times New Roman"/>
+          <w:b/>
+          <w:bCs/>
+          <w:sz w:val="24"/>
+          <w:szCs w:val="24"/>
+        </w:rPr>
+        <w:t xml:space="preserve"> </w:t>
+      </w:r>
+      <w:proofErr w:type="spellStart"/>
+      <w:r>
+        <w:rPr>
+          <w:rFonts w:ascii="Times New Roman" w:hAnsi="Times New Roman" w:cs="Times New Roman"/>
+          <w:b/>
+          <w:bCs/>
+          <w:sz w:val="24"/>
+          <w:szCs w:val="24"/>
+        </w:rPr>
+        <w:t>of</w:t>
+      </w:r>
+      <w:proofErr w:type="spellEnd"/>
+      <w:r>
+        <w:rPr>
+          <w:rFonts w:ascii="Times New Roman" w:hAnsi="Times New Roman" w:cs="Times New Roman"/>
+          <w:b/>
+          <w:bCs/>
+          <w:sz w:val="24"/>
+          <w:szCs w:val="24"/>
+        </w:rPr>
+        <w:t xml:space="preserve"> </w:t>
+      </w:r>
+      <w:proofErr w:type="spellStart"/>
+      <w:r>
+        <w:rPr>
+          <w:rFonts w:ascii="Times New Roman" w:hAnsi="Times New Roman" w:cs="Times New Roman"/>
+          <w:b/>
+          <w:bCs/>
+          <w:sz w:val="24"/>
+          <w:szCs w:val="24"/>
+        </w:rPr>
+        <w:t>the</w:t>
+      </w:r>
+      <w:proofErr w:type="spellEnd"/>
+      <w:r>
+        <w:rPr>
+          <w:rFonts w:ascii="Times New Roman" w:hAnsi="Times New Roman" w:cs="Times New Roman"/>
+          <w:b/>
+          <w:bCs/>
+          <w:sz w:val="24"/>
+          <w:szCs w:val="24"/>
+        </w:rPr>
+        <w:t xml:space="preserve"> array</w:t>
+      </w:r>
+      <w:r>
+        <w:rPr>
+          <w:rFonts w:ascii="Times New Roman" w:hAnsi="Times New Roman" w:cs="Times New Roman"/>
+          <w:b/>
+          <w:bCs/>
+          <w:sz w:val="24"/>
+          <w:szCs w:val="24"/>
+        </w:rPr>
+        <w:t>?</w:t>
+      </w:r>
+    </w:p>
+    <w:p>
+      <w:pPr>
+        <w:pStyle w:val="NormalWeb"/>
+      </w:pPr>
+      <w:r>
+        <w:t xml:space="preserve">In C, </w:t>
+      </w:r>
+      <w:proofErr w:type="spellStart"/>
+      <w:r>
+        <w:t>when</w:t>
+      </w:r>
+      <w:proofErr w:type="spellEnd"/>
+      <w:r>
+        <w:t xml:space="preserve"> </w:t>
+      </w:r>
+      <w:proofErr w:type="spellStart"/>
+      <w:r>
+        <w:t>you</w:t>
+      </w:r>
+      <w:proofErr w:type="spellEnd"/>
+      <w:r>
+        <w:t xml:space="preserve"> declare </w:t>
+      </w:r>
+      <w:proofErr w:type="spellStart"/>
+      <w:proofErr w:type="gramStart"/>
+      <w:r>
+        <w:t>an</w:t>
+      </w:r>
+      <w:proofErr w:type="spellEnd"/>
+      <w:r>
+        <w:t xml:space="preserve"> array</w:t>
+      </w:r>
+      <w:proofErr w:type="gramEnd"/>
+      <w:r>
+        <w:t xml:space="preserve">, </w:t>
+      </w:r>
+      <w:proofErr w:type="spellStart"/>
+      <w:r>
+        <w:t>it</w:t>
+      </w:r>
+      <w:proofErr w:type="spellEnd"/>
+      <w:r>
+        <w:t xml:space="preserve"> </w:t>
+      </w:r>
+      <w:proofErr w:type="spellStart"/>
+      <w:r>
+        <w:t>is</w:t>
+      </w:r>
+      <w:proofErr w:type="spellEnd"/>
+      <w:r>
+        <w:t xml:space="preserve"> </w:t>
+      </w:r>
+      <w:proofErr w:type="spellStart"/>
+      <w:r>
+        <w:t>stored</w:t>
+      </w:r>
+      <w:proofErr w:type="spellEnd"/>
+      <w:r>
+        <w:t xml:space="preserve"> as a </w:t>
+      </w:r>
+      <w:proofErr w:type="spellStart"/>
+      <w:r>
+        <w:t>contiguous</w:t>
+      </w:r>
+      <w:proofErr w:type="spellEnd"/>
+      <w:r>
+        <w:t xml:space="preserve"> block </w:t>
+      </w:r>
+      <w:proofErr w:type="spellStart"/>
+      <w:r>
+        <w:t>of</w:t>
+      </w:r>
+      <w:proofErr w:type="spellEnd"/>
+      <w:r>
+        <w:t xml:space="preserve"> </w:t>
+      </w:r>
+      <w:proofErr w:type="spellStart"/>
+      <w:r>
+        <w:t>memory</w:t>
+      </w:r>
+      <w:proofErr w:type="spellEnd"/>
+      <w:r>
+        <w:t xml:space="preserve">. </w:t>
+      </w:r>
+      <w:proofErr w:type="spellStart"/>
+      <w:r>
+        <w:t>The</w:t>
+      </w:r>
+      <w:proofErr w:type="spellEnd"/>
+      <w:r>
+        <w:t xml:space="preserve"> </w:t>
+      </w:r>
+      <w:proofErr w:type="spellStart"/>
+      <w:r>
+        <w:t>name</w:t>
+      </w:r>
+      <w:proofErr w:type="spellEnd"/>
+      <w:r>
+        <w:t xml:space="preserve"> </w:t>
+      </w:r>
+      <w:proofErr w:type="spellStart"/>
+      <w:r>
+        <w:t>of</w:t>
+      </w:r>
+      <w:proofErr w:type="spellEnd"/>
+      <w:r>
+        <w:t xml:space="preserve"> </w:t>
+      </w:r>
+      <w:proofErr w:type="spellStart"/>
+      <w:r>
+        <w:t>the</w:t>
+      </w:r>
+      <w:proofErr w:type="spellEnd"/>
+      <w:r>
+        <w:t xml:space="preserve"> array </w:t>
+      </w:r>
+      <w:proofErr w:type="spellStart"/>
+      <w:r>
+        <w:t>acts</w:t>
+      </w:r>
+      <w:proofErr w:type="spellEnd"/>
+      <w:r>
+        <w:t xml:space="preserve"> as a pointer </w:t>
+      </w:r>
+      <w:proofErr w:type="spellStart"/>
+      <w:r>
+        <w:t>to</w:t>
+      </w:r>
+      <w:proofErr w:type="spellEnd"/>
+      <w:r>
+        <w:t xml:space="preserve"> </w:t>
+      </w:r>
+      <w:proofErr w:type="spellStart"/>
+      <w:r>
+        <w:t>the</w:t>
+      </w:r>
+      <w:proofErr w:type="spellEnd"/>
+      <w:r>
+        <w:t xml:space="preserve"> </w:t>
+      </w:r>
+      <w:proofErr w:type="spellStart"/>
+      <w:r>
+        <w:t>first</w:t>
+      </w:r>
+      <w:proofErr w:type="spellEnd"/>
+      <w:r>
+        <w:t xml:space="preserve"> </w:t>
+      </w:r>
+      <w:proofErr w:type="spellStart"/>
+      <w:r>
+        <w:t>element</w:t>
+      </w:r>
+      <w:proofErr w:type="spellEnd"/>
+      <w:r>
+        <w:t xml:space="preserve"> </w:t>
+      </w:r>
+      <w:proofErr w:type="spellStart"/>
+      <w:r>
+        <w:t>of</w:t>
+      </w:r>
+      <w:proofErr w:type="spellEnd"/>
+      <w:r>
+        <w:t xml:space="preserve"> </w:t>
+      </w:r>
+      <w:proofErr w:type="spellStart"/>
+      <w:r>
+        <w:t>this</w:t>
+      </w:r>
+      <w:proofErr w:type="spellEnd"/>
+      <w:r>
+        <w:t xml:space="preserve"> </w:t>
+      </w:r>
+      <w:proofErr w:type="spellStart"/>
+      <w:r>
+        <w:t>memory</w:t>
+      </w:r>
+      <w:proofErr w:type="spellEnd"/>
+      <w:r>
+        <w:t xml:space="preserve"> block. </w:t>
+      </w:r>
+      <w:proofErr w:type="spellStart"/>
+      <w:r>
+        <w:t>Therefore</w:t>
+      </w:r>
+      <w:proofErr w:type="spellEnd"/>
+      <w:r>
+        <w:t xml:space="preserve">, </w:t>
+      </w:r>
+      <w:proofErr w:type="spellStart"/>
+      <w:r>
+        <w:t>when</w:t>
+      </w:r>
+      <w:proofErr w:type="spellEnd"/>
+      <w:r>
+        <w:t xml:space="preserve"> </w:t>
+      </w:r>
+      <w:proofErr w:type="spellStart"/>
+      <w:r>
+        <w:t>you</w:t>
+      </w:r>
+      <w:proofErr w:type="spellEnd"/>
+      <w:r>
+        <w:t xml:space="preserve"> </w:t>
+      </w:r>
+      <w:proofErr w:type="spellStart"/>
+      <w:r>
+        <w:t>pass</w:t>
+      </w:r>
+      <w:proofErr w:type="spellEnd"/>
+      <w:r>
+        <w:t xml:space="preserve"> </w:t>
+      </w:r>
+      <w:proofErr w:type="spellStart"/>
+      <w:proofErr w:type="gramStart"/>
+      <w:r>
+        <w:t>an</w:t>
+      </w:r>
+      <w:proofErr w:type="spellEnd"/>
+      <w:r>
+        <w:t xml:space="preserve"> array</w:t>
+      </w:r>
+      <w:proofErr w:type="gramEnd"/>
+      <w:r>
+        <w:t xml:space="preserve"> </w:t>
+      </w:r>
+      <w:proofErr w:type="spellStart"/>
+      <w:r>
+        <w:t>to</w:t>
+      </w:r>
+      <w:proofErr w:type="spellEnd"/>
+      <w:r>
+        <w:t xml:space="preserve"> a </w:t>
+      </w:r>
+      <w:proofErr w:type="spellStart"/>
+      <w:r>
+        <w:t>function</w:t>
+      </w:r>
+      <w:proofErr w:type="spellEnd"/>
+      <w:r>
+        <w:t xml:space="preserve">, </w:t>
+      </w:r>
+      <w:proofErr w:type="spellStart"/>
+      <w:r>
+        <w:t>you're</w:t>
+      </w:r>
+      <w:proofErr w:type="spellEnd"/>
+      <w:r>
+        <w:t xml:space="preserve"> </w:t>
+      </w:r>
+      <w:proofErr w:type="spellStart"/>
+      <w:r>
+        <w:t>actually</w:t>
+      </w:r>
+      <w:proofErr w:type="spellEnd"/>
+      <w:r>
+        <w:t xml:space="preserve"> passing a pointer </w:t>
+      </w:r>
+      <w:proofErr w:type="spellStart"/>
+      <w:r>
+        <w:t>to</w:t>
+      </w:r>
+      <w:proofErr w:type="spellEnd"/>
+      <w:r>
+        <w:t xml:space="preserve"> </w:t>
+      </w:r>
+      <w:proofErr w:type="spellStart"/>
+      <w:r>
+        <w:t>its</w:t>
+      </w:r>
+      <w:proofErr w:type="spellEnd"/>
+      <w:r>
+        <w:t xml:space="preserve"> </w:t>
+      </w:r>
+      <w:proofErr w:type="spellStart"/>
+      <w:r>
+        <w:t>first</w:t>
+      </w:r>
+      <w:proofErr w:type="spellEnd"/>
+      <w:r>
+        <w:t xml:space="preserve"> </w:t>
+      </w:r>
+      <w:proofErr w:type="spellStart"/>
+      <w:r>
+        <w:t>element</w:t>
+      </w:r>
+      <w:proofErr w:type="spellEnd"/>
+      <w:r>
+        <w:t>.</w:t>
+      </w:r>
+    </w:p>
+    <w:p>
+      <w:pPr>
+        <w:pStyle w:val="NormalWeb"/>
+      </w:pPr>
+      <w:proofErr w:type="spellStart"/>
+      <w:r>
+        <w:t>Let's</w:t>
+      </w:r>
+      <w:proofErr w:type="spellEnd"/>
+      <w:r>
+        <w:t xml:space="preserve"> break </w:t>
+      </w:r>
+      <w:proofErr w:type="spellStart"/>
+      <w:r>
+        <w:t>it</w:t>
+      </w:r>
+      <w:proofErr w:type="spellEnd"/>
+      <w:r>
+        <w:t xml:space="preserve"> </w:t>
+      </w:r>
+      <w:proofErr w:type="spellStart"/>
+      <w:r>
+        <w:t>down</w:t>
+      </w:r>
+      <w:proofErr w:type="spellEnd"/>
+      <w:r>
+        <w:t>:</w:t>
+      </w:r>
+    </w:p>
+    <w:p>
+      <w:pPr>
+        <w:pStyle w:val="NormalWeb"/>
+        <w:numPr>
+          <w:ilvl w:val="0"/>
+          <w:numId w:val="2"/>
+        </w:numPr>
+      </w:pPr>
+      <w:proofErr w:type="spellStart"/>
+      <w:r>
+        <w:rPr>
+          <w:rStyle w:val="Textoennegrita"/>
+          <w:rFonts w:eastAsiaTheme="majorEastAsia"/>
+        </w:rPr>
+        <w:t>Declaration</w:t>
+      </w:r>
+      <w:proofErr w:type="spellEnd"/>
+      <w:r>
+        <w:rPr>
+          <w:rStyle w:val="Textoennegrita"/>
+          <w:rFonts w:eastAsiaTheme="majorEastAsia"/>
+        </w:rPr>
+        <w:t xml:space="preserve"> and </w:t>
+      </w:r>
+      <w:proofErr w:type="spellStart"/>
+      <w:r>
+        <w:rPr>
+          <w:rStyle w:val="Textoennegrita"/>
+          <w:rFonts w:eastAsiaTheme="majorEastAsia"/>
+        </w:rPr>
+        <w:t>Memory</w:t>
+      </w:r>
+      <w:proofErr w:type="spellEnd"/>
+      <w:r>
+        <w:rPr>
+          <w:rStyle w:val="Textoennegrita"/>
+          <w:rFonts w:eastAsiaTheme="majorEastAsia"/>
+        </w:rPr>
+        <w:t xml:space="preserve"> </w:t>
+      </w:r>
+      <w:proofErr w:type="spellStart"/>
+      <w:r>
+        <w:rPr>
+          <w:rStyle w:val="Textoennegrita"/>
+          <w:rFonts w:eastAsiaTheme="majorEastAsia"/>
+        </w:rPr>
+        <w:t>Allocation</w:t>
+      </w:r>
+      <w:proofErr w:type="spellEnd"/>
+      <w:r>
+        <w:t xml:space="preserve">: </w:t>
+      </w:r>
+      <w:proofErr w:type="spellStart"/>
+      <w:r>
+        <w:t>When</w:t>
+      </w:r>
+      <w:proofErr w:type="spellEnd"/>
+      <w:r>
+        <w:t xml:space="preserve"> </w:t>
+      </w:r>
+      <w:proofErr w:type="spellStart"/>
+      <w:r>
+        <w:t>you</w:t>
+      </w:r>
+      <w:proofErr w:type="spellEnd"/>
+      <w:r>
+        <w:t xml:space="preserve"> declare </w:t>
+      </w:r>
+      <w:proofErr w:type="spellStart"/>
+      <w:proofErr w:type="gramStart"/>
+      <w:r>
+        <w:t>an</w:t>
+      </w:r>
+      <w:proofErr w:type="spellEnd"/>
+      <w:r>
+        <w:t xml:space="preserve"> array</w:t>
+      </w:r>
+      <w:proofErr w:type="gramEnd"/>
+      <w:r>
+        <w:t xml:space="preserve">, </w:t>
+      </w:r>
+      <w:proofErr w:type="spellStart"/>
+      <w:r>
+        <w:t>memory</w:t>
+      </w:r>
+      <w:proofErr w:type="spellEnd"/>
+      <w:r>
+        <w:t xml:space="preserve"> </w:t>
+      </w:r>
+      <w:proofErr w:type="spellStart"/>
+      <w:r>
+        <w:t>is</w:t>
+      </w:r>
+      <w:proofErr w:type="spellEnd"/>
+      <w:r>
+        <w:t xml:space="preserve"> </w:t>
+      </w:r>
+      <w:proofErr w:type="spellStart"/>
+      <w:r>
+        <w:t>allocated</w:t>
+      </w:r>
+      <w:proofErr w:type="spellEnd"/>
+      <w:r>
+        <w:t xml:space="preserve"> </w:t>
+      </w:r>
+      <w:proofErr w:type="spellStart"/>
+      <w:r>
+        <w:t>to</w:t>
+      </w:r>
+      <w:proofErr w:type="spellEnd"/>
+      <w:r>
+        <w:t xml:space="preserve"> </w:t>
+      </w:r>
+      <w:proofErr w:type="spellStart"/>
+      <w:r>
+        <w:t>hold</w:t>
+      </w:r>
+      <w:proofErr w:type="spellEnd"/>
+      <w:r>
+        <w:t xml:space="preserve"> </w:t>
+      </w:r>
+      <w:proofErr w:type="spellStart"/>
+      <w:r>
+        <w:t>all</w:t>
+      </w:r>
+      <w:proofErr w:type="spellEnd"/>
+      <w:r>
+        <w:t xml:space="preserve"> </w:t>
+      </w:r>
+      <w:proofErr w:type="spellStart"/>
+      <w:r>
+        <w:t>of</w:t>
+      </w:r>
+      <w:proofErr w:type="spellEnd"/>
+      <w:r>
+        <w:t xml:space="preserve"> </w:t>
+      </w:r>
+      <w:proofErr w:type="spellStart"/>
+      <w:r>
+        <w:t>its</w:t>
+      </w:r>
+      <w:proofErr w:type="spellEnd"/>
+      <w:r>
+        <w:t xml:space="preserve"> </w:t>
+      </w:r>
+      <w:proofErr w:type="spellStart"/>
+      <w:r>
+        <w:t>elements</w:t>
+      </w:r>
+      <w:proofErr w:type="spellEnd"/>
+      <w:r>
+        <w:t xml:space="preserve">. </w:t>
+      </w:r>
+      <w:proofErr w:type="spellStart"/>
+      <w:r>
+        <w:t>This</w:t>
+      </w:r>
+      <w:proofErr w:type="spellEnd"/>
+      <w:r>
+        <w:t xml:space="preserve"> </w:t>
+      </w:r>
+      <w:proofErr w:type="spellStart"/>
+      <w:r>
+        <w:t>creates</w:t>
+      </w:r>
+      <w:proofErr w:type="spellEnd"/>
+      <w:r>
+        <w:t xml:space="preserve"> </w:t>
+      </w:r>
+      <w:proofErr w:type="spellStart"/>
+      <w:proofErr w:type="gramStart"/>
+      <w:r>
+        <w:t>an</w:t>
+      </w:r>
+      <w:proofErr w:type="spellEnd"/>
+      <w:r>
+        <w:t xml:space="preserve"> array</w:t>
+      </w:r>
+      <w:proofErr w:type="gramEnd"/>
+      <w:r>
+        <w:t xml:space="preserve"> </w:t>
+      </w:r>
+      <w:proofErr w:type="spellStart"/>
+      <w:r>
+        <w:t>named</w:t>
+      </w:r>
+      <w:proofErr w:type="spellEnd"/>
+      <w:r>
+        <w:t xml:space="preserve"> </w:t>
+      </w:r>
+      <w:proofErr w:type="spellStart"/>
+      <w:r>
+        <w:rPr>
+          <w:rStyle w:val="CdigoHTML"/>
+          <w:rFonts w:eastAsiaTheme="majorEastAsia"/>
+        </w:rPr>
+        <w:t>myArray</w:t>
+      </w:r>
+      <w:proofErr w:type="spellEnd"/>
+      <w:r>
+        <w:t xml:space="preserve"> </w:t>
+      </w:r>
+      <w:proofErr w:type="spellStart"/>
+      <w:r>
+        <w:t>with</w:t>
+      </w:r>
+      <w:proofErr w:type="spellEnd"/>
+      <w:r>
+        <w:t xml:space="preserve"> </w:t>
+      </w:r>
+      <w:proofErr w:type="spellStart"/>
+      <w:r>
+        <w:t>five</w:t>
+      </w:r>
+      <w:proofErr w:type="spellEnd"/>
+      <w:r>
+        <w:t xml:space="preserve"> </w:t>
+      </w:r>
+      <w:proofErr w:type="spellStart"/>
+      <w:r>
+        <w:t>elements</w:t>
+      </w:r>
+      <w:proofErr w:type="spellEnd"/>
+      <w:r>
+        <w:t xml:space="preserve">, and </w:t>
+      </w:r>
+      <w:proofErr w:type="spellStart"/>
+      <w:r>
+        <w:t>memory</w:t>
+      </w:r>
+      <w:proofErr w:type="spellEnd"/>
+      <w:r>
+        <w:t xml:space="preserve"> </w:t>
+      </w:r>
+      <w:proofErr w:type="spellStart"/>
+      <w:r>
+        <w:t>is</w:t>
+      </w:r>
+      <w:proofErr w:type="spellEnd"/>
+      <w:r>
+        <w:t xml:space="preserve"> </w:t>
+      </w:r>
+      <w:proofErr w:type="spellStart"/>
+      <w:r>
+        <w:t>allocated</w:t>
+      </w:r>
+      <w:proofErr w:type="spellEnd"/>
+      <w:r>
+        <w:t xml:space="preserve"> </w:t>
+      </w:r>
+      <w:proofErr w:type="spellStart"/>
+      <w:r>
+        <w:t>to</w:t>
+      </w:r>
+      <w:proofErr w:type="spellEnd"/>
+      <w:r>
+        <w:t xml:space="preserve"> </w:t>
+      </w:r>
+      <w:proofErr w:type="spellStart"/>
+      <w:r>
+        <w:t>hold</w:t>
+      </w:r>
+      <w:proofErr w:type="spellEnd"/>
+      <w:r>
+        <w:t xml:space="preserve"> </w:t>
+      </w:r>
+      <w:proofErr w:type="spellStart"/>
+      <w:r>
+        <w:t>these</w:t>
+      </w:r>
+      <w:proofErr w:type="spellEnd"/>
+      <w:r>
+        <w:t xml:space="preserve"> </w:t>
+      </w:r>
+      <w:proofErr w:type="spellStart"/>
+      <w:r>
+        <w:t>elements</w:t>
+      </w:r>
+      <w:proofErr w:type="spellEnd"/>
+      <w:r>
+        <w:t xml:space="preserve"> </w:t>
+      </w:r>
+      <w:proofErr w:type="spellStart"/>
+      <w:r>
+        <w:t>sequentially</w:t>
+      </w:r>
+      <w:proofErr w:type="spellEnd"/>
+      <w:r>
+        <w:t>.</w:t>
+      </w:r>
+      <w:r>
+        <w:t xml:space="preserve"> </w:t>
+      </w:r>
+      <w:proofErr w:type="spellStart"/>
+      <w:proofErr w:type="gramStart"/>
+      <w:r>
+        <w:t>For</w:t>
+      </w:r>
+      <w:proofErr w:type="spellEnd"/>
+      <w:proofErr w:type="gramEnd"/>
+      <w:r>
+        <w:t xml:space="preserve"> </w:t>
+      </w:r>
+      <w:proofErr w:type="spellStart"/>
+      <w:r>
+        <w:t>example</w:t>
+      </w:r>
+      <w:proofErr w:type="spellEnd"/>
+      <w:r>
+        <w:t>:</w:t>
+      </w:r>
+    </w:p>
+    <w:p>
+      <w:pPr>
+        <w:pStyle w:val="HTMLconformatoprevio"/>
+        <w:rPr>
+          <w:rFonts w:eastAsiaTheme="majorEastAsia"/>
+        </w:rPr>
+      </w:pPr>
+      <w:r>
+        <w:rPr>
+          <w:rStyle w:val="Textoennegrita"/>
+          <w:rFonts w:eastAsiaTheme="majorEastAsia"/>
+        </w:rPr>
+        <w:t xml:space="preserve"> </w:t>
+      </w:r>
+      <w:r>
+        <w:rPr>
+          <w:rStyle w:val="Textoennegrita"/>
+          <w:rFonts w:eastAsiaTheme="majorEastAsia"/>
+        </w:rPr>
+        <w:tab/>
+      </w:r>
+      <w:proofErr w:type="spellStart"/>
+      <w:r>
+        <w:rPr>
+          <w:rStyle w:val="hljs-type"/>
+          <w:rFonts w:eastAsiaTheme="majorEastAsia"/>
+          <w:highlight w:val="green"/>
+        </w:rPr>
+        <w:t>int</w:t>
+      </w:r>
+      <w:proofErr w:type="spellEnd"/>
+      <w:r>
+        <w:rPr>
+          <w:rStyle w:val="CdigoHTML"/>
+          <w:rFonts w:eastAsiaTheme="majorEastAsia"/>
+          <w:highlight w:val="green"/>
+        </w:rPr>
+        <w:t xml:space="preserve"> </w:t>
+      </w:r>
+      <w:proofErr w:type="spellStart"/>
+      <w:proofErr w:type="gramStart"/>
+      <w:r>
+        <w:rPr>
+          <w:rStyle w:val="CdigoHTML"/>
+          <w:rFonts w:eastAsiaTheme="majorEastAsia"/>
+          <w:highlight w:val="green"/>
+        </w:rPr>
+        <w:t>myArray</w:t>
+      </w:r>
+      <w:proofErr w:type="spellEnd"/>
+      <w:r>
+        <w:rPr>
+          <w:rStyle w:val="CdigoHTML"/>
+          <w:rFonts w:eastAsiaTheme="majorEastAsia"/>
+          <w:highlight w:val="green"/>
+        </w:rPr>
+        <w:t>[</w:t>
+      </w:r>
+      <w:proofErr w:type="gramEnd"/>
+      <w:r>
+        <w:rPr>
+          <w:rStyle w:val="CdigoHTML"/>
+          <w:rFonts w:eastAsiaTheme="majorEastAsia"/>
+          <w:highlight w:val="green"/>
+        </w:rPr>
+        <w:t>] = {</w:t>
+      </w:r>
+      <w:r>
+        <w:rPr>
+          <w:rStyle w:val="hljs-number"/>
+          <w:rFonts w:eastAsiaTheme="majorEastAsia"/>
+          <w:highlight w:val="green"/>
+        </w:rPr>
+        <w:t>1</w:t>
+      </w:r>
+      <w:r>
+        <w:rPr>
+          <w:rStyle w:val="CdigoHTML"/>
+          <w:rFonts w:eastAsiaTheme="majorEastAsia"/>
+          <w:highlight w:val="green"/>
+        </w:rPr>
+        <w:t xml:space="preserve">, </w:t>
+      </w:r>
+      <w:r>
+        <w:rPr>
+          <w:rStyle w:val="hljs-number"/>
+          <w:rFonts w:eastAsiaTheme="majorEastAsia"/>
+          <w:highlight w:val="green"/>
+        </w:rPr>
+        <w:t>2</w:t>
+      </w:r>
+      <w:r>
+        <w:rPr>
+          <w:rStyle w:val="CdigoHTML"/>
+          <w:rFonts w:eastAsiaTheme="majorEastAsia"/>
+          <w:highlight w:val="green"/>
+        </w:rPr>
+        <w:t xml:space="preserve">, </w:t>
+      </w:r>
+      <w:r>
+        <w:rPr>
+          <w:rStyle w:val="hljs-number"/>
+          <w:rFonts w:eastAsiaTheme="majorEastAsia"/>
+          <w:highlight w:val="green"/>
+        </w:rPr>
+        <w:t>3</w:t>
+      </w:r>
+      <w:r>
+        <w:rPr>
+          <w:rStyle w:val="CdigoHTML"/>
+          <w:rFonts w:eastAsiaTheme="majorEastAsia"/>
+          <w:highlight w:val="green"/>
+        </w:rPr>
+        <w:t xml:space="preserve">, </w:t>
+      </w:r>
+      <w:r>
+        <w:rPr>
+          <w:rStyle w:val="hljs-number"/>
+          <w:rFonts w:eastAsiaTheme="majorEastAsia"/>
+          <w:highlight w:val="green"/>
+        </w:rPr>
+        <w:t>4</w:t>
+      </w:r>
+      <w:r>
+        <w:rPr>
+          <w:rStyle w:val="CdigoHTML"/>
+          <w:rFonts w:eastAsiaTheme="majorEastAsia"/>
+          <w:highlight w:val="green"/>
+        </w:rPr>
+        <w:t xml:space="preserve">, </w:t>
+      </w:r>
+      <w:r>
+        <w:rPr>
+          <w:rStyle w:val="hljs-number"/>
+          <w:rFonts w:eastAsiaTheme="majorEastAsia"/>
+          <w:highlight w:val="green"/>
+        </w:rPr>
+        <w:t>5</w:t>
+      </w:r>
+      <w:r>
+        <w:rPr>
+          <w:rStyle w:val="CdigoHTML"/>
+          <w:rFonts w:eastAsiaTheme="majorEastAsia"/>
+          <w:highlight w:val="green"/>
+        </w:rPr>
+        <w:t>};</w:t>
+      </w:r>
+    </w:p>
+    <w:p>
+      <w:pPr>
+        <w:pStyle w:val="NormalWeb"/>
+        <w:numPr>
+          <w:ilvl w:val="0"/>
+          <w:numId w:val="2"/>
+        </w:numPr>
+      </w:pPr>
+      <w:r>
+        <w:rPr>
+          <w:rStyle w:val="Textoennegrita"/>
+          <w:rFonts w:eastAsiaTheme="majorEastAsia"/>
+        </w:rPr>
+        <w:t xml:space="preserve">Array </w:t>
+      </w:r>
+      <w:proofErr w:type="spellStart"/>
+      <w:r>
+        <w:rPr>
+          <w:rStyle w:val="Textoennegrita"/>
+          <w:rFonts w:eastAsiaTheme="majorEastAsia"/>
+        </w:rPr>
+        <w:t>Name</w:t>
+      </w:r>
+      <w:proofErr w:type="spellEnd"/>
+      <w:r>
+        <w:rPr>
+          <w:rStyle w:val="Textoennegrita"/>
+          <w:rFonts w:eastAsiaTheme="majorEastAsia"/>
+        </w:rPr>
+        <w:t xml:space="preserve"> as a Pointer</w:t>
+      </w:r>
+      <w:r>
+        <w:t xml:space="preserve">: </w:t>
+      </w:r>
+      <w:proofErr w:type="spellStart"/>
+      <w:r>
+        <w:t>The</w:t>
+      </w:r>
+      <w:proofErr w:type="spellEnd"/>
+      <w:r>
+        <w:t xml:space="preserve"> </w:t>
+      </w:r>
+      <w:proofErr w:type="spellStart"/>
+      <w:r>
+        <w:t>name</w:t>
+      </w:r>
+      <w:proofErr w:type="spellEnd"/>
+      <w:r>
+        <w:t xml:space="preserve"> </w:t>
+      </w:r>
+      <w:proofErr w:type="spellStart"/>
+      <w:r>
+        <w:rPr>
+          <w:rStyle w:val="CdigoHTML"/>
+          <w:rFonts w:eastAsiaTheme="majorEastAsia"/>
+        </w:rPr>
+        <w:t>myArray</w:t>
+      </w:r>
+      <w:proofErr w:type="spellEnd"/>
+      <w:r>
+        <w:t xml:space="preserve"> </w:t>
+      </w:r>
+      <w:proofErr w:type="spellStart"/>
+      <w:r>
+        <w:t>itself</w:t>
+      </w:r>
+      <w:proofErr w:type="spellEnd"/>
+      <w:r>
+        <w:t xml:space="preserve"> </w:t>
+      </w:r>
+      <w:proofErr w:type="spellStart"/>
+      <w:r>
+        <w:t>acts</w:t>
+      </w:r>
+      <w:proofErr w:type="spellEnd"/>
+      <w:r>
+        <w:t xml:space="preserve"> as a pointer </w:t>
+      </w:r>
+      <w:proofErr w:type="spellStart"/>
+      <w:r>
+        <w:t>to</w:t>
+      </w:r>
+      <w:proofErr w:type="spellEnd"/>
+      <w:r>
+        <w:t xml:space="preserve"> </w:t>
+      </w:r>
+      <w:proofErr w:type="spellStart"/>
+      <w:r>
+        <w:t>the</w:t>
+      </w:r>
+      <w:proofErr w:type="spellEnd"/>
+      <w:r>
+        <w:t xml:space="preserve"> </w:t>
+      </w:r>
+      <w:proofErr w:type="spellStart"/>
+      <w:r>
+        <w:t>first</w:t>
+      </w:r>
+      <w:proofErr w:type="spellEnd"/>
+      <w:r>
+        <w:t xml:space="preserve"> </w:t>
+      </w:r>
+      <w:proofErr w:type="spellStart"/>
+      <w:r>
+        <w:t>element</w:t>
+      </w:r>
+      <w:proofErr w:type="spellEnd"/>
+      <w:r>
+        <w:t xml:space="preserve"> </w:t>
+      </w:r>
+      <w:proofErr w:type="spellStart"/>
+      <w:r>
+        <w:t>of</w:t>
+      </w:r>
+      <w:proofErr w:type="spellEnd"/>
+      <w:r>
+        <w:t xml:space="preserve"> </w:t>
+      </w:r>
+      <w:proofErr w:type="spellStart"/>
+      <w:r>
+        <w:t>the</w:t>
+      </w:r>
+      <w:proofErr w:type="spellEnd"/>
+      <w:r>
+        <w:t xml:space="preserve"> array. So, </w:t>
+      </w:r>
+      <w:proofErr w:type="spellStart"/>
+      <w:r>
+        <w:rPr>
+          <w:rStyle w:val="CdigoHTML"/>
+          <w:rFonts w:eastAsiaTheme="majorEastAsia"/>
+          <w:highlight w:val="green"/>
+        </w:rPr>
+        <w:t>myArray</w:t>
+      </w:r>
+      <w:proofErr w:type="spellEnd"/>
+      <w:r>
+        <w:t xml:space="preserve"> </w:t>
+      </w:r>
+      <w:proofErr w:type="spellStart"/>
+      <w:r>
+        <w:t>is</w:t>
+      </w:r>
+      <w:proofErr w:type="spellEnd"/>
+      <w:r>
+        <w:t xml:space="preserve"> </w:t>
+      </w:r>
+      <w:proofErr w:type="spellStart"/>
+      <w:r>
+        <w:t>equivalent</w:t>
+      </w:r>
+      <w:proofErr w:type="spellEnd"/>
+      <w:r>
+        <w:t xml:space="preserve"> </w:t>
+      </w:r>
+      <w:proofErr w:type="spellStart"/>
+      <w:r>
+        <w:t>to</w:t>
+      </w:r>
+      <w:proofErr w:type="spellEnd"/>
+      <w:r>
+        <w:t xml:space="preserve"> </w:t>
+      </w:r>
+      <w:r>
+        <w:rPr>
+          <w:rStyle w:val="CdigoHTML"/>
+          <w:rFonts w:eastAsiaTheme="majorEastAsia"/>
+          <w:highlight w:val="green"/>
+        </w:rPr>
+        <w:t>&amp;</w:t>
+      </w:r>
+      <w:proofErr w:type="spellStart"/>
+      <w:proofErr w:type="gramStart"/>
+      <w:r>
+        <w:rPr>
+          <w:rStyle w:val="CdigoHTML"/>
+          <w:rFonts w:eastAsiaTheme="majorEastAsia"/>
+          <w:highlight w:val="green"/>
+        </w:rPr>
+        <w:t>myArray</w:t>
+      </w:r>
+      <w:proofErr w:type="spellEnd"/>
+      <w:r>
+        <w:rPr>
+          <w:rStyle w:val="CdigoHTML"/>
+          <w:rFonts w:eastAsiaTheme="majorEastAsia"/>
+          <w:highlight w:val="green"/>
+        </w:rPr>
+        <w:t>[</w:t>
+      </w:r>
+      <w:proofErr w:type="gramEnd"/>
+      <w:r>
+        <w:rPr>
+          <w:rStyle w:val="CdigoHTML"/>
+          <w:rFonts w:eastAsiaTheme="majorEastAsia"/>
+          <w:highlight w:val="green"/>
+        </w:rPr>
+        <w:t>0]</w:t>
+      </w:r>
+      <w:r>
+        <w:t>.</w:t>
+      </w:r>
+    </w:p>
+    <w:p>
+      <w:pPr>
+        <w:pStyle w:val="NormalWeb"/>
+        <w:ind w:left="720"/>
+      </w:pPr>
+    </w:p>
+    <w:p>
+      <w:pPr>
+        <w:pStyle w:val="NormalWeb"/>
+        <w:numPr>
+          <w:ilvl w:val="0"/>
+          <w:numId w:val="2"/>
+        </w:numPr>
+      </w:pPr>
+      <w:r>
+        <w:rPr>
+          <w:rStyle w:val="Textoennegrita"/>
+          <w:rFonts w:eastAsiaTheme="majorEastAsia"/>
+        </w:rPr>
+        <w:t xml:space="preserve">Passing </w:t>
+      </w:r>
+      <w:proofErr w:type="spellStart"/>
+      <w:r>
+        <w:rPr>
+          <w:rStyle w:val="Textoennegrita"/>
+          <w:rFonts w:eastAsiaTheme="majorEastAsia"/>
+        </w:rPr>
+        <w:t>to</w:t>
+      </w:r>
+      <w:proofErr w:type="spellEnd"/>
+      <w:r>
+        <w:rPr>
+          <w:rStyle w:val="Textoennegrita"/>
+          <w:rFonts w:eastAsiaTheme="majorEastAsia"/>
+        </w:rPr>
+        <w:t xml:space="preserve"> a </w:t>
+      </w:r>
+      <w:proofErr w:type="spellStart"/>
+      <w:r>
+        <w:rPr>
+          <w:rStyle w:val="Textoennegrita"/>
+          <w:rFonts w:eastAsiaTheme="majorEastAsia"/>
+        </w:rPr>
+        <w:t>Function</w:t>
+      </w:r>
+      <w:proofErr w:type="spellEnd"/>
+      <w:r>
+        <w:t xml:space="preserve">: </w:t>
+      </w:r>
+      <w:proofErr w:type="spellStart"/>
+      <w:r>
+        <w:t>When</w:t>
+      </w:r>
+      <w:proofErr w:type="spellEnd"/>
+      <w:r>
+        <w:t xml:space="preserve"> </w:t>
+      </w:r>
+      <w:proofErr w:type="spellStart"/>
+      <w:r>
+        <w:t>you</w:t>
+      </w:r>
+      <w:proofErr w:type="spellEnd"/>
+      <w:r>
+        <w:t xml:space="preserve"> </w:t>
+      </w:r>
+      <w:proofErr w:type="spellStart"/>
+      <w:r>
+        <w:t>pass</w:t>
+      </w:r>
+      <w:proofErr w:type="spellEnd"/>
+      <w:r>
+        <w:t xml:space="preserve"> </w:t>
+      </w:r>
+      <w:proofErr w:type="spellStart"/>
+      <w:r>
+        <w:rPr>
+          <w:rStyle w:val="CdigoHTML"/>
+          <w:rFonts w:eastAsiaTheme="majorEastAsia"/>
+        </w:rPr>
+        <w:t>myArray</w:t>
+      </w:r>
+      <w:proofErr w:type="spellEnd"/>
+      <w:r>
+        <w:t xml:space="preserve"> </w:t>
+      </w:r>
+      <w:proofErr w:type="spellStart"/>
+      <w:r>
+        <w:t>to</w:t>
+      </w:r>
+      <w:proofErr w:type="spellEnd"/>
+      <w:r>
+        <w:t xml:space="preserve"> a </w:t>
+      </w:r>
+      <w:proofErr w:type="spellStart"/>
+      <w:r>
+        <w:t>function</w:t>
+      </w:r>
+      <w:proofErr w:type="spellEnd"/>
+      <w:r>
+        <w:t xml:space="preserve">, </w:t>
+      </w:r>
+      <w:proofErr w:type="spellStart"/>
+      <w:r>
+        <w:t>you're</w:t>
+      </w:r>
+      <w:proofErr w:type="spellEnd"/>
+      <w:r>
+        <w:t xml:space="preserve"> passing a pointer </w:t>
+      </w:r>
+      <w:proofErr w:type="spellStart"/>
+      <w:r>
+        <w:t>to</w:t>
+      </w:r>
+      <w:proofErr w:type="spellEnd"/>
+      <w:r>
+        <w:t xml:space="preserve"> </w:t>
+      </w:r>
+      <w:proofErr w:type="spellStart"/>
+      <w:r>
+        <w:t>the</w:t>
+      </w:r>
+      <w:proofErr w:type="spellEnd"/>
+      <w:r>
+        <w:t xml:space="preserve"> </w:t>
+      </w:r>
+      <w:proofErr w:type="spellStart"/>
+      <w:r>
+        <w:t>first</w:t>
+      </w:r>
+      <w:proofErr w:type="spellEnd"/>
+      <w:r>
+        <w:t xml:space="preserve"> </w:t>
+      </w:r>
+      <w:proofErr w:type="spellStart"/>
+      <w:r>
+        <w:t>element</w:t>
+      </w:r>
+      <w:proofErr w:type="spellEnd"/>
+      <w:r>
+        <w:t xml:space="preserve"> </w:t>
+      </w:r>
+      <w:proofErr w:type="spellStart"/>
+      <w:r>
+        <w:t>of</w:t>
+      </w:r>
+      <w:proofErr w:type="spellEnd"/>
+      <w:r>
+        <w:t xml:space="preserve"> </w:t>
+      </w:r>
+      <w:proofErr w:type="spellStart"/>
+      <w:r>
+        <w:t>the</w:t>
+      </w:r>
+      <w:proofErr w:type="spellEnd"/>
+      <w:r>
+        <w:t xml:space="preserve"> array. </w:t>
+      </w:r>
+      <w:proofErr w:type="spellStart"/>
+      <w:r>
+        <w:t>For</w:t>
+      </w:r>
+      <w:proofErr w:type="spellEnd"/>
+      <w:r>
+        <w:t xml:space="preserve"> </w:t>
+      </w:r>
+      <w:proofErr w:type="spellStart"/>
+      <w:r>
+        <w:t>example</w:t>
+      </w:r>
+      <w:proofErr w:type="spellEnd"/>
+      <w:r>
+        <w:t>:</w:t>
+      </w:r>
+    </w:p>
+    <w:p>
+      <w:pPr>
+        <w:pStyle w:val="HTMLconformatoprevio"/>
+        <w:ind w:left="720"/>
+        <w:rPr>
+          <w:rStyle w:val="CdigoHTML"/>
+          <w:rFonts w:eastAsiaTheme="majorEastAsia"/>
+          <w:highlight w:val="green"/>
+        </w:rPr>
+      </w:pPr>
+      <w:bookmarkStart w:id="1" w:name="_Hlk164950852"/>
+      <w:proofErr w:type="spellStart"/>
+      <w:r>
+        <w:rPr>
+          <w:rStyle w:val="hljs-type"/>
+          <w:rFonts w:eastAsiaTheme="majorEastAsia"/>
+          <w:highlight w:val="green"/>
+        </w:rPr>
+        <w:t>v</w:t>
+      </w:r>
+      <w:bookmarkStart w:id="2" w:name="_Hlk164950844"/>
+      <w:r>
+        <w:rPr>
+          <w:rStyle w:val="hljs-type"/>
+          <w:rFonts w:eastAsiaTheme="majorEastAsia"/>
+          <w:highlight w:val="green"/>
+        </w:rPr>
+        <w:t>o</w:t>
+      </w:r>
+      <w:bookmarkEnd w:id="2"/>
+      <w:r>
+        <w:rPr>
+          <w:rStyle w:val="hljs-type"/>
+          <w:rFonts w:eastAsiaTheme="majorEastAsia"/>
+          <w:highlight w:val="green"/>
+        </w:rPr>
+        <w:t>id</w:t>
+      </w:r>
+      <w:proofErr w:type="spellEnd"/>
+      <w:r>
+        <w:rPr>
+          <w:rStyle w:val="CdigoHTML"/>
+          <w:rFonts w:eastAsiaTheme="majorEastAsia"/>
+          <w:highlight w:val="green"/>
+        </w:rPr>
+        <w:t xml:space="preserve"> </w:t>
+      </w:r>
+      <w:proofErr w:type="spellStart"/>
+      <w:proofErr w:type="gramStart"/>
+      <w:r>
+        <w:rPr>
+          <w:rStyle w:val="hljs-title"/>
+          <w:rFonts w:eastAsiaTheme="majorEastAsia"/>
+          <w:highlight w:val="green"/>
+        </w:rPr>
+        <w:t>myFunction</w:t>
+      </w:r>
+      <w:proofErr w:type="spellEnd"/>
+      <w:r>
+        <w:rPr>
+          <w:rStyle w:val="hljs-params"/>
+          <w:rFonts w:eastAsiaTheme="majorEastAsia"/>
+          <w:highlight w:val="green"/>
+        </w:rPr>
+        <w:t>(</w:t>
+      </w:r>
+      <w:proofErr w:type="spellStart"/>
+      <w:proofErr w:type="gramEnd"/>
+      <w:r>
+        <w:rPr>
+          <w:rStyle w:val="hljs-type"/>
+          <w:rFonts w:eastAsiaTheme="majorEastAsia"/>
+          <w:highlight w:val="green"/>
+        </w:rPr>
+        <w:t>int</w:t>
+      </w:r>
+      <w:proofErr w:type="spellEnd"/>
+      <w:r>
+        <w:rPr>
+          <w:rStyle w:val="hljs-params"/>
+          <w:rFonts w:eastAsiaTheme="majorEastAsia"/>
+          <w:highlight w:val="green"/>
+        </w:rPr>
+        <w:t xml:space="preserve">* </w:t>
+      </w:r>
+      <w:r>
+        <w:rPr>
+          <w:rStyle w:val="hljs-builtin"/>
+          <w:rFonts w:eastAsiaTheme="majorEastAsia"/>
+          <w:highlight w:val="green"/>
+        </w:rPr>
+        <w:t>array</w:t>
+      </w:r>
+      <w:r>
+        <w:rPr>
+          <w:rStyle w:val="hljs-params"/>
+          <w:rFonts w:eastAsiaTheme="majorEastAsia"/>
+          <w:highlight w:val="green"/>
+        </w:rPr>
+        <w:t>)</w:t>
+      </w:r>
+      <w:r>
+        <w:rPr>
+          <w:rStyle w:val="CdigoHTML"/>
+          <w:rFonts w:eastAsiaTheme="majorEastAsia"/>
+          <w:highlight w:val="green"/>
+        </w:rPr>
+        <w:t xml:space="preserve"> {</w:t>
+      </w:r>
+    </w:p>
+    <w:p>
+      <w:pPr>
+        <w:pStyle w:val="HTMLconformatoprevio"/>
+        <w:ind w:left="720"/>
+        <w:rPr>
+          <w:rStyle w:val="CdigoHTML"/>
+          <w:rFonts w:eastAsiaTheme="majorEastAsia"/>
+          <w:highlight w:val="green"/>
+        </w:rPr>
+      </w:pPr>
+      <w:r>
+        <w:rPr>
+          <w:rStyle w:val="CdigoHTML"/>
+          <w:rFonts w:eastAsiaTheme="majorEastAsia"/>
+          <w:highlight w:val="green"/>
+        </w:rPr>
+        <w:t xml:space="preserve">    </w:t>
+      </w:r>
+      <w:r>
+        <w:rPr>
+          <w:rStyle w:val="hljs-comment"/>
+          <w:rFonts w:eastAsiaTheme="majorEastAsia"/>
+          <w:highlight w:val="green"/>
+        </w:rPr>
+        <w:t xml:space="preserve">// Here, 'array' </w:t>
+      </w:r>
+      <w:proofErr w:type="spellStart"/>
+      <w:r>
+        <w:rPr>
+          <w:rStyle w:val="hljs-comment"/>
+          <w:rFonts w:eastAsiaTheme="majorEastAsia"/>
+          <w:highlight w:val="green"/>
+        </w:rPr>
+        <w:t>is</w:t>
+      </w:r>
+      <w:proofErr w:type="spellEnd"/>
+      <w:r>
+        <w:rPr>
+          <w:rStyle w:val="hljs-comment"/>
+          <w:rFonts w:eastAsiaTheme="majorEastAsia"/>
+          <w:highlight w:val="green"/>
+        </w:rPr>
+        <w:t xml:space="preserve"> a pointer </w:t>
+      </w:r>
+      <w:proofErr w:type="spellStart"/>
+      <w:r>
+        <w:rPr>
+          <w:rStyle w:val="hljs-comment"/>
+          <w:rFonts w:eastAsiaTheme="majorEastAsia"/>
+          <w:highlight w:val="green"/>
+        </w:rPr>
+        <w:t>to</w:t>
+      </w:r>
+      <w:proofErr w:type="spellEnd"/>
+      <w:r>
+        <w:rPr>
+          <w:rStyle w:val="hljs-comment"/>
+          <w:rFonts w:eastAsiaTheme="majorEastAsia"/>
+          <w:highlight w:val="green"/>
+        </w:rPr>
+        <w:t xml:space="preserve"> </w:t>
+      </w:r>
+      <w:proofErr w:type="spellStart"/>
+      <w:r>
+        <w:rPr>
+          <w:rStyle w:val="hljs-comment"/>
+          <w:rFonts w:eastAsiaTheme="majorEastAsia"/>
+          <w:highlight w:val="green"/>
+        </w:rPr>
+        <w:t>the</w:t>
+      </w:r>
+      <w:proofErr w:type="spellEnd"/>
+      <w:r>
+        <w:rPr>
+          <w:rStyle w:val="hljs-comment"/>
+          <w:rFonts w:eastAsiaTheme="majorEastAsia"/>
+          <w:highlight w:val="green"/>
+        </w:rPr>
+        <w:t xml:space="preserve"> </w:t>
+      </w:r>
+      <w:proofErr w:type="spellStart"/>
+      <w:r>
+        <w:rPr>
+          <w:rStyle w:val="hljs-comment"/>
+          <w:rFonts w:eastAsiaTheme="majorEastAsia"/>
+          <w:highlight w:val="green"/>
+        </w:rPr>
+        <w:t>first</w:t>
+      </w:r>
+      <w:proofErr w:type="spellEnd"/>
+      <w:r>
+        <w:rPr>
+          <w:rStyle w:val="hljs-comment"/>
+          <w:rFonts w:eastAsiaTheme="majorEastAsia"/>
+          <w:highlight w:val="green"/>
+        </w:rPr>
+        <w:t xml:space="preserve"> </w:t>
+      </w:r>
+      <w:proofErr w:type="spellStart"/>
+      <w:r>
+        <w:rPr>
+          <w:rStyle w:val="hljs-comment"/>
+          <w:rFonts w:eastAsiaTheme="majorEastAsia"/>
+          <w:highlight w:val="green"/>
+        </w:rPr>
+        <w:t>element</w:t>
+      </w:r>
+      <w:proofErr w:type="spellEnd"/>
+      <w:r>
+        <w:rPr>
+          <w:rStyle w:val="hljs-comment"/>
+          <w:rFonts w:eastAsiaTheme="majorEastAsia"/>
+          <w:highlight w:val="green"/>
+        </w:rPr>
+        <w:t xml:space="preserve"> </w:t>
+      </w:r>
+      <w:proofErr w:type="spellStart"/>
+      <w:r>
+        <w:rPr>
+          <w:rStyle w:val="hljs-comment"/>
+          <w:rFonts w:eastAsiaTheme="majorEastAsia"/>
+          <w:highlight w:val="green"/>
+        </w:rPr>
+        <w:t>of</w:t>
+      </w:r>
+      <w:proofErr w:type="spellEnd"/>
+      <w:r>
+        <w:rPr>
+          <w:rStyle w:val="hljs-comment"/>
+          <w:rFonts w:eastAsiaTheme="majorEastAsia"/>
+          <w:highlight w:val="green"/>
+        </w:rPr>
+        <w:t xml:space="preserve"> </w:t>
+      </w:r>
+      <w:proofErr w:type="spellStart"/>
+      <w:r>
+        <w:rPr>
+          <w:rStyle w:val="hljs-comment"/>
+          <w:rFonts w:eastAsiaTheme="majorEastAsia"/>
+          <w:highlight w:val="green"/>
+        </w:rPr>
+        <w:t>the</w:t>
+      </w:r>
+      <w:proofErr w:type="spellEnd"/>
+      <w:r>
+        <w:rPr>
+          <w:rStyle w:val="hljs-comment"/>
+          <w:rFonts w:eastAsiaTheme="majorEastAsia"/>
+          <w:highlight w:val="green"/>
+        </w:rPr>
+        <w:t xml:space="preserve"> array </w:t>
+      </w:r>
+      <w:bookmarkEnd w:id="1"/>
+      <w:proofErr w:type="spellStart"/>
+      <w:r>
+        <w:rPr>
+          <w:rStyle w:val="hljs-comment"/>
+          <w:rFonts w:eastAsiaTheme="majorEastAsia"/>
+          <w:highlight w:val="green"/>
+        </w:rPr>
+        <w:t>passed</w:t>
+      </w:r>
+      <w:proofErr w:type="spellEnd"/>
+      <w:r>
+        <w:rPr>
+          <w:rStyle w:val="hljs-comment"/>
+          <w:rFonts w:eastAsiaTheme="majorEastAsia"/>
+          <w:highlight w:val="green"/>
+        </w:rPr>
+        <w:t xml:space="preserve"> </w:t>
+      </w:r>
+      <w:proofErr w:type="spellStart"/>
+      <w:r>
+        <w:rPr>
+          <w:rStyle w:val="hljs-comment"/>
+          <w:rFonts w:eastAsiaTheme="majorEastAsia"/>
+          <w:highlight w:val="green"/>
+        </w:rPr>
+        <w:t>to</w:t>
+      </w:r>
+      <w:proofErr w:type="spellEnd"/>
+      <w:r>
+        <w:rPr>
+          <w:rStyle w:val="hljs-comment"/>
+          <w:rFonts w:eastAsiaTheme="majorEastAsia"/>
+          <w:highlight w:val="green"/>
+        </w:rPr>
+        <w:t xml:space="preserve"> </w:t>
+      </w:r>
+      <w:proofErr w:type="spellStart"/>
+      <w:r>
+        <w:rPr>
+          <w:rStyle w:val="hljs-comment"/>
+          <w:rFonts w:eastAsiaTheme="majorEastAsia"/>
+          <w:highlight w:val="green"/>
+        </w:rPr>
+        <w:t>the</w:t>
+      </w:r>
+      <w:proofErr w:type="spellEnd"/>
+      <w:r>
+        <w:rPr>
+          <w:rStyle w:val="hljs-comment"/>
+          <w:rFonts w:eastAsiaTheme="majorEastAsia"/>
+          <w:highlight w:val="green"/>
+        </w:rPr>
+        <w:t xml:space="preserve"> </w:t>
+      </w:r>
+      <w:proofErr w:type="spellStart"/>
+      <w:r>
+        <w:rPr>
+          <w:rStyle w:val="hljs-comment"/>
+          <w:rFonts w:eastAsiaTheme="majorEastAsia"/>
+          <w:highlight w:val="green"/>
+        </w:rPr>
+        <w:t>function</w:t>
+      </w:r>
+      <w:proofErr w:type="spellEnd"/>
+    </w:p>
+    <w:p>
+      <w:pPr>
+        <w:pStyle w:val="HTMLconformatoprevio"/>
+        <w:ind w:left="720"/>
+      </w:pPr>
+      <w:r>
+        <w:rPr>
+          <w:rStyle w:val="CdigoHTML"/>
+          <w:rFonts w:eastAsiaTheme="majorEastAsia"/>
+          <w:highlight w:val="green"/>
+        </w:rPr>
+        <w:t>}</w:t>
+      </w:r>
+    </w:p>
+    <w:p>
+      <w:pPr>
+        <w:pStyle w:val="Prrafodelista"/>
+      </w:pPr>
+    </w:p>
+    <w:p>
+      <w:pPr>
+        <w:pStyle w:val="NormalWeb"/>
+        <w:numPr>
+          <w:ilvl w:val="0"/>
+          <w:numId w:val="2"/>
+        </w:numPr>
+      </w:pPr>
+      <w:proofErr w:type="spellStart"/>
+      <w:r>
+        <w:rPr>
+          <w:rStyle w:val="Textoennegrita"/>
+          <w:rFonts w:eastAsiaTheme="majorEastAsia"/>
+        </w:rPr>
+        <w:t>Accessing</w:t>
+      </w:r>
+      <w:proofErr w:type="spellEnd"/>
+      <w:r>
+        <w:rPr>
+          <w:rStyle w:val="Textoennegrita"/>
+          <w:rFonts w:eastAsiaTheme="majorEastAsia"/>
+        </w:rPr>
+        <w:t xml:space="preserve"> Array </w:t>
+      </w:r>
+      <w:proofErr w:type="spellStart"/>
+      <w:r>
+        <w:rPr>
+          <w:rStyle w:val="Textoennegrita"/>
+          <w:rFonts w:eastAsiaTheme="majorEastAsia"/>
+        </w:rPr>
+        <w:t>Elements</w:t>
+      </w:r>
+      <w:proofErr w:type="spellEnd"/>
+      <w:r>
+        <w:t xml:space="preserve">: Once </w:t>
+      </w:r>
+      <w:proofErr w:type="spellStart"/>
+      <w:r>
+        <w:t>you</w:t>
+      </w:r>
+      <w:proofErr w:type="spellEnd"/>
+      <w:r>
+        <w:t xml:space="preserve"> </w:t>
+      </w:r>
+      <w:proofErr w:type="spellStart"/>
+      <w:r>
+        <w:t>have</w:t>
+      </w:r>
+      <w:proofErr w:type="spellEnd"/>
+      <w:r>
+        <w:t xml:space="preserve"> </w:t>
+      </w:r>
+      <w:proofErr w:type="spellStart"/>
+      <w:r>
+        <w:t>the</w:t>
+      </w:r>
+      <w:proofErr w:type="spellEnd"/>
+      <w:r>
+        <w:t xml:space="preserve"> pointer </w:t>
+      </w:r>
+      <w:proofErr w:type="spellStart"/>
+      <w:r>
+        <w:t>to</w:t>
+      </w:r>
+      <w:proofErr w:type="spellEnd"/>
+      <w:r>
+        <w:t xml:space="preserve"> </w:t>
+      </w:r>
+      <w:proofErr w:type="spellStart"/>
+      <w:r>
+        <w:t>the</w:t>
+      </w:r>
+      <w:proofErr w:type="spellEnd"/>
+      <w:r>
+        <w:t xml:space="preserve"> </w:t>
+      </w:r>
+      <w:proofErr w:type="spellStart"/>
+      <w:r>
+        <w:t>first</w:t>
+      </w:r>
+      <w:proofErr w:type="spellEnd"/>
+      <w:r>
+        <w:t xml:space="preserve"> </w:t>
+      </w:r>
+      <w:proofErr w:type="spellStart"/>
+      <w:r>
+        <w:t>element</w:t>
+      </w:r>
+      <w:proofErr w:type="spellEnd"/>
+      <w:r>
+        <w:t xml:space="preserve"> </w:t>
+      </w:r>
+      <w:proofErr w:type="spellStart"/>
+      <w:r>
+        <w:t>of</w:t>
+      </w:r>
+      <w:proofErr w:type="spellEnd"/>
+      <w:r>
+        <w:t xml:space="preserve"> </w:t>
+      </w:r>
+      <w:proofErr w:type="spellStart"/>
+      <w:r>
+        <w:t>the</w:t>
+      </w:r>
+      <w:proofErr w:type="spellEnd"/>
+      <w:r>
+        <w:t xml:space="preserve"> array, </w:t>
+      </w:r>
+      <w:proofErr w:type="spellStart"/>
+      <w:r>
+        <w:t>you</w:t>
+      </w:r>
+      <w:proofErr w:type="spellEnd"/>
+      <w:r>
+        <w:t xml:space="preserve"> can </w:t>
+      </w:r>
+      <w:proofErr w:type="spellStart"/>
+      <w:r>
+        <w:t>access</w:t>
+      </w:r>
+      <w:proofErr w:type="spellEnd"/>
+      <w:r>
+        <w:t xml:space="preserve"> </w:t>
+      </w:r>
+      <w:proofErr w:type="spellStart"/>
+      <w:r>
+        <w:t>the</w:t>
+      </w:r>
+      <w:proofErr w:type="spellEnd"/>
+      <w:r>
+        <w:t xml:space="preserve"> </w:t>
+      </w:r>
+      <w:proofErr w:type="spellStart"/>
+      <w:r>
+        <w:t>rest</w:t>
+      </w:r>
+      <w:proofErr w:type="spellEnd"/>
+      <w:r>
+        <w:t xml:space="preserve"> </w:t>
+      </w:r>
+      <w:proofErr w:type="spellStart"/>
+      <w:r>
+        <w:t>of</w:t>
+      </w:r>
+      <w:proofErr w:type="spellEnd"/>
+      <w:r>
+        <w:t xml:space="preserve"> </w:t>
+      </w:r>
+      <w:proofErr w:type="spellStart"/>
+      <w:r>
+        <w:t>the</w:t>
+      </w:r>
+      <w:proofErr w:type="spellEnd"/>
+      <w:r>
+        <w:t xml:space="preserve"> </w:t>
+      </w:r>
+      <w:proofErr w:type="spellStart"/>
+      <w:r>
+        <w:t>elements</w:t>
+      </w:r>
+      <w:proofErr w:type="spellEnd"/>
+      <w:r>
+        <w:t xml:space="preserve"> </w:t>
+      </w:r>
+      <w:proofErr w:type="spellStart"/>
+      <w:r>
+        <w:t>by</w:t>
+      </w:r>
+      <w:proofErr w:type="spellEnd"/>
+      <w:r>
+        <w:t xml:space="preserve"> </w:t>
+      </w:r>
+      <w:proofErr w:type="spellStart"/>
+      <w:r>
+        <w:t>incrementing</w:t>
+      </w:r>
+      <w:proofErr w:type="spellEnd"/>
+      <w:r>
+        <w:t xml:space="preserve"> </w:t>
+      </w:r>
+      <w:proofErr w:type="spellStart"/>
+      <w:r>
+        <w:t>the</w:t>
+      </w:r>
+      <w:proofErr w:type="spellEnd"/>
+      <w:r>
+        <w:t xml:space="preserve"> pointer. </w:t>
+      </w:r>
+      <w:proofErr w:type="spellStart"/>
+      <w:r>
+        <w:t>For</w:t>
+      </w:r>
+      <w:proofErr w:type="spellEnd"/>
+      <w:r>
+        <w:t xml:space="preserve"> </w:t>
+      </w:r>
+      <w:proofErr w:type="spellStart"/>
+      <w:r>
+        <w:t>example</w:t>
+      </w:r>
+      <w:proofErr w:type="spellEnd"/>
+      <w:r>
+        <w:t>:</w:t>
+      </w:r>
+    </w:p>
+    <w:p>
+      <w:pPr>
+        <w:pStyle w:val="HTMLconformatoprevio"/>
+        <w:ind w:left="708"/>
+        <w:rPr>
+          <w:rStyle w:val="CdigoHTML"/>
+          <w:rFonts w:eastAsiaTheme="majorEastAsia"/>
+          <w:highlight w:val="green"/>
+        </w:rPr>
+      </w:pPr>
+      <w:proofErr w:type="spellStart"/>
+      <w:r>
+        <w:rPr>
+          <w:rStyle w:val="hljs-type"/>
+          <w:rFonts w:eastAsiaTheme="majorEastAsia"/>
+          <w:highlight w:val="green"/>
+        </w:rPr>
+        <w:t>void</w:t>
+      </w:r>
+      <w:proofErr w:type="spellEnd"/>
+      <w:r>
+        <w:rPr>
+          <w:rStyle w:val="CdigoHTML"/>
+          <w:rFonts w:eastAsiaTheme="majorEastAsia"/>
+          <w:highlight w:val="green"/>
+        </w:rPr>
+        <w:t xml:space="preserve"> </w:t>
+      </w:r>
+      <w:r>
+        <w:rPr>
+          <w:rStyle w:val="hljs-type"/>
+          <w:rFonts w:eastAsiaTheme="majorEastAsia"/>
+          <w:highlight w:val="green"/>
+        </w:rPr>
+        <w:t>d</w:t>
+      </w:r>
+      <w:r>
+        <w:rPr>
+          <w:rStyle w:val="CdigoHTML"/>
+          <w:rFonts w:eastAsiaTheme="majorEastAsia"/>
+          <w:highlight w:val="green"/>
+        </w:rPr>
+        <w:t xml:space="preserve"> </w:t>
+      </w:r>
+      <w:proofErr w:type="spellStart"/>
+      <w:proofErr w:type="gramStart"/>
+      <w:r>
+        <w:rPr>
+          <w:rStyle w:val="hljs-title"/>
+          <w:rFonts w:eastAsiaTheme="majorEastAsia"/>
+          <w:highlight w:val="green"/>
+        </w:rPr>
+        <w:t>myFunction</w:t>
+      </w:r>
+      <w:proofErr w:type="spellEnd"/>
+      <w:r>
+        <w:rPr>
+          <w:rStyle w:val="hljs-params"/>
+          <w:rFonts w:eastAsiaTheme="majorEastAsia"/>
+          <w:highlight w:val="green"/>
+        </w:rPr>
+        <w:t>(</w:t>
+      </w:r>
+      <w:proofErr w:type="spellStart"/>
+      <w:proofErr w:type="gramEnd"/>
+      <w:r>
+        <w:rPr>
+          <w:rStyle w:val="hljs-type"/>
+          <w:rFonts w:eastAsiaTheme="majorEastAsia"/>
+          <w:highlight w:val="green"/>
+        </w:rPr>
+        <w:t>int</w:t>
+      </w:r>
+      <w:proofErr w:type="spellEnd"/>
+      <w:r>
+        <w:rPr>
+          <w:rStyle w:val="hljs-params"/>
+          <w:rFonts w:eastAsiaTheme="majorEastAsia"/>
+          <w:highlight w:val="green"/>
+        </w:rPr>
+        <w:t xml:space="preserve">* </w:t>
+      </w:r>
+      <w:r>
+        <w:rPr>
+          <w:rStyle w:val="hljs-builtin"/>
+          <w:rFonts w:eastAsiaTheme="majorEastAsia"/>
+          <w:highlight w:val="green"/>
+        </w:rPr>
+        <w:t>array</w:t>
+      </w:r>
+      <w:r>
+        <w:rPr>
+          <w:rStyle w:val="hljs-params"/>
+          <w:rFonts w:eastAsiaTheme="majorEastAsia"/>
+          <w:highlight w:val="green"/>
+        </w:rPr>
+        <w:t>)</w:t>
+      </w:r>
+      <w:r>
+        <w:rPr>
+          <w:rStyle w:val="CdigoHTML"/>
+          <w:rFonts w:eastAsiaTheme="majorEastAsia"/>
+          <w:highlight w:val="green"/>
+        </w:rPr>
+        <w:t xml:space="preserve"> {</w:t>
+      </w:r>
+    </w:p>
+    <w:p>
+      <w:pPr>
+        <w:pStyle w:val="HTMLconformatoprevio"/>
+        <w:ind w:left="708"/>
+        <w:rPr>
+          <w:rStyle w:val="CdigoHTML"/>
+          <w:rFonts w:eastAsiaTheme="majorEastAsia"/>
+          <w:highlight w:val="green"/>
+        </w:rPr>
+      </w:pPr>
+      <w:r>
+        <w:rPr>
+          <w:rStyle w:val="CdigoHTML"/>
+          <w:rFonts w:eastAsiaTheme="majorEastAsia"/>
+          <w:highlight w:val="green"/>
+        </w:rPr>
+        <w:t xml:space="preserve">    </w:t>
+      </w:r>
+      <w:r>
+        <w:rPr>
+          <w:rStyle w:val="hljs-comment"/>
+          <w:rFonts w:eastAsiaTheme="majorEastAsia"/>
+          <w:highlight w:val="green"/>
+        </w:rPr>
+        <w:t xml:space="preserve">// Access </w:t>
+      </w:r>
+      <w:proofErr w:type="spellStart"/>
+      <w:r>
+        <w:rPr>
+          <w:rStyle w:val="hljs-comment"/>
+          <w:rFonts w:eastAsiaTheme="majorEastAsia"/>
+          <w:highlight w:val="green"/>
+        </w:rPr>
+        <w:t>the</w:t>
+      </w:r>
+      <w:proofErr w:type="spellEnd"/>
+      <w:r>
+        <w:rPr>
+          <w:rStyle w:val="hljs-comment"/>
+          <w:rFonts w:eastAsiaTheme="majorEastAsia"/>
+          <w:highlight w:val="green"/>
+        </w:rPr>
+        <w:t xml:space="preserve"> </w:t>
+      </w:r>
+      <w:proofErr w:type="spellStart"/>
+      <w:r>
+        <w:rPr>
+          <w:rStyle w:val="hljs-comment"/>
+          <w:rFonts w:eastAsiaTheme="majorEastAsia"/>
+          <w:highlight w:val="green"/>
+        </w:rPr>
+        <w:t>first</w:t>
+      </w:r>
+      <w:proofErr w:type="spellEnd"/>
+      <w:r>
+        <w:rPr>
+          <w:rStyle w:val="hljs-comment"/>
+          <w:rFonts w:eastAsiaTheme="majorEastAsia"/>
+          <w:highlight w:val="green"/>
+        </w:rPr>
+        <w:t xml:space="preserve"> </w:t>
+      </w:r>
+      <w:proofErr w:type="spellStart"/>
+      <w:r>
+        <w:rPr>
+          <w:rStyle w:val="hljs-comment"/>
+          <w:rFonts w:eastAsiaTheme="majorEastAsia"/>
+          <w:highlight w:val="green"/>
+        </w:rPr>
+        <w:t>element</w:t>
+      </w:r>
+      <w:proofErr w:type="spellEnd"/>
+    </w:p>
+    <w:p>
+      <w:pPr>
+        <w:pStyle w:val="HTMLconformatoprevio"/>
+        <w:ind w:left="708"/>
+        <w:rPr>
+          <w:rStyle w:val="CdigoHTML"/>
+          <w:rFonts w:eastAsiaTheme="majorEastAsia"/>
+          <w:highlight w:val="green"/>
+        </w:rPr>
+      </w:pPr>
+      <w:r>
+        <w:rPr>
+          <w:rStyle w:val="CdigoHTML"/>
+          <w:rFonts w:eastAsiaTheme="majorEastAsia"/>
+          <w:highlight w:val="green"/>
+        </w:rPr>
+        <w:t xml:space="preserve">    </w:t>
+      </w:r>
+      <w:proofErr w:type="spellStart"/>
+      <w:r>
+        <w:rPr>
+          <w:rStyle w:val="hljs-type"/>
+          <w:rFonts w:eastAsiaTheme="majorEastAsia"/>
+          <w:highlight w:val="green"/>
+        </w:rPr>
+        <w:t>int</w:t>
+      </w:r>
+      <w:proofErr w:type="spellEnd"/>
+      <w:r>
+        <w:rPr>
+          <w:rStyle w:val="CdigoHTML"/>
+          <w:rFonts w:eastAsiaTheme="majorEastAsia"/>
+          <w:highlight w:val="green"/>
+        </w:rPr>
+        <w:t xml:space="preserve"> </w:t>
+      </w:r>
+      <w:proofErr w:type="spellStart"/>
+      <w:r>
+        <w:rPr>
+          <w:rStyle w:val="CdigoHTML"/>
+          <w:rFonts w:eastAsiaTheme="majorEastAsia"/>
+          <w:highlight w:val="green"/>
+        </w:rPr>
+        <w:t>firstElement</w:t>
+      </w:r>
+      <w:proofErr w:type="spellEnd"/>
+      <w:r>
+        <w:rPr>
+          <w:rStyle w:val="CdigoHTML"/>
+          <w:rFonts w:eastAsiaTheme="majorEastAsia"/>
+          <w:highlight w:val="green"/>
+        </w:rPr>
+        <w:t xml:space="preserve"> = </w:t>
+      </w:r>
+      <w:proofErr w:type="gramStart"/>
+      <w:r>
+        <w:rPr>
+          <w:rStyle w:val="hljs-builtin"/>
+          <w:rFonts w:eastAsiaTheme="majorEastAsia"/>
+          <w:highlight w:val="green"/>
+        </w:rPr>
+        <w:t>array</w:t>
+      </w:r>
+      <w:r>
+        <w:rPr>
+          <w:rStyle w:val="CdigoHTML"/>
+          <w:rFonts w:eastAsiaTheme="majorEastAsia"/>
+          <w:highlight w:val="green"/>
+        </w:rPr>
+        <w:t>[</w:t>
+      </w:r>
+      <w:proofErr w:type="gramEnd"/>
+      <w:r>
+        <w:rPr>
+          <w:rStyle w:val="hljs-number"/>
+          <w:highlight w:val="green"/>
+        </w:rPr>
+        <w:t>0</w:t>
+      </w:r>
+      <w:r>
+        <w:rPr>
+          <w:rStyle w:val="CdigoHTML"/>
+          <w:rFonts w:eastAsiaTheme="majorEastAsia"/>
+          <w:highlight w:val="green"/>
+        </w:rPr>
+        <w:t xml:space="preserve">];  </w:t>
+      </w:r>
+      <w:r>
+        <w:rPr>
+          <w:rStyle w:val="hljs-comment"/>
+          <w:rFonts w:eastAsiaTheme="majorEastAsia"/>
+          <w:highlight w:val="green"/>
+        </w:rPr>
+        <w:t xml:space="preserve">// </w:t>
+      </w:r>
+      <w:proofErr w:type="spellStart"/>
+      <w:r>
+        <w:rPr>
+          <w:rStyle w:val="hljs-comment"/>
+          <w:rFonts w:eastAsiaTheme="majorEastAsia"/>
+          <w:highlight w:val="green"/>
+        </w:rPr>
+        <w:t>Equivalent</w:t>
+      </w:r>
+      <w:proofErr w:type="spellEnd"/>
+      <w:r>
+        <w:rPr>
+          <w:rStyle w:val="hljs-comment"/>
+          <w:rFonts w:eastAsiaTheme="majorEastAsia"/>
+          <w:highlight w:val="green"/>
+        </w:rPr>
+        <w:t xml:space="preserve"> </w:t>
+      </w:r>
+      <w:proofErr w:type="spellStart"/>
+      <w:r>
+        <w:rPr>
+          <w:rStyle w:val="hljs-comment"/>
+          <w:rFonts w:eastAsiaTheme="majorEastAsia"/>
+          <w:highlight w:val="green"/>
+        </w:rPr>
+        <w:t>to</w:t>
+      </w:r>
+      <w:proofErr w:type="spellEnd"/>
+      <w:r>
+        <w:rPr>
+          <w:rStyle w:val="hljs-comment"/>
+          <w:rFonts w:eastAsiaTheme="majorEastAsia"/>
+          <w:highlight w:val="green"/>
+        </w:rPr>
+        <w:t xml:space="preserve"> *array</w:t>
+      </w:r>
+    </w:p>
+    <w:p>
+      <w:pPr>
+        <w:pStyle w:val="HTMLconformatoprevio"/>
+        <w:ind w:left="708"/>
+        <w:rPr>
+          <w:rStyle w:val="CdigoHTML"/>
+          <w:rFonts w:eastAsiaTheme="majorEastAsia"/>
+          <w:highlight w:val="green"/>
+        </w:rPr>
+      </w:pPr>
+    </w:p>
+    <w:p>
+      <w:pPr>
+        <w:pStyle w:val="HTMLconformatoprevio"/>
+        <w:ind w:left="708"/>
+        <w:rPr>
+          <w:rStyle w:val="CdigoHTML"/>
+          <w:rFonts w:eastAsiaTheme="majorEastAsia"/>
+          <w:highlight w:val="green"/>
+        </w:rPr>
+      </w:pPr>
+      <w:r>
+        <w:rPr>
+          <w:rStyle w:val="CdigoHTML"/>
+          <w:rFonts w:eastAsiaTheme="majorEastAsia"/>
+          <w:highlight w:val="green"/>
+        </w:rPr>
+        <w:t xml:space="preserve">    </w:t>
+      </w:r>
+      <w:r>
+        <w:rPr>
+          <w:rStyle w:val="hljs-comment"/>
+          <w:rFonts w:eastAsiaTheme="majorEastAsia"/>
+          <w:highlight w:val="green"/>
+        </w:rPr>
+        <w:t xml:space="preserve">// Access </w:t>
+      </w:r>
+      <w:proofErr w:type="spellStart"/>
+      <w:r>
+        <w:rPr>
+          <w:rStyle w:val="hljs-comment"/>
+          <w:rFonts w:eastAsiaTheme="majorEastAsia"/>
+          <w:highlight w:val="green"/>
+        </w:rPr>
+        <w:t>the</w:t>
+      </w:r>
+      <w:proofErr w:type="spellEnd"/>
+      <w:r>
+        <w:rPr>
+          <w:rStyle w:val="hljs-comment"/>
+          <w:rFonts w:eastAsiaTheme="majorEastAsia"/>
+          <w:highlight w:val="green"/>
+        </w:rPr>
+        <w:t xml:space="preserve"> </w:t>
+      </w:r>
+      <w:proofErr w:type="spellStart"/>
+      <w:r>
+        <w:rPr>
+          <w:rStyle w:val="hljs-comment"/>
+          <w:rFonts w:eastAsiaTheme="majorEastAsia"/>
+          <w:highlight w:val="green"/>
+        </w:rPr>
+        <w:t>second</w:t>
+      </w:r>
+      <w:proofErr w:type="spellEnd"/>
+      <w:r>
+        <w:rPr>
+          <w:rStyle w:val="hljs-comment"/>
+          <w:rFonts w:eastAsiaTheme="majorEastAsia"/>
+          <w:highlight w:val="green"/>
+        </w:rPr>
+        <w:t xml:space="preserve"> </w:t>
+      </w:r>
+      <w:proofErr w:type="spellStart"/>
+      <w:r>
+        <w:rPr>
+          <w:rStyle w:val="hljs-comment"/>
+          <w:rFonts w:eastAsiaTheme="majorEastAsia"/>
+          <w:highlight w:val="green"/>
+        </w:rPr>
+        <w:t>element</w:t>
+      </w:r>
+      <w:proofErr w:type="spellEnd"/>
+    </w:p>
+    <w:p>
+      <w:pPr>
+        <w:pStyle w:val="HTMLconformatoprevio"/>
+        <w:ind w:left="708"/>
+        <w:rPr>
+          <w:rStyle w:val="CdigoHTML"/>
+          <w:rFonts w:eastAsiaTheme="majorEastAsia"/>
+          <w:highlight w:val="green"/>
+        </w:rPr>
+      </w:pPr>
+      <w:r>
+        <w:rPr>
+          <w:rStyle w:val="CdigoHTML"/>
+          <w:rFonts w:eastAsiaTheme="majorEastAsia"/>
+          <w:highlight w:val="green"/>
+        </w:rPr>
+        <w:t xml:space="preserve">    </w:t>
+      </w:r>
+      <w:proofErr w:type="spellStart"/>
+      <w:r>
+        <w:rPr>
+          <w:rStyle w:val="hljs-type"/>
+          <w:rFonts w:eastAsiaTheme="majorEastAsia"/>
+          <w:highlight w:val="green"/>
+        </w:rPr>
+        <w:t>int</w:t>
+      </w:r>
+      <w:proofErr w:type="spellEnd"/>
+      <w:r>
+        <w:rPr>
+          <w:rStyle w:val="CdigoHTML"/>
+          <w:rFonts w:eastAsiaTheme="majorEastAsia"/>
+          <w:highlight w:val="green"/>
+        </w:rPr>
+        <w:t xml:space="preserve"> </w:t>
+      </w:r>
+      <w:proofErr w:type="spellStart"/>
+      <w:r>
+        <w:rPr>
+          <w:rStyle w:val="CdigoHTML"/>
+          <w:rFonts w:eastAsiaTheme="majorEastAsia"/>
+          <w:highlight w:val="green"/>
+        </w:rPr>
+        <w:t>secondElement</w:t>
+      </w:r>
+      <w:proofErr w:type="spellEnd"/>
+      <w:r>
+        <w:rPr>
+          <w:rStyle w:val="CdigoHTML"/>
+          <w:rFonts w:eastAsiaTheme="majorEastAsia"/>
+          <w:highlight w:val="green"/>
+        </w:rPr>
+        <w:t xml:space="preserve"> = </w:t>
+      </w:r>
+      <w:proofErr w:type="gramStart"/>
+      <w:r>
+        <w:rPr>
+          <w:rStyle w:val="hljs-builtin"/>
+          <w:rFonts w:eastAsiaTheme="majorEastAsia"/>
+          <w:highlight w:val="green"/>
+        </w:rPr>
+        <w:t>array</w:t>
+      </w:r>
+      <w:r>
+        <w:rPr>
+          <w:rStyle w:val="CdigoHTML"/>
+          <w:rFonts w:eastAsiaTheme="majorEastAsia"/>
+          <w:highlight w:val="green"/>
+        </w:rPr>
+        <w:t>[</w:t>
+      </w:r>
+      <w:proofErr w:type="gramEnd"/>
+      <w:r>
+        <w:rPr>
+          <w:rStyle w:val="hljs-number"/>
+          <w:highlight w:val="green"/>
+        </w:rPr>
+        <w:t>1</w:t>
+      </w:r>
+      <w:r>
+        <w:rPr>
+          <w:rStyle w:val="CdigoHTML"/>
+          <w:rFonts w:eastAsiaTheme="majorEastAsia"/>
+          <w:highlight w:val="green"/>
+        </w:rPr>
+        <w:t xml:space="preserve">];  </w:t>
+      </w:r>
+      <w:r>
+        <w:rPr>
+          <w:rStyle w:val="hljs-comment"/>
+          <w:rFonts w:eastAsiaTheme="majorEastAsia"/>
+          <w:highlight w:val="green"/>
+        </w:rPr>
+        <w:t xml:space="preserve">// </w:t>
+      </w:r>
+      <w:proofErr w:type="spellStart"/>
+      <w:r>
+        <w:rPr>
+          <w:rStyle w:val="hljs-comment"/>
+          <w:rFonts w:eastAsiaTheme="majorEastAsia"/>
+          <w:highlight w:val="green"/>
+        </w:rPr>
+        <w:t>Equivalent</w:t>
+      </w:r>
+      <w:proofErr w:type="spellEnd"/>
+      <w:r>
+        <w:rPr>
+          <w:rStyle w:val="hljs-comment"/>
+          <w:rFonts w:eastAsiaTheme="majorEastAsia"/>
+          <w:highlight w:val="green"/>
+        </w:rPr>
+        <w:t xml:space="preserve"> </w:t>
+      </w:r>
+      <w:proofErr w:type="spellStart"/>
+      <w:r>
+        <w:rPr>
+          <w:rStyle w:val="hljs-comment"/>
+          <w:rFonts w:eastAsiaTheme="majorEastAsia"/>
+          <w:highlight w:val="green"/>
+        </w:rPr>
+        <w:t>to</w:t>
+      </w:r>
+      <w:proofErr w:type="spellEnd"/>
+      <w:r>
+        <w:rPr>
+          <w:rStyle w:val="hljs-comment"/>
+          <w:rFonts w:eastAsiaTheme="majorEastAsia"/>
+          <w:highlight w:val="green"/>
+        </w:rPr>
+        <w:t xml:space="preserve"> *(array + 1)</w:t>
+      </w:r>
+    </w:p>
+    <w:p>
+      <w:pPr>
+        <w:pStyle w:val="HTMLconformatoprevio"/>
+        <w:ind w:left="708"/>
+        <w:rPr>
+          <w:rStyle w:val="CdigoHTML"/>
+          <w:rFonts w:eastAsiaTheme="majorEastAsia"/>
+          <w:highlight w:val="green"/>
+        </w:rPr>
+      </w:pPr>
+    </w:p>
+    <w:p>
+      <w:pPr>
+        <w:pStyle w:val="HTMLconformatoprevio"/>
+        <w:ind w:left="708"/>
+        <w:rPr>
+          <w:rStyle w:val="CdigoHTML"/>
+          <w:rFonts w:eastAsiaTheme="majorEastAsia"/>
+          <w:highlight w:val="green"/>
+        </w:rPr>
+      </w:pPr>
+      <w:r>
+        <w:rPr>
+          <w:rStyle w:val="CdigoHTML"/>
+          <w:rFonts w:eastAsiaTheme="majorEastAsia"/>
+          <w:highlight w:val="green"/>
+        </w:rPr>
+        <w:t xml:space="preserve">    </w:t>
+      </w:r>
+      <w:r>
+        <w:rPr>
+          <w:rStyle w:val="hljs-comment"/>
+          <w:rFonts w:eastAsiaTheme="majorEastAsia"/>
+          <w:highlight w:val="green"/>
+        </w:rPr>
+        <w:t xml:space="preserve">// Access </w:t>
+      </w:r>
+      <w:proofErr w:type="spellStart"/>
+      <w:r>
+        <w:rPr>
+          <w:rStyle w:val="hljs-comment"/>
+          <w:rFonts w:eastAsiaTheme="majorEastAsia"/>
+          <w:highlight w:val="green"/>
+        </w:rPr>
+        <w:t>the</w:t>
+      </w:r>
+      <w:proofErr w:type="spellEnd"/>
+      <w:r>
+        <w:rPr>
+          <w:rStyle w:val="hljs-comment"/>
+          <w:rFonts w:eastAsiaTheme="majorEastAsia"/>
+          <w:highlight w:val="green"/>
+        </w:rPr>
+        <w:t xml:space="preserve"> </w:t>
+      </w:r>
+      <w:proofErr w:type="spellStart"/>
+      <w:r>
+        <w:rPr>
+          <w:rStyle w:val="hljs-comment"/>
+          <w:rFonts w:eastAsiaTheme="majorEastAsia"/>
+          <w:highlight w:val="green"/>
+        </w:rPr>
+        <w:t>third</w:t>
+      </w:r>
+      <w:proofErr w:type="spellEnd"/>
+      <w:r>
+        <w:rPr>
+          <w:rStyle w:val="hljs-comment"/>
+          <w:rFonts w:eastAsiaTheme="majorEastAsia"/>
+          <w:highlight w:val="green"/>
+        </w:rPr>
+        <w:t xml:space="preserve"> </w:t>
+      </w:r>
+      <w:proofErr w:type="spellStart"/>
+      <w:r>
+        <w:rPr>
+          <w:rStyle w:val="hljs-comment"/>
+          <w:rFonts w:eastAsiaTheme="majorEastAsia"/>
+          <w:highlight w:val="green"/>
+        </w:rPr>
+        <w:t>element</w:t>
+      </w:r>
+      <w:proofErr w:type="spellEnd"/>
+    </w:p>
+    <w:p>
+      <w:pPr>
+        <w:pStyle w:val="HTMLconformatoprevio"/>
+        <w:ind w:left="708"/>
+        <w:rPr>
+          <w:rStyle w:val="CdigoHTML"/>
+          <w:rFonts w:eastAsiaTheme="majorEastAsia"/>
+          <w:highlight w:val="green"/>
+        </w:rPr>
+      </w:pPr>
+      <w:r>
+        <w:rPr>
+          <w:rStyle w:val="CdigoHTML"/>
+          <w:rFonts w:eastAsiaTheme="majorEastAsia"/>
+          <w:highlight w:val="green"/>
+        </w:rPr>
+        <w:t xml:space="preserve">    </w:t>
+      </w:r>
+      <w:proofErr w:type="spellStart"/>
+      <w:r>
+        <w:rPr>
+          <w:rStyle w:val="hljs-type"/>
+          <w:rFonts w:eastAsiaTheme="majorEastAsia"/>
+          <w:highlight w:val="green"/>
+        </w:rPr>
+        <w:t>int</w:t>
+      </w:r>
+      <w:proofErr w:type="spellEnd"/>
+      <w:r>
+        <w:rPr>
+          <w:rStyle w:val="CdigoHTML"/>
+          <w:rFonts w:eastAsiaTheme="majorEastAsia"/>
+          <w:highlight w:val="green"/>
+        </w:rPr>
+        <w:t xml:space="preserve"> </w:t>
+      </w:r>
+      <w:proofErr w:type="spellStart"/>
+      <w:r>
+        <w:rPr>
+          <w:rStyle w:val="CdigoHTML"/>
+          <w:rFonts w:eastAsiaTheme="majorEastAsia"/>
+          <w:highlight w:val="green"/>
+        </w:rPr>
+        <w:t>thirdElement</w:t>
+      </w:r>
+      <w:proofErr w:type="spellEnd"/>
+      <w:r>
+        <w:rPr>
+          <w:rStyle w:val="CdigoHTML"/>
+          <w:rFonts w:eastAsiaTheme="majorEastAsia"/>
+          <w:highlight w:val="green"/>
+        </w:rPr>
+        <w:t xml:space="preserve"> = </w:t>
+      </w:r>
+      <w:proofErr w:type="gramStart"/>
+      <w:r>
+        <w:rPr>
+          <w:rStyle w:val="hljs-builtin"/>
+          <w:rFonts w:eastAsiaTheme="majorEastAsia"/>
+          <w:highlight w:val="green"/>
+        </w:rPr>
+        <w:t>array</w:t>
+      </w:r>
+      <w:r>
+        <w:rPr>
+          <w:rStyle w:val="CdigoHTML"/>
+          <w:rFonts w:eastAsiaTheme="majorEastAsia"/>
+          <w:highlight w:val="green"/>
+        </w:rPr>
+        <w:t>[</w:t>
+      </w:r>
+      <w:proofErr w:type="gramEnd"/>
+      <w:r>
+        <w:rPr>
+          <w:rStyle w:val="hljs-number"/>
+          <w:highlight w:val="green"/>
+        </w:rPr>
+        <w:t>2</w:t>
+      </w:r>
+      <w:r>
+        <w:rPr>
+          <w:rStyle w:val="CdigoHTML"/>
+          <w:rFonts w:eastAsiaTheme="majorEastAsia"/>
+          <w:highlight w:val="green"/>
+        </w:rPr>
+        <w:t xml:space="preserve">];   </w:t>
+      </w:r>
+      <w:r>
+        <w:rPr>
+          <w:rStyle w:val="hljs-comment"/>
+          <w:rFonts w:eastAsiaTheme="majorEastAsia"/>
+          <w:highlight w:val="green"/>
+        </w:rPr>
+        <w:t xml:space="preserve">// </w:t>
+      </w:r>
+      <w:proofErr w:type="spellStart"/>
+      <w:r>
+        <w:rPr>
+          <w:rStyle w:val="hljs-comment"/>
+          <w:rFonts w:eastAsiaTheme="majorEastAsia"/>
+          <w:highlight w:val="green"/>
+        </w:rPr>
+        <w:t>Equivalent</w:t>
+      </w:r>
+      <w:proofErr w:type="spellEnd"/>
+      <w:r>
+        <w:rPr>
+          <w:rStyle w:val="hljs-comment"/>
+          <w:rFonts w:eastAsiaTheme="majorEastAsia"/>
+          <w:highlight w:val="green"/>
+        </w:rPr>
+        <w:t xml:space="preserve"> </w:t>
+      </w:r>
+      <w:proofErr w:type="spellStart"/>
+      <w:r>
+        <w:rPr>
+          <w:rStyle w:val="hljs-comment"/>
+          <w:rFonts w:eastAsiaTheme="majorEastAsia"/>
+          <w:highlight w:val="green"/>
+        </w:rPr>
+        <w:t>to</w:t>
+      </w:r>
+      <w:proofErr w:type="spellEnd"/>
+      <w:r>
+        <w:rPr>
+          <w:rStyle w:val="hljs-comment"/>
+          <w:rFonts w:eastAsiaTheme="majorEastAsia"/>
+          <w:highlight w:val="green"/>
+        </w:rPr>
+        <w:t xml:space="preserve"> *(array + 2)</w:t>
+      </w:r>
+    </w:p>
+    <w:p>
+      <w:pPr>
+        <w:pStyle w:val="HTMLconformatoprevio"/>
+        <w:ind w:left="708"/>
+        <w:rPr>
+          <w:rStyle w:val="CdigoHTML"/>
+          <w:rFonts w:eastAsiaTheme="majorEastAsia"/>
+          <w:highlight w:val="green"/>
+        </w:rPr>
+      </w:pPr>
+    </w:p>
+    <w:p>
+      <w:pPr>
+        <w:pStyle w:val="HTMLconformatoprevio"/>
+        <w:ind w:left="708"/>
+        <w:rPr>
+          <w:rStyle w:val="CdigoHTML"/>
+          <w:rFonts w:eastAsiaTheme="majorEastAsia"/>
+          <w:highlight w:val="green"/>
+        </w:rPr>
+      </w:pPr>
+      <w:r>
+        <w:rPr>
+          <w:rStyle w:val="CdigoHTML"/>
+          <w:rFonts w:eastAsiaTheme="majorEastAsia"/>
+          <w:highlight w:val="green"/>
+        </w:rPr>
+        <w:t xml:space="preserve">    </w:t>
+      </w:r>
+      <w:r>
+        <w:rPr>
+          <w:rStyle w:val="hljs-comment"/>
+          <w:rFonts w:eastAsiaTheme="majorEastAsia"/>
+          <w:highlight w:val="green"/>
+        </w:rPr>
+        <w:t xml:space="preserve">// and so </w:t>
+      </w:r>
+      <w:proofErr w:type="spellStart"/>
+      <w:r>
+        <w:rPr>
+          <w:rStyle w:val="hljs-comment"/>
+          <w:rFonts w:eastAsiaTheme="majorEastAsia"/>
+          <w:highlight w:val="green"/>
+        </w:rPr>
+        <w:t>on</w:t>
+      </w:r>
+      <w:proofErr w:type="spellEnd"/>
+      <w:r>
+        <w:rPr>
+          <w:rStyle w:val="hljs-comment"/>
+          <w:rFonts w:eastAsiaTheme="majorEastAsia"/>
+          <w:highlight w:val="green"/>
+        </w:rPr>
+        <w:t>...</w:t>
+      </w:r>
+    </w:p>
+    <w:p>
+      <w:pPr>
+        <w:pStyle w:val="HTMLconformatoprevio"/>
+        <w:ind w:left="708"/>
+        <w:rPr>
+          <w:rStyle w:val="CdigoHTML"/>
+          <w:rFonts w:eastAsiaTheme="majorEastAsia"/>
+        </w:rPr>
+      </w:pPr>
+      <w:r>
+        <w:rPr>
+          <w:rStyle w:val="CdigoHTML"/>
+          <w:rFonts w:eastAsiaTheme="majorEastAsia"/>
+          <w:highlight w:val="green"/>
+        </w:rPr>
+        <w:t>}</w:t>
+      </w:r>
+    </w:p>
+    <w:p>
+      <w:pPr>
+        <w:pStyle w:val="HTMLconformatoprevio"/>
+        <w:rPr>
+          <w:rFonts w:ascii="Times New Roman" w:hAnsi="Times New Roman" w:cs="Times New Roman"/>
+          <w:sz w:val="24"/>
+          <w:szCs w:val="24"/>
+        </w:rPr>
+      </w:pPr>
+      <w:proofErr w:type="spellStart"/>
+      <w:r>
+        <w:rPr>
+          <w:rFonts w:ascii="Times New Roman" w:hAnsi="Times New Roman" w:cs="Times New Roman"/>
+          <w:sz w:val="24"/>
+          <w:szCs w:val="24"/>
+        </w:rPr>
+        <w:lastRenderedPageBreak/>
+        <w:t>By</w:t>
+      </w:r>
+      <w:proofErr w:type="spellEnd"/>
+      <w:r>
+        <w:rPr>
+          <w:rFonts w:ascii="Times New Roman" w:hAnsi="Times New Roman" w:cs="Times New Roman"/>
+          <w:sz w:val="24"/>
+          <w:szCs w:val="24"/>
+        </w:rPr>
+        <w:t xml:space="preserve"> </w:t>
+      </w:r>
+      <w:proofErr w:type="spellStart"/>
+      <w:r>
+        <w:rPr>
+          <w:rFonts w:ascii="Times New Roman" w:hAnsi="Times New Roman" w:cs="Times New Roman"/>
+          <w:sz w:val="24"/>
+          <w:szCs w:val="24"/>
+        </w:rPr>
+        <w:t>manipulating</w:t>
+      </w:r>
+      <w:proofErr w:type="spellEnd"/>
+      <w:r>
+        <w:rPr>
+          <w:rFonts w:ascii="Times New Roman" w:hAnsi="Times New Roman" w:cs="Times New Roman"/>
+          <w:sz w:val="24"/>
+          <w:szCs w:val="24"/>
+        </w:rPr>
+        <w:t xml:space="preserve"> </w:t>
+      </w:r>
+      <w:proofErr w:type="spellStart"/>
+      <w:r>
+        <w:rPr>
+          <w:rFonts w:ascii="Times New Roman" w:hAnsi="Times New Roman" w:cs="Times New Roman"/>
+          <w:sz w:val="24"/>
+          <w:szCs w:val="24"/>
+        </w:rPr>
+        <w:t>the</w:t>
+      </w:r>
+      <w:proofErr w:type="spellEnd"/>
+      <w:r>
+        <w:rPr>
+          <w:rFonts w:ascii="Times New Roman" w:hAnsi="Times New Roman" w:cs="Times New Roman"/>
+          <w:sz w:val="24"/>
+          <w:szCs w:val="24"/>
+        </w:rPr>
+        <w:t xml:space="preserve"> pointer </w:t>
+      </w:r>
+      <w:proofErr w:type="spellStart"/>
+      <w:r>
+        <w:rPr>
+          <w:rFonts w:ascii="Times New Roman" w:hAnsi="Times New Roman" w:cs="Times New Roman"/>
+          <w:sz w:val="24"/>
+          <w:szCs w:val="24"/>
+        </w:rPr>
+        <w:t>to</w:t>
+      </w:r>
+      <w:proofErr w:type="spellEnd"/>
+      <w:r>
+        <w:rPr>
+          <w:rFonts w:ascii="Times New Roman" w:hAnsi="Times New Roman" w:cs="Times New Roman"/>
+          <w:sz w:val="24"/>
+          <w:szCs w:val="24"/>
+        </w:rPr>
+        <w:t xml:space="preserve"> </w:t>
+      </w:r>
+      <w:proofErr w:type="spellStart"/>
+      <w:r>
+        <w:rPr>
+          <w:rFonts w:ascii="Times New Roman" w:hAnsi="Times New Roman" w:cs="Times New Roman"/>
+          <w:sz w:val="24"/>
+          <w:szCs w:val="24"/>
+        </w:rPr>
+        <w:t>the</w:t>
+      </w:r>
+      <w:proofErr w:type="spellEnd"/>
+      <w:r>
+        <w:rPr>
+          <w:rFonts w:ascii="Times New Roman" w:hAnsi="Times New Roman" w:cs="Times New Roman"/>
+          <w:sz w:val="24"/>
+          <w:szCs w:val="24"/>
+        </w:rPr>
+        <w:t xml:space="preserve"> </w:t>
+      </w:r>
+      <w:proofErr w:type="spellStart"/>
+      <w:r>
+        <w:rPr>
+          <w:rFonts w:ascii="Times New Roman" w:hAnsi="Times New Roman" w:cs="Times New Roman"/>
+          <w:sz w:val="24"/>
+          <w:szCs w:val="24"/>
+        </w:rPr>
+        <w:t>first</w:t>
+      </w:r>
+      <w:proofErr w:type="spellEnd"/>
+      <w:r>
+        <w:rPr>
+          <w:rFonts w:ascii="Times New Roman" w:hAnsi="Times New Roman" w:cs="Times New Roman"/>
+          <w:sz w:val="24"/>
+          <w:szCs w:val="24"/>
+        </w:rPr>
+        <w:t xml:space="preserve"> </w:t>
+      </w:r>
+      <w:proofErr w:type="spellStart"/>
+      <w:r>
+        <w:rPr>
+          <w:rFonts w:ascii="Times New Roman" w:hAnsi="Times New Roman" w:cs="Times New Roman"/>
+          <w:sz w:val="24"/>
+          <w:szCs w:val="24"/>
+        </w:rPr>
+        <w:t>element</w:t>
+      </w:r>
+      <w:proofErr w:type="spellEnd"/>
+      <w:r>
+        <w:rPr>
+          <w:rFonts w:ascii="Times New Roman" w:hAnsi="Times New Roman" w:cs="Times New Roman"/>
+          <w:sz w:val="24"/>
+          <w:szCs w:val="24"/>
+        </w:rPr>
+        <w:t xml:space="preserve"> (</w:t>
+      </w:r>
+      <w:r>
+        <w:rPr>
+          <w:rStyle w:val="CdigoHTML"/>
+          <w:rFonts w:ascii="Times New Roman" w:eastAsiaTheme="majorEastAsia" w:hAnsi="Times New Roman" w:cs="Times New Roman"/>
+          <w:sz w:val="24"/>
+          <w:szCs w:val="24"/>
+        </w:rPr>
+        <w:t>array</w:t>
+      </w:r>
+      <w:r>
+        <w:rPr>
+          <w:rFonts w:ascii="Times New Roman" w:hAnsi="Times New Roman" w:cs="Times New Roman"/>
+          <w:sz w:val="24"/>
+          <w:szCs w:val="24"/>
+        </w:rPr>
+        <w:t xml:space="preserve">), </w:t>
+      </w:r>
+      <w:proofErr w:type="spellStart"/>
+      <w:r>
+        <w:rPr>
+          <w:rFonts w:ascii="Times New Roman" w:hAnsi="Times New Roman" w:cs="Times New Roman"/>
+          <w:sz w:val="24"/>
+          <w:szCs w:val="24"/>
+        </w:rPr>
+        <w:t>you</w:t>
+      </w:r>
+      <w:proofErr w:type="spellEnd"/>
+      <w:r>
+        <w:rPr>
+          <w:rFonts w:ascii="Times New Roman" w:hAnsi="Times New Roman" w:cs="Times New Roman"/>
+          <w:sz w:val="24"/>
+          <w:szCs w:val="24"/>
+        </w:rPr>
+        <w:t xml:space="preserve"> can </w:t>
+      </w:r>
+      <w:proofErr w:type="spellStart"/>
+      <w:r>
+        <w:rPr>
+          <w:rFonts w:ascii="Times New Roman" w:hAnsi="Times New Roman" w:cs="Times New Roman"/>
+          <w:sz w:val="24"/>
+          <w:szCs w:val="24"/>
+        </w:rPr>
+        <w:t>effectively</w:t>
+      </w:r>
+      <w:proofErr w:type="spellEnd"/>
+      <w:r>
+        <w:rPr>
+          <w:rFonts w:ascii="Times New Roman" w:hAnsi="Times New Roman" w:cs="Times New Roman"/>
+          <w:sz w:val="24"/>
+          <w:szCs w:val="24"/>
+        </w:rPr>
+        <w:t xml:space="preserve"> </w:t>
+      </w:r>
+      <w:proofErr w:type="spellStart"/>
+      <w:r>
+        <w:rPr>
+          <w:rFonts w:ascii="Times New Roman" w:hAnsi="Times New Roman" w:cs="Times New Roman"/>
+          <w:sz w:val="24"/>
+          <w:szCs w:val="24"/>
+        </w:rPr>
+        <w:t>access</w:t>
+      </w:r>
+      <w:proofErr w:type="spellEnd"/>
+      <w:r>
+        <w:rPr>
+          <w:rFonts w:ascii="Times New Roman" w:hAnsi="Times New Roman" w:cs="Times New Roman"/>
+          <w:sz w:val="24"/>
+          <w:szCs w:val="24"/>
+        </w:rPr>
+        <w:t xml:space="preserve"> </w:t>
+      </w:r>
+      <w:proofErr w:type="spellStart"/>
+      <w:r>
+        <w:rPr>
+          <w:rFonts w:ascii="Times New Roman" w:hAnsi="Times New Roman" w:cs="Times New Roman"/>
+          <w:sz w:val="24"/>
+          <w:szCs w:val="24"/>
+        </w:rPr>
+        <w:t>all</w:t>
+      </w:r>
+      <w:proofErr w:type="spellEnd"/>
+      <w:r>
+        <w:rPr>
+          <w:rFonts w:ascii="Times New Roman" w:hAnsi="Times New Roman" w:cs="Times New Roman"/>
+          <w:sz w:val="24"/>
+          <w:szCs w:val="24"/>
+        </w:rPr>
+        <w:t xml:space="preserve"> </w:t>
+      </w:r>
+      <w:proofErr w:type="spellStart"/>
+      <w:r>
+        <w:rPr>
+          <w:rFonts w:ascii="Times New Roman" w:hAnsi="Times New Roman" w:cs="Times New Roman"/>
+          <w:sz w:val="24"/>
+          <w:szCs w:val="24"/>
+        </w:rPr>
+        <w:t>the</w:t>
+      </w:r>
+      <w:proofErr w:type="spellEnd"/>
+      <w:r>
+        <w:rPr>
+          <w:rFonts w:ascii="Times New Roman" w:hAnsi="Times New Roman" w:cs="Times New Roman"/>
+          <w:sz w:val="24"/>
+          <w:szCs w:val="24"/>
+        </w:rPr>
+        <w:t xml:space="preserve"> </w:t>
+      </w:r>
+      <w:proofErr w:type="spellStart"/>
+      <w:r>
+        <w:rPr>
+          <w:rFonts w:ascii="Times New Roman" w:hAnsi="Times New Roman" w:cs="Times New Roman"/>
+          <w:sz w:val="24"/>
+          <w:szCs w:val="24"/>
+        </w:rPr>
+        <w:t>elements</w:t>
+      </w:r>
+      <w:proofErr w:type="spellEnd"/>
+      <w:r>
+        <w:rPr>
+          <w:rFonts w:ascii="Times New Roman" w:hAnsi="Times New Roman" w:cs="Times New Roman"/>
+          <w:sz w:val="24"/>
+          <w:szCs w:val="24"/>
+        </w:rPr>
+        <w:t xml:space="preserve"> </w:t>
+      </w:r>
+      <w:proofErr w:type="spellStart"/>
+      <w:r>
+        <w:rPr>
+          <w:rFonts w:ascii="Times New Roman" w:hAnsi="Times New Roman" w:cs="Times New Roman"/>
+          <w:sz w:val="24"/>
+          <w:szCs w:val="24"/>
+        </w:rPr>
+        <w:t>of</w:t>
+      </w:r>
+      <w:proofErr w:type="spellEnd"/>
+      <w:r>
+        <w:rPr>
+          <w:rFonts w:ascii="Times New Roman" w:hAnsi="Times New Roman" w:cs="Times New Roman"/>
+          <w:sz w:val="24"/>
+          <w:szCs w:val="24"/>
+        </w:rPr>
+        <w:t xml:space="preserve"> </w:t>
+      </w:r>
+      <w:proofErr w:type="spellStart"/>
+      <w:r>
+        <w:rPr>
+          <w:rFonts w:ascii="Times New Roman" w:hAnsi="Times New Roman" w:cs="Times New Roman"/>
+          <w:sz w:val="24"/>
+          <w:szCs w:val="24"/>
+        </w:rPr>
+        <w:t>the</w:t>
+      </w:r>
+      <w:proofErr w:type="spellEnd"/>
+      <w:r>
+        <w:rPr>
+          <w:rFonts w:ascii="Times New Roman" w:hAnsi="Times New Roman" w:cs="Times New Roman"/>
+          <w:sz w:val="24"/>
+          <w:szCs w:val="24"/>
+        </w:rPr>
+        <w:t xml:space="preserve"> array </w:t>
+      </w:r>
+      <w:proofErr w:type="spellStart"/>
+      <w:r>
+        <w:rPr>
+          <w:rFonts w:ascii="Times New Roman" w:hAnsi="Times New Roman" w:cs="Times New Roman"/>
+          <w:sz w:val="24"/>
+          <w:szCs w:val="24"/>
+        </w:rPr>
+        <w:t>sequentially</w:t>
+      </w:r>
+      <w:proofErr w:type="spellEnd"/>
+      <w:r>
+        <w:rPr>
+          <w:rFonts w:ascii="Times New Roman" w:hAnsi="Times New Roman" w:cs="Times New Roman"/>
+          <w:sz w:val="24"/>
+          <w:szCs w:val="24"/>
+        </w:rPr>
+        <w:t xml:space="preserve">. </w:t>
+      </w:r>
+      <w:proofErr w:type="spellStart"/>
+      <w:r>
+        <w:rPr>
+          <w:rFonts w:ascii="Times New Roman" w:hAnsi="Times New Roman" w:cs="Times New Roman"/>
+          <w:sz w:val="24"/>
+          <w:szCs w:val="24"/>
+        </w:rPr>
+        <w:t>This</w:t>
+      </w:r>
+      <w:proofErr w:type="spellEnd"/>
+      <w:r>
+        <w:rPr>
+          <w:rFonts w:ascii="Times New Roman" w:hAnsi="Times New Roman" w:cs="Times New Roman"/>
+          <w:sz w:val="24"/>
+          <w:szCs w:val="24"/>
+        </w:rPr>
+        <w:t xml:space="preserve"> </w:t>
+      </w:r>
+      <w:proofErr w:type="spellStart"/>
+      <w:r>
+        <w:rPr>
+          <w:rFonts w:ascii="Times New Roman" w:hAnsi="Times New Roman" w:cs="Times New Roman"/>
+          <w:sz w:val="24"/>
+          <w:szCs w:val="24"/>
+        </w:rPr>
+        <w:t>is</w:t>
+      </w:r>
+      <w:proofErr w:type="spellEnd"/>
+      <w:r>
+        <w:rPr>
+          <w:rFonts w:ascii="Times New Roman" w:hAnsi="Times New Roman" w:cs="Times New Roman"/>
+          <w:sz w:val="24"/>
+          <w:szCs w:val="24"/>
+        </w:rPr>
+        <w:t xml:space="preserve"> </w:t>
+      </w:r>
+      <w:proofErr w:type="spellStart"/>
+      <w:r>
+        <w:rPr>
+          <w:rFonts w:ascii="Times New Roman" w:hAnsi="Times New Roman" w:cs="Times New Roman"/>
+          <w:sz w:val="24"/>
+          <w:szCs w:val="24"/>
+        </w:rPr>
+        <w:t>why</w:t>
+      </w:r>
+      <w:proofErr w:type="spellEnd"/>
+      <w:r>
+        <w:rPr>
+          <w:rFonts w:ascii="Times New Roman" w:hAnsi="Times New Roman" w:cs="Times New Roman"/>
+          <w:sz w:val="24"/>
+          <w:szCs w:val="24"/>
+        </w:rPr>
+        <w:t xml:space="preserve"> passing </w:t>
+      </w:r>
+      <w:proofErr w:type="spellStart"/>
+      <w:r>
+        <w:rPr>
+          <w:rFonts w:ascii="Times New Roman" w:hAnsi="Times New Roman" w:cs="Times New Roman"/>
+          <w:sz w:val="24"/>
+          <w:szCs w:val="24"/>
+        </w:rPr>
+        <w:t>the</w:t>
+      </w:r>
+      <w:proofErr w:type="spellEnd"/>
+      <w:r>
+        <w:rPr>
+          <w:rFonts w:ascii="Times New Roman" w:hAnsi="Times New Roman" w:cs="Times New Roman"/>
+          <w:sz w:val="24"/>
+          <w:szCs w:val="24"/>
+        </w:rPr>
+        <w:t xml:space="preserve"> pointer </w:t>
+      </w:r>
+      <w:proofErr w:type="spellStart"/>
+      <w:r>
+        <w:rPr>
+          <w:rFonts w:ascii="Times New Roman" w:hAnsi="Times New Roman" w:cs="Times New Roman"/>
+          <w:sz w:val="24"/>
+          <w:szCs w:val="24"/>
+        </w:rPr>
+        <w:t>to</w:t>
+      </w:r>
+      <w:proofErr w:type="spellEnd"/>
+      <w:r>
+        <w:rPr>
+          <w:rFonts w:ascii="Times New Roman" w:hAnsi="Times New Roman" w:cs="Times New Roman"/>
+          <w:sz w:val="24"/>
+          <w:szCs w:val="24"/>
+        </w:rPr>
+        <w:t xml:space="preserve"> </w:t>
+      </w:r>
+      <w:proofErr w:type="spellStart"/>
+      <w:r>
+        <w:rPr>
+          <w:rFonts w:ascii="Times New Roman" w:hAnsi="Times New Roman" w:cs="Times New Roman"/>
+          <w:sz w:val="24"/>
+          <w:szCs w:val="24"/>
+        </w:rPr>
+        <w:t>the</w:t>
+      </w:r>
+      <w:proofErr w:type="spellEnd"/>
+      <w:r>
+        <w:rPr>
+          <w:rFonts w:ascii="Times New Roman" w:hAnsi="Times New Roman" w:cs="Times New Roman"/>
+          <w:sz w:val="24"/>
+          <w:szCs w:val="24"/>
+        </w:rPr>
+        <w:t xml:space="preserve"> </w:t>
+      </w:r>
+      <w:proofErr w:type="spellStart"/>
+      <w:r>
+        <w:rPr>
+          <w:rFonts w:ascii="Times New Roman" w:hAnsi="Times New Roman" w:cs="Times New Roman"/>
+          <w:sz w:val="24"/>
+          <w:szCs w:val="24"/>
+        </w:rPr>
+        <w:t>first</w:t>
+      </w:r>
+      <w:proofErr w:type="spellEnd"/>
+      <w:r>
+        <w:rPr>
+          <w:rFonts w:ascii="Times New Roman" w:hAnsi="Times New Roman" w:cs="Times New Roman"/>
+          <w:sz w:val="24"/>
+          <w:szCs w:val="24"/>
+        </w:rPr>
+        <w:t xml:space="preserve"> </w:t>
+      </w:r>
+      <w:proofErr w:type="spellStart"/>
+      <w:r>
+        <w:rPr>
+          <w:rFonts w:ascii="Times New Roman" w:hAnsi="Times New Roman" w:cs="Times New Roman"/>
+          <w:sz w:val="24"/>
+          <w:szCs w:val="24"/>
+        </w:rPr>
+        <w:t>element</w:t>
+      </w:r>
+      <w:proofErr w:type="spellEnd"/>
+      <w:r>
+        <w:rPr>
+          <w:rFonts w:ascii="Times New Roman" w:hAnsi="Times New Roman" w:cs="Times New Roman"/>
+          <w:sz w:val="24"/>
+          <w:szCs w:val="24"/>
+        </w:rPr>
+        <w:t xml:space="preserve"> </w:t>
+      </w:r>
+      <w:proofErr w:type="spellStart"/>
+      <w:r>
+        <w:rPr>
+          <w:rFonts w:ascii="Times New Roman" w:hAnsi="Times New Roman" w:cs="Times New Roman"/>
+          <w:sz w:val="24"/>
+          <w:szCs w:val="24"/>
+        </w:rPr>
+        <w:t>of</w:t>
+      </w:r>
+      <w:proofErr w:type="spellEnd"/>
+      <w:r>
+        <w:rPr>
+          <w:rFonts w:ascii="Times New Roman" w:hAnsi="Times New Roman" w:cs="Times New Roman"/>
+          <w:sz w:val="24"/>
+          <w:szCs w:val="24"/>
+        </w:rPr>
+        <w:t xml:space="preserve"> </w:t>
+      </w:r>
+      <w:proofErr w:type="spellStart"/>
+      <w:r>
+        <w:rPr>
+          <w:rFonts w:ascii="Times New Roman" w:hAnsi="Times New Roman" w:cs="Times New Roman"/>
+          <w:sz w:val="24"/>
+          <w:szCs w:val="24"/>
+        </w:rPr>
+        <w:t>the</w:t>
+      </w:r>
+      <w:proofErr w:type="spellEnd"/>
+      <w:r>
+        <w:rPr>
+          <w:rFonts w:ascii="Times New Roman" w:hAnsi="Times New Roman" w:cs="Times New Roman"/>
+          <w:sz w:val="24"/>
+          <w:szCs w:val="24"/>
+        </w:rPr>
+        <w:t xml:space="preserve"> array </w:t>
+      </w:r>
+      <w:proofErr w:type="spellStart"/>
+      <w:r>
+        <w:rPr>
+          <w:rFonts w:ascii="Times New Roman" w:hAnsi="Times New Roman" w:cs="Times New Roman"/>
+          <w:sz w:val="24"/>
+          <w:szCs w:val="24"/>
+        </w:rPr>
+        <w:t>to</w:t>
+      </w:r>
+      <w:proofErr w:type="spellEnd"/>
+      <w:r>
+        <w:rPr>
+          <w:rFonts w:ascii="Times New Roman" w:hAnsi="Times New Roman" w:cs="Times New Roman"/>
+          <w:sz w:val="24"/>
+          <w:szCs w:val="24"/>
+        </w:rPr>
+        <w:t xml:space="preserve"> a </w:t>
+      </w:r>
+      <w:proofErr w:type="spellStart"/>
+      <w:r>
+        <w:rPr>
+          <w:rFonts w:ascii="Times New Roman" w:hAnsi="Times New Roman" w:cs="Times New Roman"/>
+          <w:sz w:val="24"/>
+          <w:szCs w:val="24"/>
+        </w:rPr>
+        <w:t>function</w:t>
+      </w:r>
+      <w:proofErr w:type="spellEnd"/>
+      <w:r>
+        <w:rPr>
+          <w:rFonts w:ascii="Times New Roman" w:hAnsi="Times New Roman" w:cs="Times New Roman"/>
+          <w:sz w:val="24"/>
+          <w:szCs w:val="24"/>
+        </w:rPr>
+        <w:t xml:space="preserve"> </w:t>
+      </w:r>
+      <w:proofErr w:type="spellStart"/>
+      <w:r>
+        <w:rPr>
+          <w:rFonts w:ascii="Times New Roman" w:hAnsi="Times New Roman" w:cs="Times New Roman"/>
+          <w:sz w:val="24"/>
+          <w:szCs w:val="24"/>
+        </w:rPr>
+        <w:t>allows</w:t>
+      </w:r>
+      <w:proofErr w:type="spellEnd"/>
+      <w:r>
+        <w:rPr>
+          <w:rFonts w:ascii="Times New Roman" w:hAnsi="Times New Roman" w:cs="Times New Roman"/>
+          <w:sz w:val="24"/>
+          <w:szCs w:val="24"/>
+        </w:rPr>
+        <w:t xml:space="preserve"> </w:t>
+      </w:r>
+      <w:proofErr w:type="spellStart"/>
+      <w:r>
+        <w:rPr>
+          <w:rFonts w:ascii="Times New Roman" w:hAnsi="Times New Roman" w:cs="Times New Roman"/>
+          <w:sz w:val="24"/>
+          <w:szCs w:val="24"/>
+        </w:rPr>
+        <w:t>the</w:t>
+      </w:r>
+      <w:proofErr w:type="spellEnd"/>
+      <w:r>
+        <w:rPr>
+          <w:rFonts w:ascii="Times New Roman" w:hAnsi="Times New Roman" w:cs="Times New Roman"/>
+          <w:sz w:val="24"/>
+          <w:szCs w:val="24"/>
+        </w:rPr>
+        <w:t xml:space="preserve"> </w:t>
+      </w:r>
+      <w:proofErr w:type="spellStart"/>
+      <w:r>
+        <w:rPr>
+          <w:rFonts w:ascii="Times New Roman" w:hAnsi="Times New Roman" w:cs="Times New Roman"/>
+          <w:sz w:val="24"/>
+          <w:szCs w:val="24"/>
+        </w:rPr>
+        <w:t>function</w:t>
+      </w:r>
+      <w:proofErr w:type="spellEnd"/>
+      <w:r>
+        <w:rPr>
+          <w:rFonts w:ascii="Times New Roman" w:hAnsi="Times New Roman" w:cs="Times New Roman"/>
+          <w:sz w:val="24"/>
+          <w:szCs w:val="24"/>
+        </w:rPr>
+        <w:t xml:space="preserve"> </w:t>
+      </w:r>
+      <w:proofErr w:type="spellStart"/>
+      <w:r>
+        <w:rPr>
+          <w:rFonts w:ascii="Times New Roman" w:hAnsi="Times New Roman" w:cs="Times New Roman"/>
+          <w:sz w:val="24"/>
+          <w:szCs w:val="24"/>
+        </w:rPr>
+        <w:t>to</w:t>
+      </w:r>
+      <w:proofErr w:type="spellEnd"/>
+      <w:r>
+        <w:rPr>
+          <w:rFonts w:ascii="Times New Roman" w:hAnsi="Times New Roman" w:cs="Times New Roman"/>
+          <w:sz w:val="24"/>
+          <w:szCs w:val="24"/>
+        </w:rPr>
+        <w:t xml:space="preserve"> </w:t>
+      </w:r>
+      <w:proofErr w:type="spellStart"/>
+      <w:r>
+        <w:rPr>
+          <w:rFonts w:ascii="Times New Roman" w:hAnsi="Times New Roman" w:cs="Times New Roman"/>
+          <w:sz w:val="24"/>
+          <w:szCs w:val="24"/>
+        </w:rPr>
+        <w:t>access</w:t>
+      </w:r>
+      <w:proofErr w:type="spellEnd"/>
+      <w:r>
+        <w:rPr>
+          <w:rFonts w:ascii="Times New Roman" w:hAnsi="Times New Roman" w:cs="Times New Roman"/>
+          <w:sz w:val="24"/>
+          <w:szCs w:val="24"/>
+        </w:rPr>
+        <w:t xml:space="preserve"> </w:t>
+      </w:r>
+      <w:proofErr w:type="spellStart"/>
+      <w:r>
+        <w:rPr>
+          <w:rFonts w:ascii="Times New Roman" w:hAnsi="Times New Roman" w:cs="Times New Roman"/>
+          <w:sz w:val="24"/>
+          <w:szCs w:val="24"/>
+        </w:rPr>
+        <w:t>the</w:t>
+      </w:r>
+      <w:proofErr w:type="spellEnd"/>
+      <w:r>
+        <w:rPr>
+          <w:rFonts w:ascii="Times New Roman" w:hAnsi="Times New Roman" w:cs="Times New Roman"/>
+          <w:sz w:val="24"/>
+          <w:szCs w:val="24"/>
+        </w:rPr>
+        <w:t xml:space="preserve"> </w:t>
+      </w:r>
+      <w:proofErr w:type="spellStart"/>
+      <w:r>
+        <w:rPr>
+          <w:rFonts w:ascii="Times New Roman" w:hAnsi="Times New Roman" w:cs="Times New Roman"/>
+          <w:sz w:val="24"/>
+          <w:szCs w:val="24"/>
+        </w:rPr>
+        <w:t>entire</w:t>
+      </w:r>
+      <w:proofErr w:type="spellEnd"/>
+      <w:r>
+        <w:rPr>
+          <w:rFonts w:ascii="Times New Roman" w:hAnsi="Times New Roman" w:cs="Times New Roman"/>
+          <w:sz w:val="24"/>
+          <w:szCs w:val="24"/>
+        </w:rPr>
+        <w:t xml:space="preserve"> array.</w:t>
+      </w:r>
+    </w:p>
+    <w:p>
+      <w:pPr>
+        <w:pStyle w:val="HTMLconformatoprevio"/>
+        <w:ind w:left="720"/>
+        <w:rPr>
+          <w:rFonts w:ascii="Times New Roman" w:hAnsi="Times New Roman" w:cs="Times New Roman"/>
+          <w:sz w:val="24"/>
+          <w:szCs w:val="24"/>
+        </w:rPr>
+      </w:pPr>
+    </w:p>
+    <w:p>
+      <w:pPr>
+        <w:pStyle w:val="NormalWeb"/>
+      </w:pPr>
+      <w:r>
+        <w:t xml:space="preserve"> </w:t>
       </w:r>
     </w:p>
     <w:p>
@@ -3123,6 +6932,219 @@
     </w:sectPr>
   </w:body>
 </w:document>
+</file>
+
+<file path=word/numbering.xml><?xml version="1.0" encoding="utf-8"?>
+<w:numbering xmlns:wpc="http://schemas.microsoft.com/office/word/2010/wordprocessingCanvas" xmlns:cx="http://schemas.microsoft.com/office/drawing/2014/chartex" xmlns:cx1="http://schemas.microsoft.com/office/drawing/2015/9/8/chartex" xmlns:cx2="http://schemas.microsoft.com/office/drawing/2015/10/21/chartex" xmlns:cx3="http://schemas.microsoft.com/office/drawing/2016/5/9/chartex" xmlns:cx4="http://schemas.microsoft.com/office/drawing/2016/5/10/chartex" xmlns:cx5="http://schemas.microsoft.com/office/drawing/2016/5/11/chartex" xmlns:cx6="http://schemas.microsoft.com/office/drawing/2016/5/12/chartex" xmlns:cx7="http://schemas.microsoft.com/office/drawing/2016/5/13/chartex" xmlns:cx8="http://schemas.microsoft.com/office/drawing/2016/5/14/chartex" xmlns:mc="http://schemas.openxmlformats.org/markup-compatibility/2006" xmlns:aink="http://schemas.microsoft.com/office/drawing/2016/ink" xmlns:am3d="http://schemas.microsoft.com/office/drawing/2017/model3d" xmlns:o="urn:schemas-microsoft-com:office:office" xmlns:oel="http://schemas.microsoft.com/office/2019/extlst" xmlns:r="http://schemas.openxmlformats.org/officeDocument/2006/relationships" xmlns:m="http://schemas.openxmlformats.org/officeDocument/2006/math" xmlns:v="urn:schemas-microsoft-com:vml" xmlns:wp14="http://schemas.microsoft.com/office/word/2010/wordprocessingDrawing" xmlns:wp="http://schemas.openxmlformats.org/drawingml/2006/wordprocessingDrawing" xmlns:w10="urn:schemas-microsoft-com:office:word" xmlns:w="http://schemas.openxmlformats.org/wordprocessingml/2006/main" xmlns:w14="http://schemas.microsoft.com/office/word/2010/wordml" xmlns:w15="http://schemas.microsoft.com/office/word/2012/wordml" xmlns:w16cex="http://schemas.microsoft.com/office/word/2018/wordml/cex" xmlns:w16cid="http://schemas.microsoft.com/office/word/2016/wordml/cid" xmlns:w16="http://schemas.microsoft.com/office/word/2018/wordml" xmlns:w16du="http://schemas.microsoft.com/office/word/2023/wordml/word16du" xmlns:w16sdtdh="http://schemas.microsoft.com/office/word/2020/wordml/sdtdatahash" xmlns:w16se="http://schemas.microsoft.com/office/word/2015/wordml/symex" xmlns:wpg="http://schemas.microsoft.com/office/word/2010/wordprocessingGroup" xmlns:wpi="http://schemas.microsoft.com/office/word/2010/wordprocessingInk" xmlns:wne="http://schemas.microsoft.com/office/word/2006/wordml" xmlns:wps="http://schemas.microsoft.com/office/word/2010/wordprocessingShape" mc:Ignorable="w14 w15 w16se w16cid w16 w16cex w16sdtdh w16du wp14">
+  <w:abstractNum w:abstractNumId="0" w15:restartNumberingAfterBreak="0">
+    <w:nsid w:val="2F034020"/>
+    <w:multiLevelType w:val="hybridMultilevel"/>
+    <w:tmpl w:val="D87E1CAE"/>
+    <w:lvl w:ilvl="0" w:tplc="C520FD10">
+      <w:start w:val="1"/>
+      <w:numFmt w:val="decimal"/>
+      <w:lvlText w:val="%1."/>
+      <w:lvlJc w:val="left"/>
+      <w:pPr>
+        <w:ind w:left="540" w:hanging="360"/>
+      </w:pPr>
+      <w:rPr>
+        <w:rFonts w:hint="default"/>
+      </w:rPr>
+    </w:lvl>
+    <w:lvl w:ilvl="1" w:tplc="0C0A0019" w:tentative="1">
+      <w:start w:val="1"/>
+      <w:numFmt w:val="lowerLetter"/>
+      <w:lvlText w:val="%2."/>
+      <w:lvlJc w:val="left"/>
+      <w:pPr>
+        <w:ind w:left="1260" w:hanging="360"/>
+      </w:pPr>
+    </w:lvl>
+    <w:lvl w:ilvl="2" w:tplc="0C0A001B" w:tentative="1">
+      <w:start w:val="1"/>
+      <w:numFmt w:val="lowerRoman"/>
+      <w:lvlText w:val="%3."/>
+      <w:lvlJc w:val="right"/>
+      <w:pPr>
+        <w:ind w:left="1980" w:hanging="180"/>
+      </w:pPr>
+    </w:lvl>
+    <w:lvl w:ilvl="3" w:tplc="0C0A000F" w:tentative="1">
+      <w:start w:val="1"/>
+      <w:numFmt w:val="decimal"/>
+      <w:lvlText w:val="%4."/>
+      <w:lvlJc w:val="left"/>
+      <w:pPr>
+        <w:ind w:left="2700" w:hanging="360"/>
+      </w:pPr>
+    </w:lvl>
+    <w:lvl w:ilvl="4" w:tplc="0C0A0019" w:tentative="1">
+      <w:start w:val="1"/>
+      <w:numFmt w:val="lowerLetter"/>
+      <w:lvlText w:val="%5."/>
+      <w:lvlJc w:val="left"/>
+      <w:pPr>
+        <w:ind w:left="3420" w:hanging="360"/>
+      </w:pPr>
+    </w:lvl>
+    <w:lvl w:ilvl="5" w:tplc="0C0A001B" w:tentative="1">
+      <w:start w:val="1"/>
+      <w:numFmt w:val="lowerRoman"/>
+      <w:lvlText w:val="%6."/>
+      <w:lvlJc w:val="right"/>
+      <w:pPr>
+        <w:ind w:left="4140" w:hanging="180"/>
+      </w:pPr>
+    </w:lvl>
+    <w:lvl w:ilvl="6" w:tplc="0C0A000F" w:tentative="1">
+      <w:start w:val="1"/>
+      <w:numFmt w:val="decimal"/>
+      <w:lvlText w:val="%7."/>
+      <w:lvlJc w:val="left"/>
+      <w:pPr>
+        <w:ind w:left="4860" w:hanging="360"/>
+      </w:pPr>
+    </w:lvl>
+    <w:lvl w:ilvl="7" w:tplc="0C0A0019" w:tentative="1">
+      <w:start w:val="1"/>
+      <w:numFmt w:val="lowerLetter"/>
+      <w:lvlText w:val="%8."/>
+      <w:lvlJc w:val="left"/>
+      <w:pPr>
+        <w:ind w:left="5580" w:hanging="360"/>
+      </w:pPr>
+    </w:lvl>
+    <w:lvl w:ilvl="8" w:tplc="0C0A001B" w:tentative="1">
+      <w:start w:val="1"/>
+      <w:numFmt w:val="lowerRoman"/>
+      <w:lvlText w:val="%9."/>
+      <w:lvlJc w:val="right"/>
+      <w:pPr>
+        <w:ind w:left="6300" w:hanging="180"/>
+      </w:pPr>
+    </w:lvl>
+  </w:abstractNum>
+  <w:abstractNum w:abstractNumId="1" w15:restartNumberingAfterBreak="0">
+    <w:nsid w:val="46E0498F"/>
+    <w:multiLevelType w:val="multilevel"/>
+    <w:tmpl w:val="551A2084"/>
+    <w:lvl w:ilvl="0">
+      <w:start w:val="1"/>
+      <w:numFmt w:val="decimal"/>
+      <w:lvlText w:val="%1."/>
+      <w:lvlJc w:val="left"/>
+      <w:pPr>
+        <w:tabs>
+          <w:tab w:val="num" w:pos="720"/>
+        </w:tabs>
+        <w:ind w:left="720" w:hanging="360"/>
+      </w:pPr>
+    </w:lvl>
+    <w:lvl w:ilvl="1" w:tentative="1">
+      <w:start w:val="1"/>
+      <w:numFmt w:val="decimal"/>
+      <w:lvlText w:val="%2."/>
+      <w:lvlJc w:val="left"/>
+      <w:pPr>
+        <w:tabs>
+          <w:tab w:val="num" w:pos="1440"/>
+        </w:tabs>
+        <w:ind w:left="1440" w:hanging="360"/>
+      </w:pPr>
+    </w:lvl>
+    <w:lvl w:ilvl="2" w:tentative="1">
+      <w:start w:val="1"/>
+      <w:numFmt w:val="decimal"/>
+      <w:lvlText w:val="%3."/>
+      <w:lvlJc w:val="left"/>
+      <w:pPr>
+        <w:tabs>
+          <w:tab w:val="num" w:pos="2160"/>
+        </w:tabs>
+        <w:ind w:left="2160" w:hanging="360"/>
+      </w:pPr>
+    </w:lvl>
+    <w:lvl w:ilvl="3" w:tentative="1">
+      <w:start w:val="1"/>
+      <w:numFmt w:val="decimal"/>
+      <w:lvlText w:val="%4."/>
+      <w:lvlJc w:val="left"/>
+      <w:pPr>
+        <w:tabs>
+          <w:tab w:val="num" w:pos="2880"/>
+        </w:tabs>
+        <w:ind w:left="2880" w:hanging="360"/>
+      </w:pPr>
+    </w:lvl>
+    <w:lvl w:ilvl="4" w:tentative="1">
+      <w:start w:val="1"/>
+      <w:numFmt w:val="decimal"/>
+      <w:lvlText w:val="%5."/>
+      <w:lvlJc w:val="left"/>
+      <w:pPr>
+        <w:tabs>
+          <w:tab w:val="num" w:pos="3600"/>
+        </w:tabs>
+        <w:ind w:left="3600" w:hanging="360"/>
+      </w:pPr>
+    </w:lvl>
+    <w:lvl w:ilvl="5" w:tentative="1">
+      <w:start w:val="1"/>
+      <w:numFmt w:val="decimal"/>
+      <w:lvlText w:val="%6."/>
+      <w:lvlJc w:val="left"/>
+      <w:pPr>
+        <w:tabs>
+          <w:tab w:val="num" w:pos="4320"/>
+        </w:tabs>
+        <w:ind w:left="4320" w:hanging="360"/>
+      </w:pPr>
+    </w:lvl>
+    <w:lvl w:ilvl="6" w:tentative="1">
+      <w:start w:val="1"/>
+      <w:numFmt w:val="decimal"/>
+      <w:lvlText w:val="%7."/>
+      <w:lvlJc w:val="left"/>
+      <w:pPr>
+        <w:tabs>
+          <w:tab w:val="num" w:pos="5040"/>
+        </w:tabs>
+        <w:ind w:left="5040" w:hanging="360"/>
+      </w:pPr>
+    </w:lvl>
+    <w:lvl w:ilvl="7" w:tentative="1">
+      <w:start w:val="1"/>
+      <w:numFmt w:val="decimal"/>
+      <w:lvlText w:val="%8."/>
+      <w:lvlJc w:val="left"/>
+      <w:pPr>
+        <w:tabs>
+          <w:tab w:val="num" w:pos="5760"/>
+        </w:tabs>
+        <w:ind w:left="5760" w:hanging="360"/>
+      </w:pPr>
+    </w:lvl>
+    <w:lvl w:ilvl="8" w:tentative="1">
+      <w:start w:val="1"/>
+      <w:numFmt w:val="decimal"/>
+      <w:lvlText w:val="%9."/>
+      <w:lvlJc w:val="left"/>
+      <w:pPr>
+        <w:tabs>
+          <w:tab w:val="num" w:pos="6480"/>
+        </w:tabs>
+        <w:ind w:left="6480" w:hanging="360"/>
+      </w:pPr>
+    </w:lvl>
+  </w:abstractNum>
+  <w:num w:numId="1" w16cid:durableId="2050492698">
+    <w:abstractNumId w:val="0"/>
+  </w:num>
+  <w:num w:numId="2" w16cid:durableId="1408838590">
+    <w:abstractNumId w:val="1"/>
+  </w:num>
+</w:numbering>
 </file>
 
 <file path=word/styles.xml><?xml version="1.0" encoding="utf-8"?>
@@ -3728,7 +7750,6 @@
   <w:style w:type="character" w:default="1" w:styleId="Fuentedeprrafopredeter">
     <w:name w:val="Default Paragraph Font"/>
     <w:uiPriority w:val="1"/>
-    <w:semiHidden/>
     <w:unhideWhenUsed/>
   </w:style>
   <w:style w:type="table" w:default="1" w:styleId="Tablanormal">
@@ -4046,7 +8067,6 @@
     <w:name w:val="Normal (Web)"/>
     <w:basedOn w:val="Normal"/>
     <w:uiPriority w:val="99"/>
-    <w:semiHidden/>
     <w:unhideWhenUsed/>
     <w:rsid w:val="0023252D"/>
     <w:pPr>
@@ -4079,7 +8099,6 @@
     <w:basedOn w:val="Normal"/>
     <w:link w:val="HTMLconformatoprevioCar"/>
     <w:uiPriority w:val="99"/>
-    <w:semiHidden/>
     <w:unhideWhenUsed/>
     <w:rsid w:val="0023252D"/>
     <w:pPr>
@@ -4117,7 +8136,6 @@
     <w:basedOn w:val="Fuentedeprrafopredeter"/>
     <w:link w:val="HTMLconformatoprevio"/>
     <w:uiPriority w:val="99"/>
-    <w:semiHidden/>
     <w:rsid w:val="0023252D"/>
     <w:rPr>
       <w:rFonts w:ascii="Courier New" w:eastAsia="Times New Roman" w:hAnsi="Courier New" w:cs="Courier New"/>
@@ -4142,6 +8160,37 @@
     <w:name w:val="hljs-comment"/>
     <w:basedOn w:val="Fuentedeprrafopredeter"/>
     <w:rsid w:val="0023252D"/>
+  </w:style>
+  <w:style w:type="character" w:styleId="Textoennegrita">
+    <w:name w:val="Strong"/>
+    <w:basedOn w:val="Fuentedeprrafopredeter"/>
+    <w:uiPriority w:val="22"/>
+    <w:qFormat/>
+    <w:rsid w:val="00037C97"/>
+    <w:rPr>
+      <w:b/>
+      <w:bCs/>
+    </w:rPr>
+  </w:style>
+  <w:style w:type="character" w:customStyle="1" w:styleId="hljs-type">
+    <w:name w:val="hljs-type"/>
+    <w:basedOn w:val="Fuentedeprrafopredeter"/>
+    <w:rsid w:val="00037C97"/>
+  </w:style>
+  <w:style w:type="character" w:customStyle="1" w:styleId="hljs-number">
+    <w:name w:val="hljs-number"/>
+    <w:basedOn w:val="Fuentedeprrafopredeter"/>
+    <w:rsid w:val="00037C97"/>
+  </w:style>
+  <w:style w:type="character" w:customStyle="1" w:styleId="hljs-title">
+    <w:name w:val="hljs-title"/>
+    <w:basedOn w:val="Fuentedeprrafopredeter"/>
+    <w:rsid w:val="00037C97"/>
+  </w:style>
+  <w:style w:type="character" w:customStyle="1" w:styleId="hljs-params">
+    <w:name w:val="hljs-params"/>
+    <w:basedOn w:val="Fuentedeprrafopredeter"/>
+    <w:rsid w:val="00037C97"/>
   </w:style>
 </w:styles>
 </file>

</xml_diff>